<commit_message>
update manuscript with Chad's comments
</commit_message>
<xml_diff>
--- a/manuscript/manuscript.docx
+++ b/manuscript/manuscript.docx
@@ -73,7 +73,19 @@
         <w:rPr>
           <w:b w:val="0"/>
         </w:rPr>
-        <w:t>Chad Drake</w:t>
+        <w:t xml:space="preserve">Chad </w:t>
+      </w:r>
+      <w:r>
+        <w:rPr>
+          <w:b w:val="0"/>
+        </w:rPr>
+        <w:t xml:space="preserve">E. </w:t>
+      </w:r>
+      <w:r>
+        <w:rPr>
+          <w:b w:val="0"/>
+        </w:rPr>
+        <w:t>Drake</w:t>
       </w:r>
     </w:p>
     <w:p>
@@ -242,7 +254,13 @@
         <w:t xml:space="preserve"> = 501). Results demonstrated a specific generic pattern among IRAP effects that was common across domains. The majority of variance in IRAP effects is attributable to the generic pattern rather than </w:t>
       </w:r>
       <w:r>
-        <w:t xml:space="preserve">the domain being assessed. The IRAP is therefore relatively insensitive to the attitudes or learning histories that it is intended to assess. The existence of the generic pattern may also undermine the validity of many conclusion made in the published IRAP literature. </w:t>
+        <w:t>the domain being assessed. The IRAP is therefore relatively insensitive to the attitudes or learning histories that it is intended to assess. The existence of the generic pattern may also undermine the validity of many conclusion</w:t>
+      </w:r>
+      <w:r>
+        <w:t>s</w:t>
+      </w:r>
+      <w:r>
+        <w:t xml:space="preserve"> made in the published IRAP literature. </w:t>
       </w:r>
     </w:p>
     <w:p>
@@ -865,7 +883,13 @@
       </w:r>
       <w:r>
         <w:lastRenderedPageBreak/>
-        <w:t>an alternative account of this effect, which they continued to develop in subsequent publications</w:t>
+        <w:t xml:space="preserve">an alternative account of this effect, which they continued to develop in </w:t>
+      </w:r>
+      <w:r>
+        <w:t xml:space="preserve">a </w:t>
+      </w:r>
+      <w:r>
+        <w:t>subsequent publication</w:t>
       </w:r>
       <w:r>
         <w:t xml:space="preserve"> </w:t>
@@ -1004,7 +1028,7 @@
         <w:t xml:space="preserve"> </w:t>
       </w:r>
       <w:r>
-        <w:t>We will hereafter refer to these biases as the ‘generic pattern’ observed in in IRAP effects</w:t>
+        <w:t>We will hereafter refer to these biases as the ‘generic pattern’ observed in IRAP effects</w:t>
       </w:r>
       <w:r>
         <w:t>.</w:t>
@@ -1294,12 +1318,9 @@
           <w:kern w:val="0"/>
         </w:rPr>
       </w:pPr>
-      <w:bookmarkStart w:id="4" w:name="_GoBack"/>
-      <w:bookmarkEnd w:id="4"/>
       <w:r>
         <w:t xml:space="preserve">All </w:t>
       </w:r>
-      <w:commentRangeStart w:id="5"/>
       <w:r>
         <w:t xml:space="preserve">analysis </w:t>
       </w:r>
@@ -1307,17 +1328,7 @@
         <w:t>code</w:t>
       </w:r>
       <w:r>
-        <w:t xml:space="preserve"> </w:t>
-      </w:r>
-      <w:commentRangeEnd w:id="5"/>
-      <w:r>
-        <w:rPr>
-          <w:rStyle w:val="CommentReference"/>
-        </w:rPr>
-        <w:commentReference w:id="5"/>
-      </w:r>
-      <w:r>
-        <w:t xml:space="preserve">is </w:t>
+        <w:t xml:space="preserve"> is </w:t>
       </w:r>
       <w:r>
         <w:t xml:space="preserve">available </w:t>
@@ -1325,7 +1336,7 @@
       <w:r>
         <w:t>on the Open Science Framework (</w:t>
       </w:r>
-      <w:hyperlink r:id="rId14" w:history="1">
+      <w:hyperlink r:id="rId11" w:history="1">
         <w:r>
           <w:rPr>
             <w:rStyle w:val="Hyperlink"/>
@@ -1367,8 +1378,8 @@
       <w:pPr>
         <w:pStyle w:val="Heading2"/>
       </w:pPr>
-      <w:bookmarkStart w:id="6" w:name="_6a1sgl1fgfyh" w:colFirst="0" w:colLast="0"/>
-      <w:bookmarkEnd w:id="6"/>
+      <w:bookmarkStart w:id="4" w:name="_6a1sgl1fgfyh" w:colFirst="0" w:colLast="0"/>
+      <w:bookmarkEnd w:id="4"/>
       <w:r>
         <w:rPr>
           <w:rStyle w:val="Heading3Char"/>
@@ -1578,13 +1589,16 @@
         <w:t xml:space="preserve"> </w:t>
       </w:r>
       <w:r>
-        <w:t xml:space="preserve">It is worth noting that this sample size is roughly </w:t>
-      </w:r>
-      <w:r>
-        <w:t>than 1</w:t>
-      </w:r>
-      <w:r>
-        <w:t>2</w:t>
+        <w:t>T</w:t>
+      </w:r>
+      <w:r>
+        <w:t xml:space="preserve">his sample size is roughly </w:t>
+      </w:r>
+      <w:r>
+        <w:t>1</w:t>
+      </w:r>
+      <w:r>
+        <w:t>0</w:t>
       </w:r>
       <w:r>
         <w:t xml:space="preserve"> times </w:t>
@@ -1668,8 +1682,8 @@
       <w:r>
         <w:t>. A total of 21 participants (4%) were excluded on this basis.</w:t>
       </w:r>
-      <w:bookmarkStart w:id="7" w:name="_5g8p8jzfdniw" w:colFirst="0" w:colLast="0"/>
-      <w:bookmarkEnd w:id="7"/>
+      <w:bookmarkStart w:id="5" w:name="_5g8p8jzfdniw" w:colFirst="0" w:colLast="0"/>
+      <w:bookmarkEnd w:id="5"/>
       <w:r>
         <w:t xml:space="preserve"> In the remaining participants, accuracy and latency performances were typical of previous IRAP studies (</w:t>
       </w:r>
@@ -1728,8 +1742,8 @@
       <w:pPr>
         <w:pStyle w:val="Heading2"/>
       </w:pPr>
-      <w:bookmarkStart w:id="8" w:name="_ewb4gz3cin37" w:colFirst="0" w:colLast="0"/>
-      <w:bookmarkEnd w:id="8"/>
+      <w:bookmarkStart w:id="6" w:name="_ewb4gz3cin37" w:colFirst="0" w:colLast="0"/>
+      <w:bookmarkEnd w:id="6"/>
       <w:r>
         <w:lastRenderedPageBreak/>
         <w:t>Participants</w:t>
@@ -1812,8 +1826,8 @@
       <w:r>
         <w:t xml:space="preserve"> Friend-Enemy, 112 Race, 35 Religion, and 23 Non-Words. </w:t>
       </w:r>
-      <w:bookmarkStart w:id="9" w:name="_yzgpn55klhwa" w:colFirst="0" w:colLast="0"/>
-      <w:bookmarkEnd w:id="9"/>
+      <w:bookmarkStart w:id="7" w:name="_yzgpn55klhwa" w:colFirst="0" w:colLast="0"/>
+      <w:bookmarkEnd w:id="7"/>
     </w:p>
     <w:p>
       <w:pPr>
@@ -1824,8 +1838,8 @@
       </w:r>
     </w:p>
     <w:p>
-      <w:bookmarkStart w:id="10" w:name="_e4ajn071d6fh" w:colFirst="0" w:colLast="0"/>
-      <w:bookmarkEnd w:id="10"/>
+      <w:bookmarkStart w:id="8" w:name="_e4ajn071d6fh" w:colFirst="0" w:colLast="0"/>
+      <w:bookmarkEnd w:id="8"/>
       <w:r>
         <w:t>The IRAP is a computer-based reaction time task. Its procedural parameters have been discussed in great detail in many other papers</w:t>
       </w:r>
@@ -1869,7 +1883,19 @@
         <w:fldChar w:fldCharType="end"/>
       </w:r>
       <w:r>
-        <w:t xml:space="preserve">. On each block of trials, participants are presents with images or words at the top of the screen and in the middle of the screen. Response options are presented on the bottom left and bottom right hand sides of the screen, and are mapped to the left and right response keys. In order to progress to the next trial, the correct response must be given. Incorrect responses result in a red X being presented on screen. Between blocks of trials, this correct response changes so that, for example, participants must respond to “white people” and “dangerous” with “True” on one block and “False” on the other block. Participants complete pairs of these blocks in two phases: practice and testing. In order to progress from practice to testing, the </w:t>
+        <w:t xml:space="preserve">. On each block of trials, participants are </w:t>
+      </w:r>
+      <w:r>
+        <w:t>present</w:t>
+      </w:r>
+      <w:r>
+        <w:t>ed</w:t>
+      </w:r>
+      <w:r>
+        <w:t xml:space="preserve"> </w:t>
+      </w:r>
+      <w:r>
+        <w:t xml:space="preserve">with images or words at the top of the screen and in the middle of the screen. Response options are presented on the bottom left and bottom right sides of the screen, and are mapped to the left and right response keys. In order to progress to the next trial, the correct response must be given. Incorrect responses result in a red X being presented on screen. Between blocks of trials, this correct response changes so that, for example, participants must respond to “white people” and “dangerous” with “True” on one block and “False” on the other block. Participants complete pairs of these blocks in two phases: practice and testing. In order to progress from practice to testing, the </w:t>
       </w:r>
       <w:r>
         <w:lastRenderedPageBreak/>
@@ -1907,7 +1933,19 @@
     </w:p>
     <w:p>
       <w:r>
-        <w:t xml:space="preserve">IRAP studies typically using the </w:t>
+        <w:t xml:space="preserve">IRAP studies typically </w:t>
+      </w:r>
+      <w:r>
+        <w:t>us</w:t>
+      </w:r>
+      <w:r>
+        <w:t>e</w:t>
+      </w:r>
+      <w:r>
+        <w:t xml:space="preserve"> </w:t>
+      </w:r>
+      <w:r>
+        <w:t xml:space="preserve">the </w:t>
       </w:r>
       <w:r>
         <w:rPr>
@@ -2199,8 +2237,8 @@
       <w:pPr>
         <w:ind w:firstLine="0"/>
         <w:sectPr>
-          <w:headerReference w:type="default" r:id="rId15"/>
-          <w:headerReference w:type="first" r:id="rId16"/>
+          <w:headerReference w:type="default" r:id="rId12"/>
+          <w:headerReference w:type="first" r:id="rId13"/>
           <w:type w:val="continuous"/>
           <w:pgSz w:w="11900" w:h="16840" w:code="9"/>
           <w:pgMar w:top="1440" w:right="1440" w:bottom="1440" w:left="1440" w:header="720" w:footer="720" w:gutter="0"/>
@@ -6827,13 +6865,15 @@
         <w:t>First, we assessed the evidence for a generic pattern among IRAP effects</w:t>
       </w:r>
       <w:r>
-        <w:t xml:space="preserve">. Next, we assessed the relatively </w:t>
-      </w:r>
-      <w:r>
-        <w:t>magnitude</w:t>
-      </w:r>
-      <w:r>
-        <w:t>s</w:t>
+        <w:t xml:space="preserve">. Next, we assessed </w:t>
+      </w:r>
+      <w:r>
+        <w:t xml:space="preserve">the </w:t>
+      </w:r>
+      <w:bookmarkStart w:id="9" w:name="_GoBack"/>
+      <w:bookmarkEnd w:id="9"/>
+      <w:r>
+        <w:t>size</w:t>
       </w:r>
       <w:r>
         <w:t xml:space="preserve"> of </w:t>
@@ -6842,13 +6882,31 @@
         <w:t xml:space="preserve">the </w:t>
       </w:r>
       <w:r>
-        <w:t xml:space="preserve">generic pattern to </w:t>
-      </w:r>
-      <w:r>
-        <w:t xml:space="preserve">the IRAP’s </w:t>
-      </w:r>
-      <w:r>
-        <w:t>sensitive to the stimul</w:t>
+        <w:t xml:space="preserve">generic pattern </w:t>
+      </w:r>
+      <w:r>
+        <w:t>relative</w:t>
+      </w:r>
+      <w:r>
+        <w:t xml:space="preserve"> </w:t>
+      </w:r>
+      <w:r>
+        <w:t xml:space="preserve">to the </w:t>
+      </w:r>
+      <w:r>
+        <w:t xml:space="preserve">IRAP’s </w:t>
+      </w:r>
+      <w:r>
+        <w:t>sensitiv</w:t>
+      </w:r>
+      <w:r>
+        <w:t>ity</w:t>
+      </w:r>
+      <w:r>
+        <w:t xml:space="preserve"> </w:t>
+      </w:r>
+      <w:r>
+        <w:t>to the stimul</w:t>
       </w:r>
       <w:r>
         <w:t>us</w:t>
@@ -6877,35 +6935,38 @@
     </w:p>
     <w:p>
       <w:r>
+        <w:t>A</w:t>
+      </w:r>
+      <w:r>
+        <w:t xml:space="preserve"> mixed within-between </w:t>
+      </w:r>
+      <w:r>
+        <w:t xml:space="preserve">frequentist </w:t>
+      </w:r>
+      <w:r>
+        <w:t xml:space="preserve">ANOVA was </w:t>
+      </w:r>
+      <w:r>
+        <w:t>run using type III sum of squares method</w:t>
+      </w:r>
+      <w:r>
+        <w:t xml:space="preserve"> </w:t>
+      </w:r>
+      <w:r>
+        <w:t xml:space="preserve">with IRAP </w:t>
+      </w:r>
+      <w:r>
+        <w:rPr>
+          <w:i/>
+        </w:rPr>
+        <w:t>D</w:t>
+      </w:r>
+      <w:r>
+        <w:t xml:space="preserve"> scores as the DV, IRAP trial-type as the within </w:t>
+      </w:r>
+      <w:r>
         <w:lastRenderedPageBreak/>
-        <w:t>A</w:t>
-      </w:r>
-      <w:r>
-        <w:t xml:space="preserve"> mixed within-between </w:t>
-      </w:r>
-      <w:r>
-        <w:t xml:space="preserve">frequentist </w:t>
-      </w:r>
-      <w:r>
-        <w:t xml:space="preserve">ANOVA was </w:t>
-      </w:r>
-      <w:r>
-        <w:t>run using type III sum of squares method</w:t>
-      </w:r>
-      <w:r>
-        <w:t xml:space="preserve"> </w:t>
-      </w:r>
-      <w:r>
-        <w:t xml:space="preserve">with IRAP </w:t>
-      </w:r>
-      <w:r>
-        <w:rPr>
-          <w:i/>
-        </w:rPr>
-        <w:t>D</w:t>
-      </w:r>
-      <w:r>
-        <w:t xml:space="preserve"> scores as the DV, IRAP trial-type as the within subjects IV</w:t>
+        <w:t>subjects IV</w:t>
       </w:r>
       <w:r>
         <w:t xml:space="preserve"> (category A-positive, category A-negative, category B-positive, category B-negative)</w:t>
@@ -7185,83 +7246,86 @@
         <w:t xml:space="preserve">the main effect for </w:t>
       </w:r>
       <w:r>
+        <w:t>domain</w:t>
+      </w:r>
+      <w:r>
+        <w:t xml:space="preserve"> (BF</w:t>
+      </w:r>
+      <w:r>
+        <w:rPr>
+          <w:vertAlign w:val="subscript"/>
+        </w:rPr>
+        <w:t>10</w:t>
+      </w:r>
+      <w:r>
+        <w:rPr>
+          <w:vertAlign w:val="subscript"/>
+        </w:rPr>
+        <w:t xml:space="preserve"> </w:t>
+      </w:r>
+      <w:r>
+        <w:t>= 1.6</w:t>
+      </w:r>
+      <w:r>
+        <w:t>3</w:t>
+      </w:r>
+      <w:r>
+        <w:t>), extreme evidence for trial type (BF</w:t>
+      </w:r>
+      <w:r>
+        <w:rPr>
+          <w:vertAlign w:val="subscript"/>
+        </w:rPr>
+        <w:t>10</w:t>
+      </w:r>
+      <w:r>
+        <w:rPr>
+          <w:vertAlign w:val="subscript"/>
+        </w:rPr>
+        <w:t xml:space="preserve"> </w:t>
+      </w:r>
+      <w:r>
+        <w:t>&gt;</w:t>
+      </w:r>
+      <w:r>
+        <w:t xml:space="preserve"> </w:t>
+      </w:r>
+      <w:r>
+        <w:t>1000</w:t>
+      </w:r>
+      <w:r>
+        <w:t xml:space="preserve">), and </w:t>
+      </w:r>
+      <w:r>
+        <w:t>extreme</w:t>
+      </w:r>
+      <w:r>
+        <w:t xml:space="preserve"> evidence against </w:t>
+      </w:r>
+      <w:r>
+        <w:t>the interaction effect (BF</w:t>
+      </w:r>
+      <w:r>
+        <w:rPr>
+          <w:vertAlign w:val="subscript"/>
+        </w:rPr>
+        <w:t xml:space="preserve">10 </w:t>
+      </w:r>
+      <w:r>
+        <w:t>&lt;</w:t>
+      </w:r>
+      <w:r>
+        <w:t xml:space="preserve"> 0.001).</w:t>
+      </w:r>
+      <w:r>
+        <w:t xml:space="preserve"> </w:t>
+      </w:r>
+      <w:r>
+        <w:t xml:space="preserve">Results from both </w:t>
+      </w:r>
+      <w:r>
         <w:lastRenderedPageBreak/>
-        <w:t>domain</w:t>
-      </w:r>
-      <w:r>
-        <w:t xml:space="preserve"> (BF</w:t>
-      </w:r>
-      <w:r>
-        <w:rPr>
-          <w:vertAlign w:val="subscript"/>
-        </w:rPr>
-        <w:t>10</w:t>
-      </w:r>
-      <w:r>
-        <w:rPr>
-          <w:vertAlign w:val="subscript"/>
-        </w:rPr>
-        <w:t xml:space="preserve"> </w:t>
-      </w:r>
-      <w:r>
-        <w:t>= 1.6</w:t>
-      </w:r>
-      <w:r>
-        <w:t>3</w:t>
-      </w:r>
-      <w:r>
-        <w:t>), extreme evidence for trial type (BF</w:t>
-      </w:r>
-      <w:r>
-        <w:rPr>
-          <w:vertAlign w:val="subscript"/>
-        </w:rPr>
-        <w:t>10</w:t>
-      </w:r>
-      <w:r>
-        <w:rPr>
-          <w:vertAlign w:val="subscript"/>
-        </w:rPr>
-        <w:t xml:space="preserve"> </w:t>
-      </w:r>
-      <w:r>
-        <w:t>&gt;</w:t>
-      </w:r>
-      <w:r>
-        <w:t xml:space="preserve"> </w:t>
-      </w:r>
-      <w:r>
-        <w:t>1000</w:t>
-      </w:r>
-      <w:r>
-        <w:t xml:space="preserve">), and </w:t>
-      </w:r>
-      <w:r>
-        <w:t>extreme</w:t>
-      </w:r>
-      <w:r>
-        <w:t xml:space="preserve"> evidence against </w:t>
-      </w:r>
-      <w:r>
-        <w:t>the interaction effect (BF</w:t>
-      </w:r>
-      <w:r>
-        <w:rPr>
-          <w:vertAlign w:val="subscript"/>
-        </w:rPr>
-        <w:t xml:space="preserve">10 </w:t>
-      </w:r>
-      <w:r>
-        <w:t>&lt;</w:t>
-      </w:r>
-      <w:r>
-        <w:t xml:space="preserve"> 0.001).</w:t>
-      </w:r>
-      <w:r>
-        <w:t xml:space="preserve"> </w:t>
-      </w:r>
-      <w:r>
-        <w:t>Results from both frequentist and Bayes Factors hypothesis testing methods therefore supported the conclusion that IRAP effects are mostly driven by the generic pattern rather than the domain being assessed.</w:t>
+        <w:t>frequentist and Bayes Factors hypothesis testing methods therefore supported the conclusion that IRAP effects are mostly driven by the generic pattern rather than the domain being assessed.</w:t>
       </w:r>
       <w:r>
         <w:t xml:space="preserve"> Figure 1 (upper panel</w:t>
@@ -7457,7 +7521,7 @@
         <w:t>estimates are reported for robustness</w:t>
       </w:r>
       <w:r>
-        <w:t xml:space="preserve">. Following </w:t>
+        <w:t>. Following</w:t>
       </w:r>
       <w:r>
         <w:t xml:space="preserve"> </w:t>
@@ -7577,11 +7641,7 @@
         <w:t>2</w:t>
       </w:r>
       <w:r>
-        <w:t xml:space="preserve">, </w:t>
-      </w:r>
-      <w:r>
-        <w:lastRenderedPageBreak/>
-        <w:t>9</w:t>
+        <w:t>, 9</w:t>
       </w:r>
       <w:r>
         <w:t>0</w:t>
@@ -7700,7 +7760,11 @@
         <w:t>p</w:t>
       </w:r>
       <w:r>
-        <w:t xml:space="preserve"> = 0.0</w:t>
+        <w:t xml:space="preserve"> = </w:t>
+      </w:r>
+      <w:r>
+        <w:lastRenderedPageBreak/>
+        <w:t>0.0</w:t>
       </w:r>
       <w:r>
         <w:t>5</w:t>
@@ -7914,7 +7978,13 @@
         <w:t xml:space="preserve">IRAP effects </w:t>
       </w:r>
       <w:r>
-        <w:t xml:space="preserve">are mostly driven by the generic pattern are relatively insensitive to the </w:t>
+        <w:t xml:space="preserve">are mostly driven by the generic pattern </w:t>
+      </w:r>
+      <w:r>
+        <w:t xml:space="preserve">and </w:t>
+      </w:r>
+      <w:r>
+        <w:t xml:space="preserve">are relatively insensitive to the </w:t>
       </w:r>
       <w:r>
         <w:t>domain being assessed.</w:t>
@@ -7960,13 +8030,10 @@
         <w:t xml:space="preserve"> – that is, between </w:t>
       </w:r>
       <w:r>
-        <w:t xml:space="preserve">IRAPs that employed </w:t>
-      </w:r>
-      <w:r>
-        <w:t xml:space="preserve">real words from known domains </w:t>
-      </w:r>
-      <w:r>
-        <w:t xml:space="preserve">words as </w:t>
+        <w:t xml:space="preserve">IRAPs that employed words as </w:t>
+      </w:r>
+      <w:r>
+        <w:t xml:space="preserve">known </w:t>
       </w:r>
       <w:r>
         <w:t xml:space="preserve">concept </w:t>
@@ -8626,11 +8693,11 @@
         <w:t xml:space="preserve"> Results suggested that</w:t>
       </w:r>
       <w:r>
-        <w:t xml:space="preserve">, given available data, </w:t>
+        <w:t>, given available data, there is reason to believe that a similar generic IRAP pattern emerges regardless whether the concept words employed in the task are from known domains (e.g., race, religion) or unknown non-</w:t>
       </w:r>
       <w:r>
         <w:lastRenderedPageBreak/>
-        <w:t>there is reason to believe that a similar generic IRAP pattern emerges regardless whether the concept words employed in the task are from known domains (e.g., race, religion) or unknown non-words</w:t>
+        <w:t>words</w:t>
       </w:r>
       <w:r>
         <w:t xml:space="preserve">. </w:t>
@@ -8698,7 +8765,7 @@
                     <pic:cNvPicPr/>
                   </pic:nvPicPr>
                   <pic:blipFill>
-                    <a:blip r:embed="rId17"/>
+                    <a:blip r:embed="rId14"/>
                     <a:stretch>
                       <a:fillRect/>
                     </a:stretch>
@@ -8778,8 +8845,8 @@
       <w:r>
         <w:t>Error bars represent 95% CIs.</w:t>
       </w:r>
-      <w:bookmarkStart w:id="11" w:name="_vg6defu8jxdt" w:colFirst="0" w:colLast="0"/>
-      <w:bookmarkEnd w:id="11"/>
+      <w:bookmarkStart w:id="10" w:name="_vg6defu8jxdt" w:colFirst="0" w:colLast="0"/>
+      <w:bookmarkEnd w:id="10"/>
     </w:p>
     <w:p>
       <w:pPr>
@@ -8926,10 +8993,40 @@
         <w:t xml:space="preserve">itself </w:t>
       </w:r>
       <w:r>
+        <w:rPr>
+          <w:rFonts w:cs="CMU Serif Roman"/>
+        </w:rPr>
+        <w:t xml:space="preserve">(i.e., where behaviour within the IRAP represents the thing to be explained: the </w:t>
+      </w:r>
+      <w:r>
+        <w:rPr>
+          <w:rFonts w:cs="CMU Serif Roman"/>
+          <w:i/>
+          <w:iCs/>
+        </w:rPr>
+        <w:t>explanandum</w:t>
+      </w:r>
+      <w:r>
+        <w:rPr>
+          <w:rFonts w:cs="CMU Serif Roman"/>
+        </w:rPr>
+        <w:t xml:space="preserve">), although </w:t>
+      </w:r>
+      <w:r>
+        <w:rPr>
+          <w:rFonts w:cs="CMU Serif Roman"/>
+        </w:rPr>
+        <w:lastRenderedPageBreak/>
+        <w:t>exceptions do exist</w:t>
+      </w:r>
+      <w:r>
+        <w:t xml:space="preserve"> </w:t>
+      </w:r>
+      <w:r>
         <w:fldChar w:fldCharType="begin"/>
       </w:r>
       <w:r>
-        <w:instrText xml:space="preserve"> ADDIN ZOTERO_ITEM CSL_CITATION {"citationID":"eKu8BnMy","properties":{"formattedCitation":"(i.e., where behaviour within the IRAP represents the thing to be explained: the explanandum, although exceptions do exist: Finn et al., 2018, 2018; O\\uc0\\u8217{}Shea et al., 2016)","plainCitation":"(i.e., where behaviour within the IRAP represents the thing to be explained: the explanandum, although exceptions do exist: Finn et al., 2018, 2018; O’Shea et al., 2016)","noteIndex":0},"citationItems":[{"id":11096,"uris":["http://zotero.org/users/1687755/items/KVU2FMQ5"],"uri":["http://zotero.org/users/1687755/items/KVU2FMQ5"],"itemData":{"id":11096,"type":"article-journal","abstract":"The Implicit Relational Assessment Procedure (IRAP) has been used as a measure of implicit cognition and has been used to analyze the dynamics of arbitrarily applicable relational responding. The current study uses the IRAP for the latter purpose. Specifically, the current research focuses on a pattern of responding observed in a previously published IRAP study that was difficult to explain using existing conceptual analyses. The pattern is referred to as the single-trial-type dominance effect because one of the IRAP trial types produces an effect that is significantly larger than that of the other three. Based on a post hoc explanation provided in a previously published article, the first experiment in the current series explored the impact of prior experimental experience on the single-trial-type dominance effect. The results indicated that the effect was larger for participants who reported high levels of experimental experience (M = 32.3 previous experiments) versus those who did not (M = 2.5 previous experiments). In the second experiment, participants were required to read out loud the stimuli presented on each trial and the response option they chose. The effect of experimental experience was absent, but the single-trial-type dominance effect remained. In the third experiment, a different set of stimuli than those used in the first two experiments was used in the IRAP, and a significant single-trial-type dominance effect was no longer observed. The results obtained from the three experiments led inductively to the development of a new model of the variables involved in producing IRAP effects—the differential arbitrarily applicable relational responding effects (DAARRE) model—which is presented in the General Discussion. (PsycINFO Database Record (c) 2018 APA, all rights reserved)","container-title":"The Psychological Record","DOI":"10.1007/s40732-017-0262-z","issue":"1","journalAbbreviation":"The Psychological Record","page":"11-25","title":"Exploring the single-trial-type-dominance-effect in the IRAP: Developing a differential arbitrarily applicable relational responding effects (DAARRE) model","volume":"68","author":[{"family":"Finn","given":"Martin"},{"family":"Barnes-Holmes","given":"Dermot"},{"family":"McEnteggart","given":"Ciara"}],"issued":{"date-parts":[["2018",3]]}},"prefix":"i.e., where behaviour within the IRAP represents the thing to be explained: the explanandum, although exceptions do exist: "},{"id":11096,"uris":["http://zotero.org/users/1687755/items/KVU2FMQ5"],"uri":["http://zotero.org/users/1687755/items/KVU2FMQ5"],"itemData":{"id":11096,"type":"article-journal","abstract":"The Implicit Relational Assessment Procedure (IRAP) has been used as a measure of implicit cognition and has been used to analyze the dynamics of arbitrarily applicable relational responding. The current study uses the IRAP for the latter purpose. Specifically, the current research focuses on a pattern of responding observed in a previously published IRAP study that was difficult to explain using existing conceptual analyses. The pattern is referred to as the single-trial-type dominance effect because one of the IRAP trial types produces an effect that is significantly larger than that of the other three. Based on a post hoc explanation provided in a previously published article, the first experiment in the current series explored the impact of prior experimental experience on the single-trial-type dominance effect. The results indicated that the effect was larger for participants who reported high levels of experimental experience (M = 32.3 previous experiments) versus those who did not (M = 2.5 previous experiments). In the second experiment, participants were required to read out loud the stimuli presented on each trial and the response option they chose. The effect of experimental experience was absent, but the single-trial-type dominance effect remained. In the third experiment, a different set of stimuli than those used in the first two experiments was used in the IRAP, and a significant single-trial-type dominance effect was no longer observed. The results obtained from the three experiments led inductively to the development of a new model of the variables involved in producing IRAP effects—the differential arbitrarily applicable relational responding effects (DAARRE) model—which is presented in the General Discussion. (PsycINFO Database Record (c) 2018 APA, all rights reserved)","container-title":"The Psychological Record","DOI":"10.1007/s40732-017-0262-z","issue":"1","journalAbbreviation":"The Psychological Record","page":"11-25","title":"Exploring the single-trial-type-dominance-effect in the IRAP: Developing a differential arbitrarily applicable relational responding effects (DAARRE) model","volume":"68","author":[{"family":"Finn","given":"Martin"},{"family":"Barnes-Holmes","given":"Dermot"},{"family":"McEnteggart","given":"Ciara"}],"issued":{"date-parts":[["2018",3]]}}},{"id":2640,"uris":["http://zotero.org/users/1687755/items/2J3QG8MQ"],"uri":["http://zotero.org/users/1687755/items/2J3QG8MQ"],"itemData":{"id":2640,"type":"article-journal","abstract":"How can implicit attitudes best be measured? The Implicit Relational Assessment Procedure (IRAP), unlike the Implicit Association Test (IAT), claims to measure absolute, not just relative, implicit attitudes. In the IRAP, participants make congruent (Fat Person-Active: false; Fat Person-Unhealthy: true) or incongruent (Fat Person-Active: true; Fat Person-Unhealthy: false) responses in different blocks of trials. IRAP experiments have reported positive or neutral implicit attitudes (e.g., neutral attitudes toward fat people) in cases in which negative attitudes are normally found on explicit or other implicit measures. It was hypothesized that these results might reflect a positive framing bias (PFB) that occurs when participants complete the IRAP. Implicit attitudes toward categories with varying prior associations (nonwords, social systems, flowers and insects, thin and fat people) were measured. Three conditions (standard, positive framing, and negative framing) were used to measure whether framing influenced estimates of implicit attitudes. It was found that IRAP scores were influenced by how the task was framed to the participants, that the framing effect was modulated by the strength of prior stimulus associations, and that a default PFB led to an overestimation of positive implicit attitudes when measured by the IRAP. Overall, the findings question the validity of the IRAP as a tool for the measurement of absolute implicit attitudes. A new tool (Simple Implicit Procedure:SIP) for measuring absolute, not just relative, implicit attitudes is proposed. (PsycINFO Database Record","container-title":"Psychological Assessment","DOI":"10.1037/pas0000172","ISSN":"1939-134X","issue":"2","journalAbbreviation":"Psychol Assess","language":"eng","note":"PMID: 26075407","page":"158-170","source":"PubMed","title":"Measuring implicit attitudes: A positive framing bias flaw in the Implicit Relational Assessment Procedure (IRAP)","title-short":"Measuring implicit attitudes","volume":"28","author":[{"family":"O'Shea","given":"Brian"},{"family":"Watson","given":"Derrick G."},{"family":"Brown","given":"Gordon D. A."}],"issued":{"date-parts":[["2016",2]]}}}],"schema":"https://github.com/citation-style-language/schema/raw/master/csl-citation.json"} </w:instrText>
+        <w:instrText xml:space="preserve"> ADDIN ZOTERO_ITEM CSL_CITATION {"citationID":"KlPNkBUt","properties":{"formattedCitation":"(Finn et al., 2016, 2018; O\\uc0\\u8217{}Shea et al., 2016)","plainCitation":"(Finn et al., 2016, 2018; O’Shea et al., 2016)","noteIndex":0},"citationItems":[{"id":11146,"uris":["http://zotero.org/users/1687755/items/CMHMBLM9"],"uri":["http://zotero.org/users/1687755/items/CMHMBLM9"],"itemData":{"id":11146,"type":"article-journal","abstract":"The Implicit Relational Assessment Procedure (IRAP) is increasingly used in applied and clinical settings, and yet many of the procedural variables of the measure have not been subjected to a systematic analysis. One such variable is the type of rules that are employed when instructing the IRAP and the effect this might have on participants’ performances. In the current article, three experiments were used to assess the impact of three different types of rules or instructions on IRAP performance. The instructions varied in the degree to which they specified parts of the relational network being assessed by the IRAP. The findings showed that the type of rule presented to participants during an IRAP can have a dramatic effect on the strength and direction of the trial-type effects that are produced by the measure. Furthermore, the type of instructions employed appear to interact with the order in which the IRAP blocks are presented (history-consistent versus history-inconsistent). The findings indicate that the behavioural dynamics that occur when participants complete an IRAP require extensive and systematic experimental and conceptual analyses, and this work will likely have an important bearing on research seeking to investigate the predictive validity of the IRAP in applied research settings. (PsycINFO Database Record (c) 2016 APA, all rights reserved)","archive_location":"2016-19908-012","container-title":"The Psychological Record","DOI":"10.1007/s40732-016-0173-4","ISSN":"0033-2933","issue":"2","journalAbbreviation":"The Psychological Record","page":"309-321","source":"EBSCOhost","title":"Exploring the behavioral dynamics of the implicit relational assessment procedure: The impact of three types of introductory rules","volume":"66","author":[{"family":"Finn","given":"Martin"},{"family":"Barnes-Holmes","given":"Dermot"},{"family":"Hussey","given":"Ian"},{"family":"Graddy","given":"Joseph"}],"issued":{"date-parts":[["2016",6]]}}},{"id":11096,"uris":["http://zotero.org/users/1687755/items/KVU2FMQ5"],"uri":["http://zotero.org/users/1687755/items/KVU2FMQ5"],"itemData":{"id":11096,"type":"article-journal","abstract":"The Implicit Relational Assessment Procedure (IRAP) has been used as a measure of implicit cognition and has been used to analyze the dynamics of arbitrarily applicable relational responding. The current study uses the IRAP for the latter purpose. Specifically, the current research focuses on a pattern of responding observed in a previously published IRAP study that was difficult to explain using existing conceptual analyses. The pattern is referred to as the single-trial-type dominance effect because one of the IRAP trial types produces an effect that is significantly larger than that of the other three. Based on a post hoc explanation provided in a previously published article, the first experiment in the current series explored the impact of prior experimental experience on the single-trial-type dominance effect. The results indicated that the effect was larger for participants who reported high levels of experimental experience (M = 32.3 previous experiments) versus those who did not (M = 2.5 previous experiments). In the second experiment, participants were required to read out loud the stimuli presented on each trial and the response option they chose. The effect of experimental experience was absent, but the single-trial-type dominance effect remained. In the third experiment, a different set of stimuli than those used in the first two experiments was used in the IRAP, and a significant single-trial-type dominance effect was no longer observed. The results obtained from the three experiments led inductively to the development of a new model of the variables involved in producing IRAP effects—the differential arbitrarily applicable relational responding effects (DAARRE) model—which is presented in the General Discussion. (PsycINFO Database Record (c) 2018 APA, all rights reserved)","container-title":"The Psychological Record","DOI":"10.1007/s40732-017-0262-z","issue":"1","journalAbbreviation":"The Psychological Record","page":"11-25","title":"Exploring the single-trial-type-dominance-effect in the IRAP: Developing a differential arbitrarily applicable relational responding effects (DAARRE) model","volume":"68","author":[{"family":"Finn","given":"Martin"},{"family":"Barnes-Holmes","given":"Dermot"},{"family":"McEnteggart","given":"Ciara"}],"issued":{"date-parts":[["2018",3]]}}},{"id":2640,"uris":["http://zotero.org/users/1687755/items/2J3QG8MQ"],"uri":["http://zotero.org/users/1687755/items/2J3QG8MQ"],"itemData":{"id":2640,"type":"article-journal","abstract":"How can implicit attitudes best be measured? The Implicit Relational Assessment Procedure (IRAP), unlike the Implicit Association Test (IAT), claims to measure absolute, not just relative, implicit attitudes. In the IRAP, participants make congruent (Fat Person-Active: false; Fat Person-Unhealthy: true) or incongruent (Fat Person-Active: true; Fat Person-Unhealthy: false) responses in different blocks of trials. IRAP experiments have reported positive or neutral implicit attitudes (e.g., neutral attitudes toward fat people) in cases in which negative attitudes are normally found on explicit or other implicit measures. It was hypothesized that these results might reflect a positive framing bias (PFB) that occurs when participants complete the IRAP. Implicit attitudes toward categories with varying prior associations (nonwords, social systems, flowers and insects, thin and fat people) were measured. Three conditions (standard, positive framing, and negative framing) were used to measure whether framing influenced estimates of implicit attitudes. It was found that IRAP scores were influenced by how the task was framed to the participants, that the framing effect was modulated by the strength of prior stimulus associations, and that a default PFB led to an overestimation of positive implicit attitudes when measured by the IRAP. Overall, the findings question the validity of the IRAP as a tool for the measurement of absolute implicit attitudes. A new tool (Simple Implicit Procedure:SIP) for measuring absolute, not just relative, implicit attitudes is proposed. (PsycINFO Database Record","container-title":"Psychological Assessment","DOI":"10.1037/pas0000172","ISSN":"1939-134X","issue":"2","journalAbbreviation":"Psychol Assess","language":"eng","note":"PMID: 26075407","page":"158-170","source":"PubMed","title":"Measuring implicit attitudes: A positive framing bias flaw in the Implicit Relational Assessment Procedure (IRAP)","title-short":"Measuring implicit attitudes","volume":"28","author":[{"family":"O'Shea","given":"Brian"},{"family":"Watson","given":"Derrick G."},{"family":"Brown","given":"Gordon D. A."}],"issued":{"date-parts":[["2016",2]]}}}],"schema":"https://github.com/citation-style-language/schema/raw/master/csl-citation.json"} </w:instrText>
       </w:r>
       <w:r>
         <w:fldChar w:fldCharType="separate"/>
@@ -8938,14 +9035,7 @@
         <w:rPr>
           <w:rFonts w:cs="CMU Serif Roman"/>
         </w:rPr>
-        <w:t xml:space="preserve">(i.e., where behaviour within the IRAP represents the thing to be explained: the explanandum, although </w:t>
-      </w:r>
-      <w:r>
-        <w:rPr>
-          <w:rFonts w:cs="CMU Serif Roman"/>
-        </w:rPr>
-        <w:lastRenderedPageBreak/>
-        <w:t>exceptions do exist: Finn et al., 2018, 2018; O’Shea et al., 2016)</w:t>
+        <w:t>(Finn et al., 2016, 2018; O’Shea et al., 2016)</w:t>
       </w:r>
       <w:r>
         <w:fldChar w:fldCharType="end"/>
@@ -9078,11 +9168,11 @@
         <w:t>D</w:t>
       </w:r>
       <w:r>
-        <w:t xml:space="preserve"> scores that are significantly different from zero – cannot be equated with evidence of implicit attitudes (i.e., cognitive abstractions) or learning histories involving the </w:t>
+        <w:t xml:space="preserve"> scores that are significantly different from zero – cannot be equated with evidence of implicit attitudes (i.e., cognitive abstractions) or learning histories </w:t>
       </w:r>
       <w:r>
         <w:lastRenderedPageBreak/>
-        <w:t xml:space="preserve">category stimuli (i.e., behavioural abstractions). </w:t>
+        <w:t xml:space="preserve">involving the category stimuli (i.e., behavioural abstractions). </w:t>
       </w:r>
       <w:r>
         <w:t xml:space="preserve">Analyses that treat </w:t>
@@ -9100,7 +9190,7 @@
         <w:t xml:space="preserve"> Somewhat unfortunately, this c</w:t>
       </w:r>
       <w:r>
-        <w:t xml:space="preserve">oncerns about </w:t>
+        <w:t xml:space="preserve">oncern about </w:t>
       </w:r>
       <w:r>
         <w:t xml:space="preserve">the validity of </w:t>
@@ -9156,7 +9246,13 @@
         <w:t xml:space="preserve">we </w:t>
       </w:r>
       <w:r>
-        <w:t xml:space="preserve">discuss each </w:t>
+        <w:t>discuss each</w:t>
+      </w:r>
+      <w:r>
+        <w:t xml:space="preserve"> of</w:t>
+      </w:r>
+      <w:r>
+        <w:t xml:space="preserve"> </w:t>
       </w:r>
       <w:r>
         <w:t xml:space="preserve">the most common forms of analysis of IRAP </w:t>
@@ -9307,7 +9403,7 @@
         <w:t>.</w:t>
       </w:r>
       <w:r>
-        <w:t xml:space="preserve"> A description of the commonly-used methods of analysis for IRAP data, as well as the inferences which tend to be made on their basis. </w:t>
+        <w:t xml:space="preserve"> A description of commonly-used methods of analysis for IRAP data, as well as the inferences which tend to be made on their basis. </w:t>
       </w:r>
     </w:p>
     <w:p>
@@ -9989,6 +10085,13 @@
                 <w:sz w:val="20"/>
                 <w:szCs w:val="20"/>
               </w:rPr>
+              <w:t>“</w:t>
+            </w:r>
+            <w:r>
+              <w:rPr>
+                <w:sz w:val="20"/>
+                <w:szCs w:val="20"/>
+              </w:rPr>
               <w:t>W</w:t>
             </w:r>
             <w:r>
@@ -10010,7 +10113,35 @@
                 <w:sz w:val="20"/>
                 <w:szCs w:val="20"/>
               </w:rPr>
-              <w:t>people negative biases.</w:t>
+              <w:t xml:space="preserve">people </w:t>
+            </w:r>
+            <w:r>
+              <w:rPr>
+                <w:sz w:val="20"/>
+                <w:szCs w:val="20"/>
+              </w:rPr>
+              <w:t xml:space="preserve">– </w:t>
+            </w:r>
+            <w:r>
+              <w:rPr>
+                <w:sz w:val="20"/>
+                <w:szCs w:val="20"/>
+              </w:rPr>
+              <w:t>negative</w:t>
+            </w:r>
+            <w:r>
+              <w:rPr>
+                <w:sz w:val="20"/>
+                <w:szCs w:val="20"/>
+              </w:rPr>
+              <w:t>”</w:t>
+            </w:r>
+            <w:r>
+              <w:rPr>
+                <w:sz w:val="20"/>
+                <w:szCs w:val="20"/>
+              </w:rPr>
+              <w:t xml:space="preserve"> biases.</w:t>
             </w:r>
           </w:p>
         </w:tc>
@@ -10140,7 +10271,21 @@
                 <w:sz w:val="20"/>
                 <w:szCs w:val="20"/>
               </w:rPr>
-              <w:t xml:space="preserve"> score on the “white people – positive” differ between timepoints 1 and 2?</w:t>
+              <w:t xml:space="preserve"> score</w:t>
+            </w:r>
+            <w:r>
+              <w:rPr>
+                <w:sz w:val="20"/>
+                <w:szCs w:val="20"/>
+              </w:rPr>
+              <w:t>s</w:t>
+            </w:r>
+            <w:r>
+              <w:rPr>
+                <w:sz w:val="20"/>
+                <w:szCs w:val="20"/>
+              </w:rPr>
+              <w:t xml:space="preserve"> on the “white people – positive” differ between timepoints 1 and 2?</w:t>
             </w:r>
           </w:p>
         </w:tc>
@@ -11156,7 +11301,7 @@
                     <pic:cNvPicPr/>
                   </pic:nvPicPr>
                   <pic:blipFill>
-                    <a:blip r:embed="rId18"/>
+                    <a:blip r:embed="rId15"/>
                     <a:stretch>
                       <a:fillRect/>
                     </a:stretch>
@@ -11366,7 +11511,7 @@
         <w:rPr>
           <w:color w:val="000000" w:themeColor="text1"/>
         </w:rPr>
-        <w:t>, conclusions would be invalid</w:t>
+        <w:t>, would be invalid</w:t>
       </w:r>
       <w:r>
         <w:rPr>
@@ -11384,14 +11529,14 @@
         <w:rPr>
           <w:color w:val="000000" w:themeColor="text1"/>
         </w:rPr>
-        <w:t xml:space="preserve">would likely be generated regardless of </w:t>
+        <w:t xml:space="preserve">would likely be generated regardless of what </w:t>
       </w:r>
       <w:r>
         <w:rPr>
           <w:color w:val="000000" w:themeColor="text1"/>
         </w:rPr>
         <w:lastRenderedPageBreak/>
-        <w:t xml:space="preserve">what category stimuli were used. That is, our understanding of the generic pattern </w:t>
+        <w:t xml:space="preserve">category stimuli were used. That is, our understanding of the generic pattern </w:t>
       </w:r>
       <w:r>
         <w:rPr>
@@ -11732,7 +11877,12 @@
         <w:rPr>
           <w:color w:val="000000" w:themeColor="text1"/>
         </w:rPr>
-        <w:tab/>
+        <w:t xml:space="preserve"> </w:t>
+      </w:r>
+      <w:r>
+        <w:rPr>
+          <w:color w:val="000000" w:themeColor="text1"/>
+        </w:rPr>
         <w:t xml:space="preserve">Although not illustrated in Figure 2, domain-level conclusions of the results of correlations among trial types and between trial types and external variables (e.g., self-report or behavioural tasks) are also unaffected by the existence of the generic trial type effect (see Table </w:t>
       </w:r>
       <w:r>
@@ -11762,7 +11912,13 @@
         <w:t xml:space="preserve"> the current article, a systematic review of the IRAP literature is being conducted to address this question. </w:t>
       </w:r>
       <w:r>
-        <w:t xml:space="preserve">We readily admit that many articles we ourselves have written are likely to </w:t>
+        <w:t>We readily admit that many articles we ourselves have written are likely to</w:t>
+      </w:r>
+      <w:r>
+        <w:t xml:space="preserve"> contain</w:t>
+      </w:r>
+      <w:r>
+        <w:t xml:space="preserve"> </w:t>
       </w:r>
       <w:r>
         <w:t>invalid inferences</w:t>
@@ -11781,11 +11937,26 @@
     </w:p>
     <w:p>
       <w:r>
-        <w:t xml:space="preserve">Evidence from a large dataset of published and unpublished IRAP studies demonstrated that IRAP from very different domains – even those using non-words – </w:t>
+        <w:t>Evidence from a large dataset of published and unpublished IRAP studies demonstrated that IRAP</w:t>
+      </w:r>
+      <w:r>
+        <w:t>s</w:t>
+      </w:r>
+      <w:r>
+        <w:t xml:space="preserve"> </w:t>
+      </w:r>
+      <w:r>
+        <w:t>examining</w:t>
+      </w:r>
+      <w:r>
+        <w:t xml:space="preserve"> </w:t>
+      </w:r>
+      <w:r>
+        <w:t>very different domains – even those using non-</w:t>
       </w:r>
       <w:r>
         <w:lastRenderedPageBreak/>
-        <w:t>demonstrate startlingly similar patterns of effect. This finding is in agreement with several recent papers in the literature that argue that there is a generic pattern among IRAP effects. However, due to its relatively large sample size, this study is the first to quantify the generic pattern more precisely, and to consider its implications for the validity of published and future IRAP studies.</w:t>
+        <w:t>words – demonstrate startlingly similar patterns of effect. This finding is in agreement with several recent papers in the literature that argue that there is a generic pattern among IRAP effects. However, due to its relatively large sample size, this study is the first to quantify the generic pattern more precisely, and to consider its implications for the validity of published and future IRAP studies.</w:t>
       </w:r>
       <w:r>
         <w:t xml:space="preserve"> Multiple common analyses of IRAP data </w:t>
@@ -11817,1144 +11988,803 @@
     <w:p>
       <w:pPr>
         <w:pStyle w:val="Bibliography"/>
+      </w:pPr>
+      <w:r>
         <w:rPr>
           <w:rFonts w:cs="CMU Serif Roman"/>
         </w:rPr>
-      </w:pPr>
+        <w:t xml:space="preserve"> </w:t>
+      </w:r>
       <w:r>
         <w:rPr>
           <w:rFonts w:cs="CMU Serif Roman"/>
         </w:rPr>
-        <w:t xml:space="preserve"> </w:t>
+        <w:fldChar w:fldCharType="begin"/>
       </w:r>
       <w:r>
         <w:rPr>
           <w:rFonts w:cs="CMU Serif Roman"/>
         </w:rPr>
-        <w:fldChar w:fldCharType="begin"/>
+        <w:instrText xml:space="preserve"> ADDIN ZOTERO_BIBL {"uncited":[],"omitted":[],"custom":[]} CSL_BIBLIOGRAPHY </w:instrText>
       </w:r>
       <w:r>
         <w:rPr>
           <w:rFonts w:cs="CMU Serif Roman"/>
         </w:rPr>
-        <w:instrText xml:space="preserve"> ADDIN ZOTERO_BIBL {"uncited":[],"omitted":[],"custom":[]} CSL_BIBLIOGRAPHY </w:instrText>
-      </w:r>
-      <w:r>
-        <w:rPr>
-          <w:rFonts w:cs="CMU Serif Roman"/>
-        </w:rPr>
         <w:fldChar w:fldCharType="separate"/>
       </w:r>
       <w:r>
-        <w:rPr>
-          <w:rFonts w:cs="CMU Serif Roman"/>
-        </w:rPr>
         <w:t xml:space="preserve">Barnes-Holmes, D., Barnes-Holmes, Y., Stewart, I., &amp; Boles, S. (2010). A sketch of the Implicit Relational Assessment Procedure (IRAP) and the Relational Elaboration and Coherence (REC) model. </w:t>
       </w:r>
       <w:r>
         <w:rPr>
-          <w:rFonts w:cs="CMU Serif Roman"/>
           <w:i/>
           <w:iCs/>
         </w:rPr>
         <w:t>The Psychological Record</w:t>
       </w:r>
       <w:r>
-        <w:rPr>
-          <w:rFonts w:cs="CMU Serif Roman"/>
-        </w:rPr>
         <w:t xml:space="preserve">, </w:t>
       </w:r>
       <w:r>
         <w:rPr>
-          <w:rFonts w:cs="CMU Serif Roman"/>
           <w:i/>
           <w:iCs/>
         </w:rPr>
         <w:t>60</w:t>
       </w:r>
       <w:r>
-        <w:rPr>
-          <w:rFonts w:cs="CMU Serif Roman"/>
-        </w:rPr>
         <w:t>, 527–542.</w:t>
       </w:r>
     </w:p>
     <w:p>
       <w:pPr>
         <w:pStyle w:val="Bibliography"/>
-        <w:rPr>
-          <w:rFonts w:cs="CMU Serif Roman"/>
-        </w:rPr>
       </w:pPr>
       <w:r>
-        <w:rPr>
-          <w:rFonts w:cs="CMU Serif Roman"/>
-        </w:rPr>
         <w:t xml:space="preserve">Barnes-Holmes, D., &amp; Hussey, I. (2016). The functional-cognitive meta-theoretical framework: Reflections, possible clarifications and how to move forward. </w:t>
       </w:r>
       <w:r>
         <w:rPr>
-          <w:rFonts w:cs="CMU Serif Roman"/>
           <w:i/>
           <w:iCs/>
         </w:rPr>
         <w:t>International Journal of Psychology</w:t>
       </w:r>
       <w:r>
-        <w:rPr>
-          <w:rFonts w:cs="CMU Serif Roman"/>
-        </w:rPr>
         <w:t xml:space="preserve">, </w:t>
       </w:r>
       <w:r>
         <w:rPr>
-          <w:rFonts w:cs="CMU Serif Roman"/>
           <w:i/>
           <w:iCs/>
         </w:rPr>
         <w:t>51</w:t>
       </w:r>
       <w:r>
-        <w:rPr>
-          <w:rFonts w:cs="CMU Serif Roman"/>
-        </w:rPr>
         <w:t>(1), 50–57. https://doi.org/10.1002/ijop.12166</w:t>
       </w:r>
     </w:p>
     <w:p>
       <w:pPr>
         <w:pStyle w:val="Bibliography"/>
-        <w:rPr>
-          <w:rFonts w:cs="CMU Serif Roman"/>
-        </w:rPr>
       </w:pPr>
       <w:r>
-        <w:rPr>
-          <w:rFonts w:cs="CMU Serif Roman"/>
-        </w:rPr>
         <w:t xml:space="preserve">Blanton, H., &amp; Jaccard, J. (2006). Arbitrary metrics in psychology. </w:t>
       </w:r>
       <w:r>
         <w:rPr>
-          <w:rFonts w:cs="CMU Serif Roman"/>
           <w:i/>
           <w:iCs/>
         </w:rPr>
         <w:t>American Psychologist</w:t>
       </w:r>
       <w:r>
-        <w:rPr>
-          <w:rFonts w:cs="CMU Serif Roman"/>
-        </w:rPr>
         <w:t xml:space="preserve">, </w:t>
       </w:r>
       <w:r>
         <w:rPr>
-          <w:rFonts w:cs="CMU Serif Roman"/>
           <w:i/>
           <w:iCs/>
         </w:rPr>
         <w:t>61</w:t>
       </w:r>
       <w:r>
-        <w:rPr>
-          <w:rFonts w:cs="CMU Serif Roman"/>
-        </w:rPr>
         <w:t>(1), 27–41. https://doi.org/10.1037/0003-066X.61.1.27</w:t>
       </w:r>
     </w:p>
     <w:p>
       <w:pPr>
         <w:pStyle w:val="Bibliography"/>
-        <w:rPr>
-          <w:rFonts w:cs="CMU Serif Roman"/>
-        </w:rPr>
       </w:pPr>
       <w:r>
-        <w:rPr>
-          <w:rFonts w:cs="CMU Serif Roman"/>
-        </w:rPr>
         <w:t xml:space="preserve">Drake, C. E., Seymour, K. H., &amp; Habib, R. (2016). Testing the IRAP: Exploring the Reliability and Fakability of an Idiographic Approach to Interpersonal Attitudes. </w:t>
       </w:r>
       <w:r>
         <w:rPr>
-          <w:rFonts w:cs="CMU Serif Roman"/>
           <w:i/>
           <w:iCs/>
         </w:rPr>
         <w:t>The Psychological Record</w:t>
       </w:r>
       <w:r>
-        <w:rPr>
-          <w:rFonts w:cs="CMU Serif Roman"/>
-        </w:rPr>
         <w:t xml:space="preserve">, </w:t>
       </w:r>
       <w:r>
         <w:rPr>
-          <w:rFonts w:cs="CMU Serif Roman"/>
           <w:i/>
           <w:iCs/>
         </w:rPr>
         <w:t>66</w:t>
       </w:r>
       <w:r>
-        <w:rPr>
-          <w:rFonts w:cs="CMU Serif Roman"/>
-        </w:rPr>
         <w:t>(1), 153–163. https://doi.org/10.1007/s40732-015-0160-1</w:t>
       </w:r>
     </w:p>
     <w:p>
       <w:pPr>
         <w:pStyle w:val="Bibliography"/>
-        <w:rPr>
-          <w:rFonts w:cs="CMU Serif Roman"/>
-        </w:rPr>
       </w:pPr>
       <w:r>
-        <w:rPr>
-          <w:rFonts w:cs="CMU Serif Roman"/>
-        </w:rPr>
         <w:t xml:space="preserve">Finn, M., Barnes-Holmes, D., Hussey, I., &amp; Graddy, J. (2016). Exploring the behavioral dynamics of the implicit relational assessment procedure: The impact of three types of introductory rules. </w:t>
       </w:r>
       <w:r>
         <w:rPr>
-          <w:rFonts w:cs="CMU Serif Roman"/>
           <w:i/>
           <w:iCs/>
         </w:rPr>
         <w:t>The Psychological Record</w:t>
       </w:r>
       <w:r>
-        <w:rPr>
-          <w:rFonts w:cs="CMU Serif Roman"/>
-        </w:rPr>
         <w:t xml:space="preserve">, </w:t>
       </w:r>
       <w:r>
         <w:rPr>
-          <w:rFonts w:cs="CMU Serif Roman"/>
           <w:i/>
           <w:iCs/>
         </w:rPr>
         <w:t>66</w:t>
       </w:r>
       <w:r>
-        <w:rPr>
-          <w:rFonts w:cs="CMU Serif Roman"/>
-        </w:rPr>
         <w:t>(2), 309–321. https://doi.org/10.1007/s40732-016-0173-4</w:t>
       </w:r>
     </w:p>
     <w:p>
       <w:pPr>
         <w:pStyle w:val="Bibliography"/>
-        <w:rPr>
-          <w:rFonts w:cs="CMU Serif Roman"/>
-        </w:rPr>
       </w:pPr>
       <w:r>
-        <w:rPr>
-          <w:rFonts w:cs="CMU Serif Roman"/>
-        </w:rPr>
         <w:t xml:space="preserve">Finn, M., Barnes-Holmes, D., &amp; McEnteggart, C. (2018). Exploring the single-trial-type-dominance-effect in the IRAP: Developing a differential arbitrarily </w:t>
       </w:r>
       <w:r>
-        <w:rPr>
-          <w:rFonts w:cs="CMU Serif Roman"/>
-        </w:rPr>
         <w:lastRenderedPageBreak/>
         <w:t xml:space="preserve">applicable relational responding effects (DAARRE) model. </w:t>
       </w:r>
       <w:r>
         <w:rPr>
-          <w:rFonts w:cs="CMU Serif Roman"/>
           <w:i/>
           <w:iCs/>
         </w:rPr>
         <w:t>The Psychological Record</w:t>
       </w:r>
       <w:r>
-        <w:rPr>
-          <w:rFonts w:cs="CMU Serif Roman"/>
-        </w:rPr>
         <w:t xml:space="preserve">, </w:t>
       </w:r>
       <w:r>
         <w:rPr>
-          <w:rFonts w:cs="CMU Serif Roman"/>
           <w:i/>
           <w:iCs/>
         </w:rPr>
         <w:t>68</w:t>
       </w:r>
       <w:r>
-        <w:rPr>
-          <w:rFonts w:cs="CMU Serif Roman"/>
-        </w:rPr>
         <w:t>(1), 11–25. https://doi.org/10.1007/s40732-017-0262-z</w:t>
       </w:r>
     </w:p>
     <w:p>
       <w:pPr>
         <w:pStyle w:val="Bibliography"/>
-        <w:rPr>
-          <w:rFonts w:cs="CMU Serif Roman"/>
-        </w:rPr>
       </w:pPr>
       <w:r>
-        <w:rPr>
-          <w:rFonts w:cs="CMU Serif Roman"/>
-        </w:rPr>
         <w:t xml:space="preserve">Gawronski, B., &amp; De Houwer, J. (2011). Implicit measures in social and personality psychology. In C. M. Judd (Ed.), </w:t>
       </w:r>
       <w:r>
         <w:rPr>
-          <w:rFonts w:cs="CMU Serif Roman"/>
           <w:i/>
           <w:iCs/>
         </w:rPr>
         <w:t>Handbook of research methods in social and personality psychology</w:t>
       </w:r>
       <w:r>
-        <w:rPr>
-          <w:rFonts w:cs="CMU Serif Roman"/>
-        </w:rPr>
         <w:t xml:space="preserve"> (Vol. 2). Cambridge University Press. 10.1017/CBO9780511996481.016</w:t>
       </w:r>
     </w:p>
     <w:p>
       <w:pPr>
         <w:pStyle w:val="Bibliography"/>
-        <w:rPr>
-          <w:rFonts w:cs="CMU Serif Roman"/>
-        </w:rPr>
       </w:pPr>
       <w:r>
-        <w:rPr>
-          <w:rFonts w:cs="CMU Serif Roman"/>
-        </w:rPr>
         <w:t xml:space="preserve">Greenland, S., Senn, S. J., Rothman, K. J., Carlin, J. B., Poole, C., Goodman, S. N., &amp; Altman, D. G. (2016). Statistical tests, P values, confidence intervals, and power: A guide to misinterpretations. </w:t>
       </w:r>
       <w:r>
         <w:rPr>
-          <w:rFonts w:cs="CMU Serif Roman"/>
           <w:i/>
           <w:iCs/>
         </w:rPr>
         <w:t>European Journal of Epidemiology</w:t>
       </w:r>
       <w:r>
-        <w:rPr>
-          <w:rFonts w:cs="CMU Serif Roman"/>
-        </w:rPr>
         <w:t xml:space="preserve">, </w:t>
       </w:r>
       <w:r>
         <w:rPr>
-          <w:rFonts w:cs="CMU Serif Roman"/>
           <w:i/>
           <w:iCs/>
         </w:rPr>
         <w:t>31</w:t>
       </w:r>
       <w:r>
-        <w:rPr>
-          <w:rFonts w:cs="CMU Serif Roman"/>
-        </w:rPr>
         <w:t>(4), 337–350. https://doi.org/10.1007/s10654-016-0149-3</w:t>
       </w:r>
     </w:p>
     <w:p>
       <w:pPr>
         <w:pStyle w:val="Bibliography"/>
-        <w:rPr>
-          <w:rFonts w:cs="CMU Serif Roman"/>
-        </w:rPr>
       </w:pPr>
       <w:r>
-        <w:rPr>
-          <w:rFonts w:cs="CMU Serif Roman"/>
-        </w:rPr>
         <w:t xml:space="preserve">Greenwald, A. G., &amp; Lai, C. K. (2020). Implicit Social Cognition. </w:t>
       </w:r>
       <w:r>
         <w:rPr>
-          <w:rFonts w:cs="CMU Serif Roman"/>
           <w:i/>
           <w:iCs/>
         </w:rPr>
         <w:t>Annual Review of Psychology</w:t>
       </w:r>
       <w:r>
-        <w:rPr>
-          <w:rFonts w:cs="CMU Serif Roman"/>
-        </w:rPr>
         <w:t xml:space="preserve">, </w:t>
       </w:r>
       <w:r>
         <w:rPr>
-          <w:rFonts w:cs="CMU Serif Roman"/>
           <w:i/>
           <w:iCs/>
         </w:rPr>
         <w:t>71</w:t>
       </w:r>
       <w:r>
-        <w:rPr>
-          <w:rFonts w:cs="CMU Serif Roman"/>
-        </w:rPr>
         <w:t>(1), 419–445. https://doi.org/10.1146/annurev-psych-010419-050837</w:t>
       </w:r>
     </w:p>
     <w:p>
       <w:pPr>
         <w:pStyle w:val="Bibliography"/>
-        <w:rPr>
-          <w:rFonts w:cs="CMU Serif Roman"/>
-        </w:rPr>
       </w:pPr>
       <w:r>
-        <w:rPr>
-          <w:rFonts w:cs="CMU Serif Roman"/>
-        </w:rPr>
         <w:t xml:space="preserve">Hughes, S., Barnes-Holmes, D., &amp; De Houwer, J. (2011). The dominance of associative theorizing in implicit attitude research: Propositional and behavioral alternatives. </w:t>
       </w:r>
       <w:r>
         <w:rPr>
-          <w:rFonts w:cs="CMU Serif Roman"/>
           <w:i/>
           <w:iCs/>
         </w:rPr>
         <w:t>The Psychological Record</w:t>
       </w:r>
       <w:r>
-        <w:rPr>
-          <w:rFonts w:cs="CMU Serif Roman"/>
-        </w:rPr>
         <w:t xml:space="preserve">, </w:t>
       </w:r>
       <w:r>
         <w:rPr>
-          <w:rFonts w:cs="CMU Serif Roman"/>
           <w:i/>
           <w:iCs/>
         </w:rPr>
         <w:t>61</w:t>
       </w:r>
       <w:r>
-        <w:rPr>
-          <w:rFonts w:cs="CMU Serif Roman"/>
-        </w:rPr>
         <w:t>(3), 465–498.</w:t>
       </w:r>
     </w:p>
     <w:p>
       <w:pPr>
         <w:pStyle w:val="Bibliography"/>
-        <w:rPr>
-          <w:rFonts w:cs="CMU Serif Roman"/>
-        </w:rPr>
       </w:pPr>
       <w:r>
-        <w:rPr>
-          <w:rFonts w:cs="CMU Serif Roman"/>
-        </w:rPr>
         <w:t xml:space="preserve">Hughes, S., Barnes-Holmes, D., &amp; Vahey, N. A. (2012). Holding on to our functional roots when exploring new intellectual islands: A voyage through implicit cognition research. </w:t>
       </w:r>
       <w:r>
         <w:rPr>
-          <w:rFonts w:cs="CMU Serif Roman"/>
           <w:i/>
           <w:iCs/>
         </w:rPr>
         <w:t>Journal of Contextual Behavioral Science</w:t>
       </w:r>
       <w:r>
-        <w:rPr>
-          <w:rFonts w:cs="CMU Serif Roman"/>
-        </w:rPr>
         <w:t xml:space="preserve">, </w:t>
       </w:r>
       <w:r>
         <w:rPr>
-          <w:rFonts w:cs="CMU Serif Roman"/>
           <w:i/>
           <w:iCs/>
         </w:rPr>
         <w:t>1</w:t>
       </w:r>
       <w:r>
-        <w:rPr>
-          <w:rFonts w:cs="CMU Serif Roman"/>
-        </w:rPr>
         <w:t>(1–2), 17–38. https://doi.org/10.1016/j.jcbs.2012.09.003</w:t>
       </w:r>
     </w:p>
     <w:p>
       <w:pPr>
         <w:pStyle w:val="Bibliography"/>
-        <w:rPr>
-          <w:rFonts w:cs="CMU Serif Roman"/>
-        </w:rPr>
       </w:pPr>
       <w:r>
-        <w:rPr>
-          <w:rFonts w:cs="CMU Serif Roman"/>
-        </w:rPr>
         <w:lastRenderedPageBreak/>
         <w:t xml:space="preserve">Hussey, I. (2020). </w:t>
       </w:r>
       <w:r>
         <w:rPr>
-          <w:rFonts w:cs="CMU Serif Roman"/>
           <w:i/>
           <w:iCs/>
         </w:rPr>
         <w:t>The IRAP is not suitable for individual use due to very wide confidence intervals around D scores</w:t>
       </w:r>
       <w:r>
-        <w:rPr>
-          <w:rFonts w:cs="CMU Serif Roman"/>
-        </w:rPr>
         <w:t>. https://doi.org/10.31234/osf.io/w2ygr</w:t>
       </w:r>
     </w:p>
     <w:p>
       <w:pPr>
         <w:pStyle w:val="Bibliography"/>
-        <w:rPr>
-          <w:rFonts w:cs="CMU Serif Roman"/>
-        </w:rPr>
       </w:pPr>
       <w:r>
-        <w:rPr>
-          <w:rFonts w:cs="CMU Serif Roman"/>
-        </w:rPr>
         <w:t xml:space="preserve">Hussey, I., Daly, T., &amp; Barnes-Holmes, D. (2015). Life is Good, But Death Ain’t Bad Either: Counter-Intuitive Implicit Biases to Death in a Normative Population. </w:t>
       </w:r>
       <w:r>
         <w:rPr>
-          <w:rFonts w:cs="CMU Serif Roman"/>
           <w:i/>
           <w:iCs/>
         </w:rPr>
         <w:t>The Psychological Record</w:t>
       </w:r>
       <w:r>
-        <w:rPr>
-          <w:rFonts w:cs="CMU Serif Roman"/>
-        </w:rPr>
         <w:t xml:space="preserve">, </w:t>
       </w:r>
       <w:r>
         <w:rPr>
-          <w:rFonts w:cs="CMU Serif Roman"/>
           <w:i/>
           <w:iCs/>
         </w:rPr>
         <w:t>65</w:t>
       </w:r>
       <w:r>
-        <w:rPr>
-          <w:rFonts w:cs="CMU Serif Roman"/>
-        </w:rPr>
         <w:t>(4), 731–742. https://doi.org/10.1007/s40732-015-0142-3</w:t>
       </w:r>
     </w:p>
     <w:p>
       <w:pPr>
         <w:pStyle w:val="Bibliography"/>
-        <w:rPr>
-          <w:rFonts w:cs="CMU Serif Roman"/>
-        </w:rPr>
       </w:pPr>
       <w:r>
-        <w:rPr>
-          <w:rFonts w:cs="CMU Serif Roman"/>
-        </w:rPr>
         <w:t xml:space="preserve">Hussey, I., Thompson, M., McEnteggart, C., Barnes-Holmes, D., &amp; Barnes-Holmes, Y. (2015). Interpreting and inverting with less cursing: A guide to interpreting IRAP data. </w:t>
       </w:r>
       <w:r>
         <w:rPr>
-          <w:rFonts w:cs="CMU Serif Roman"/>
           <w:i/>
           <w:iCs/>
         </w:rPr>
         <w:t>Journal of Contextual Behavioral Science</w:t>
       </w:r>
       <w:r>
-        <w:rPr>
-          <w:rFonts w:cs="CMU Serif Roman"/>
-        </w:rPr>
         <w:t xml:space="preserve">, </w:t>
       </w:r>
       <w:r>
         <w:rPr>
-          <w:rFonts w:cs="CMU Serif Roman"/>
           <w:i/>
           <w:iCs/>
         </w:rPr>
         <w:t>4</w:t>
       </w:r>
       <w:r>
-        <w:rPr>
-          <w:rFonts w:cs="CMU Serif Roman"/>
-        </w:rPr>
         <w:t>(3), 157–162. https://doi.org/10.1016/j.jcbs.2015.05.001</w:t>
       </w:r>
     </w:p>
     <w:p>
       <w:pPr>
         <w:pStyle w:val="Bibliography"/>
-        <w:rPr>
-          <w:rFonts w:cs="CMU Serif Roman"/>
-        </w:rPr>
       </w:pPr>
       <w:r>
-        <w:rPr>
-          <w:rFonts w:cs="CMU Serif Roman"/>
-        </w:rPr>
         <w:t xml:space="preserve">Lakens, D. (2013). Calculating and reporting effect sizes to facilitate cumulative science: A practical primer for t-tests and ANOVAs. </w:t>
       </w:r>
       <w:r>
         <w:rPr>
-          <w:rFonts w:cs="CMU Serif Roman"/>
           <w:i/>
           <w:iCs/>
         </w:rPr>
         <w:t>Frontiers in Psychology</w:t>
       </w:r>
       <w:r>
-        <w:rPr>
-          <w:rFonts w:cs="CMU Serif Roman"/>
-        </w:rPr>
         <w:t xml:space="preserve">, </w:t>
       </w:r>
       <w:r>
         <w:rPr>
-          <w:rFonts w:cs="CMU Serif Roman"/>
           <w:i/>
           <w:iCs/>
         </w:rPr>
         <w:t>4</w:t>
       </w:r>
       <w:r>
-        <w:rPr>
-          <w:rFonts w:cs="CMU Serif Roman"/>
-        </w:rPr>
         <w:t>. https://doi.org/10.3389/fpsyg.2013.00863</w:t>
       </w:r>
     </w:p>
     <w:p>
       <w:pPr>
         <w:pStyle w:val="Bibliography"/>
-        <w:rPr>
-          <w:rFonts w:cs="CMU Serif Roman"/>
-        </w:rPr>
       </w:pPr>
       <w:r>
-        <w:rPr>
-          <w:rFonts w:cs="CMU Serif Roman"/>
-        </w:rPr>
         <w:t xml:space="preserve">Lawrence, M. A. (2016). </w:t>
       </w:r>
       <w:r>
         <w:rPr>
-          <w:rFonts w:cs="CMU Serif Roman"/>
           <w:i/>
           <w:iCs/>
         </w:rPr>
         <w:t>ez: Easy Analysis and Visualization of Factorial Experiments</w:t>
       </w:r>
       <w:r>
-        <w:rPr>
-          <w:rFonts w:cs="CMU Serif Roman"/>
-        </w:rPr>
         <w:t>. https://CRAN.R-project.org/package=ez</w:t>
       </w:r>
     </w:p>
     <w:p>
       <w:pPr>
         <w:pStyle w:val="Bibliography"/>
-        <w:rPr>
-          <w:rFonts w:cs="CMU Serif Roman"/>
-        </w:rPr>
       </w:pPr>
       <w:r>
-        <w:rPr>
-          <w:rFonts w:cs="CMU Serif Roman"/>
-        </w:rPr>
         <w:t xml:space="preserve">Lee, M. D., &amp; Wagenmakers, E.-J. (2013). </w:t>
       </w:r>
       <w:r>
         <w:rPr>
-          <w:rFonts w:cs="CMU Serif Roman"/>
           <w:i/>
           <w:iCs/>
         </w:rPr>
         <w:t>Bayesian cognitive modeling: A practical course</w:t>
       </w:r>
       <w:r>
-        <w:rPr>
-          <w:rFonts w:cs="CMU Serif Roman"/>
-        </w:rPr>
         <w:t>. Cambridge university press.</w:t>
       </w:r>
     </w:p>
     <w:p>
       <w:pPr>
         <w:pStyle w:val="Bibliography"/>
-        <w:rPr>
-          <w:rFonts w:cs="CMU Serif Roman"/>
-        </w:rPr>
       </w:pPr>
       <w:r>
-        <w:rPr>
-          <w:rFonts w:cs="CMU Serif Roman"/>
-        </w:rPr>
-        <w:t xml:space="preserve">Morey, R. D., Rouder, J. N., Jamil, T., Urbanek, S., Forner, K., &amp; Ly, A. (2018). </w:t>
-      </w:r>
-      <w:r>
-        <w:rPr>
-          <w:rFonts w:cs="CMU Serif Roman"/>
+        <w:t xml:space="preserve">Morey, R. D., Rouder, J. N., Jamil, T., </w:t>
+      </w:r>
+      <w:proofErr w:type="spellStart"/>
+      <w:r>
+        <w:t>Urbanek</w:t>
+      </w:r>
+      <w:proofErr w:type="spellEnd"/>
+      <w:r>
+        <w:t xml:space="preserve">, S., </w:t>
+      </w:r>
+      <w:proofErr w:type="spellStart"/>
+      <w:r>
+        <w:t>Forner</w:t>
+      </w:r>
+      <w:proofErr w:type="spellEnd"/>
+      <w:r>
+        <w:t xml:space="preserve">, K., &amp; Ly, A. (2018). </w:t>
+      </w:r>
+      <w:r>
+        <w:rPr>
           <w:i/>
           <w:iCs/>
         </w:rPr>
         <w:t>BayesFactor: Computation of Bayes Factors for Common Designs</w:t>
       </w:r>
       <w:r>
-        <w:rPr>
-          <w:rFonts w:cs="CMU Serif Roman"/>
-        </w:rPr>
         <w:t xml:space="preserve"> (Version 0.9.12-4.2) [Computer software]. https://CRAN.R-project.org/package=BayesFactor</w:t>
       </w:r>
     </w:p>
     <w:p>
       <w:pPr>
         <w:pStyle w:val="Bibliography"/>
-        <w:rPr>
-          <w:rFonts w:cs="CMU Serif Roman"/>
-        </w:rPr>
       </w:pPr>
       <w:r>
-        <w:rPr>
-          <w:rFonts w:cs="CMU Serif Roman"/>
-        </w:rPr>
         <w:lastRenderedPageBreak/>
         <w:t xml:space="preserve">Nosek, B. A., Hawkins, C. B., &amp; Frazier, R. S. (2011). Implicit social cognition: From measures to mechanisms. </w:t>
       </w:r>
       <w:r>
         <w:rPr>
-          <w:rFonts w:cs="CMU Serif Roman"/>
           <w:i/>
           <w:iCs/>
         </w:rPr>
         <w:t>Trends in Cognitive Sciences</w:t>
       </w:r>
       <w:r>
-        <w:rPr>
-          <w:rFonts w:cs="CMU Serif Roman"/>
-        </w:rPr>
         <w:t xml:space="preserve">, </w:t>
       </w:r>
       <w:r>
         <w:rPr>
-          <w:rFonts w:cs="CMU Serif Roman"/>
           <w:i/>
           <w:iCs/>
         </w:rPr>
         <w:t>15</w:t>
       </w:r>
       <w:r>
-        <w:rPr>
-          <w:rFonts w:cs="CMU Serif Roman"/>
-        </w:rPr>
         <w:t>(4), 152–159. https://doi.org/10.1016/j.tics.2011.01.005</w:t>
       </w:r>
     </w:p>
     <w:p>
       <w:pPr>
         <w:pStyle w:val="Bibliography"/>
-        <w:rPr>
-          <w:rFonts w:cs="CMU Serif Roman"/>
-        </w:rPr>
       </w:pPr>
       <w:r>
-        <w:rPr>
-          <w:rFonts w:cs="CMU Serif Roman"/>
-        </w:rPr>
         <w:t xml:space="preserve">O’Shea, B., Watson, D. G., &amp; Brown, G. D. A. (2016). Measuring implicit attitudes: A positive framing bias flaw in the Implicit Relational Assessment Procedure (IRAP). </w:t>
       </w:r>
       <w:r>
         <w:rPr>
-          <w:rFonts w:cs="CMU Serif Roman"/>
           <w:i/>
           <w:iCs/>
         </w:rPr>
         <w:t>Psychological Assessment</w:t>
       </w:r>
       <w:r>
-        <w:rPr>
-          <w:rFonts w:cs="CMU Serif Roman"/>
-        </w:rPr>
         <w:t xml:space="preserve">, </w:t>
       </w:r>
       <w:r>
         <w:rPr>
-          <w:rFonts w:cs="CMU Serif Roman"/>
           <w:i/>
           <w:iCs/>
         </w:rPr>
         <w:t>28</w:t>
       </w:r>
       <w:r>
-        <w:rPr>
-          <w:rFonts w:cs="CMU Serif Roman"/>
-        </w:rPr>
         <w:t>(2), 158–170. https://doi.org/10.1037/pas0000172</w:t>
       </w:r>
     </w:p>
     <w:p>
       <w:pPr>
         <w:pStyle w:val="Bibliography"/>
-        <w:rPr>
-          <w:rFonts w:cs="CMU Serif Roman"/>
-        </w:rPr>
       </w:pPr>
       <w:r>
-        <w:rPr>
-          <w:rFonts w:cs="CMU Serif Roman"/>
-        </w:rPr>
-        <w:t xml:space="preserve">Pfister, R., &amp; Janczyk, M. (2019). </w:t>
-      </w:r>
-      <w:r>
-        <w:rPr>
-          <w:rFonts w:cs="CMU Serif Roman"/>
+        <w:t xml:space="preserve">Pfister, R., &amp; </w:t>
+      </w:r>
+      <w:proofErr w:type="spellStart"/>
+      <w:r>
+        <w:t>Janczyk</w:t>
+      </w:r>
+      <w:proofErr w:type="spellEnd"/>
+      <w:r>
+        <w:t xml:space="preserve">, M. (2019). </w:t>
+      </w:r>
+      <w:proofErr w:type="spellStart"/>
+      <w:r>
+        <w:rPr>
           <w:i/>
           <w:iCs/>
         </w:rPr>
-        <w:t>schoRsch: Tools for Analyzing Factorial Experiments</w:t>
-      </w:r>
-      <w:r>
-        <w:rPr>
-          <w:rFonts w:cs="CMU Serif Roman"/>
-        </w:rPr>
+        <w:t>schoRsch</w:t>
+      </w:r>
+      <w:proofErr w:type="spellEnd"/>
+      <w:r>
+        <w:rPr>
+          <w:i/>
+          <w:iCs/>
+        </w:rPr>
+        <w:t>: Tools for Analyzing Factorial Experiments</w:t>
+      </w:r>
+      <w:r>
         <w:t xml:space="preserve"> (Version 1.7) [Computer software]. https://CRAN.R-project.org/package=schoRsch</w:t>
       </w:r>
     </w:p>
     <w:p>
       <w:pPr>
         <w:pStyle w:val="Bibliography"/>
-        <w:rPr>
-          <w:rFonts w:cs="CMU Serif Roman"/>
-        </w:rPr>
       </w:pPr>
       <w:r>
-        <w:rPr>
-          <w:rFonts w:cs="CMU Serif Roman"/>
-        </w:rPr>
         <w:t xml:space="preserve">R Core Team. (2020). </w:t>
       </w:r>
       <w:r>
         <w:rPr>
-          <w:rFonts w:cs="CMU Serif Roman"/>
           <w:i/>
           <w:iCs/>
         </w:rPr>
         <w:t>R: A language and environment for statistical computing</w:t>
       </w:r>
       <w:r>
-        <w:rPr>
-          <w:rFonts w:cs="CMU Serif Roman"/>
-        </w:rPr>
         <w:t xml:space="preserve"> (Version 4.0) [Computer software]. R Foundation for Statistical Computing. https://www.R-project.org/</w:t>
       </w:r>
     </w:p>
     <w:p>
       <w:pPr>
         <w:pStyle w:val="Bibliography"/>
-        <w:rPr>
-          <w:rFonts w:cs="CMU Serif Roman"/>
-        </w:rPr>
       </w:pPr>
       <w:r>
-        <w:rPr>
-          <w:rFonts w:cs="CMU Serif Roman"/>
-        </w:rPr>
         <w:t xml:space="preserve">Ratcliff, R. (1993). Methods for dealing with reaction time outliers. </w:t>
       </w:r>
       <w:r>
         <w:rPr>
-          <w:rFonts w:cs="CMU Serif Roman"/>
           <w:i/>
           <w:iCs/>
         </w:rPr>
         <w:t>Psychological Bulletin</w:t>
       </w:r>
       <w:r>
-        <w:rPr>
-          <w:rFonts w:cs="CMU Serif Roman"/>
-        </w:rPr>
         <w:t xml:space="preserve">, </w:t>
       </w:r>
       <w:r>
         <w:rPr>
-          <w:rFonts w:cs="CMU Serif Roman"/>
           <w:i/>
           <w:iCs/>
         </w:rPr>
         <w:t>114</w:t>
       </w:r>
       <w:r>
-        <w:rPr>
-          <w:rFonts w:cs="CMU Serif Roman"/>
-        </w:rPr>
         <w:t>(4), 510–532. https://doi.org/10.1037/0033-2909.114.3.510</w:t>
       </w:r>
     </w:p>
     <w:p>
       <w:pPr>
         <w:pStyle w:val="Bibliography"/>
-        <w:rPr>
-          <w:rFonts w:cs="CMU Serif Roman"/>
-        </w:rPr>
       </w:pPr>
       <w:r>
-        <w:rPr>
-          <w:rFonts w:cs="CMU Serif Roman"/>
-        </w:rPr>
         <w:t xml:space="preserve">Remue, J., De Houwer, J., Barnes-Holmes, D., Vanderhasselt, M. A., &amp; De Raedt, R. (2013). Self-esteem revisited: Performance on the implicit relational assessment procedure as a measure of self-versus ideal self-related cognitions in dysphoria. </w:t>
       </w:r>
       <w:r>
         <w:rPr>
-          <w:rFonts w:cs="CMU Serif Roman"/>
           <w:i/>
           <w:iCs/>
         </w:rPr>
         <w:t>Cognition &amp; Emotion</w:t>
       </w:r>
       <w:r>
-        <w:rPr>
-          <w:rFonts w:cs="CMU Serif Roman"/>
-        </w:rPr>
         <w:t xml:space="preserve">, </w:t>
       </w:r>
       <w:r>
         <w:rPr>
-          <w:rFonts w:cs="CMU Serif Roman"/>
           <w:i/>
           <w:iCs/>
         </w:rPr>
         <w:t>27</w:t>
       </w:r>
       <w:r>
-        <w:rPr>
-          <w:rFonts w:cs="CMU Serif Roman"/>
-        </w:rPr>
         <w:t>(8), 1441–1449. https://doi.org/10.1080/02699931.2013.786681</w:t>
       </w:r>
     </w:p>
     <w:p>
       <w:pPr>
         <w:pStyle w:val="Bibliography"/>
-        <w:rPr>
-          <w:rFonts w:cs="CMU Serif Roman"/>
-        </w:rPr>
       </w:pPr>
       <w:r>
-        <w:rPr>
-          <w:rFonts w:cs="CMU Serif Roman"/>
-        </w:rPr>
         <w:lastRenderedPageBreak/>
         <w:t xml:space="preserve">Remue, J., Hughes, S., De Houwer, J., &amp; De Raedt, R. (2014). To Be or Want to Be: Disentangling the Role of Actual versus Ideal Self in Implicit Self-Esteem. </w:t>
       </w:r>
       <w:r>
         <w:rPr>
-          <w:rFonts w:cs="CMU Serif Roman"/>
           <w:i/>
           <w:iCs/>
         </w:rPr>
         <w:t>PLoS ONE</w:t>
       </w:r>
       <w:r>
-        <w:rPr>
-          <w:rFonts w:cs="CMU Serif Roman"/>
-        </w:rPr>
         <w:t xml:space="preserve">, </w:t>
       </w:r>
       <w:r>
         <w:rPr>
-          <w:rFonts w:cs="CMU Serif Roman"/>
           <w:i/>
           <w:iCs/>
         </w:rPr>
         <w:t>9</w:t>
       </w:r>
       <w:r>
-        <w:rPr>
-          <w:rFonts w:cs="CMU Serif Roman"/>
-        </w:rPr>
         <w:t>(9), e108837. https://doi.org/10.1371/journal.pone.0108837</w:t>
       </w:r>
     </w:p>
     <w:p>
       <w:pPr>
         <w:pStyle w:val="Bibliography"/>
-        <w:rPr>
-          <w:rFonts w:cs="CMU Serif Roman"/>
-        </w:rPr>
       </w:pPr>
       <w:r>
-        <w:rPr>
-          <w:rFonts w:cs="CMU Serif Roman"/>
-        </w:rPr>
         <w:t xml:space="preserve">Rouder, J. N., Speckman, P. L., Sun, D., Morey, R. D., &amp; Iverson, G. (2009). Bayesian t tests for accepting and rejecting the null hypothesis. </w:t>
       </w:r>
       <w:r>
         <w:rPr>
-          <w:rFonts w:cs="CMU Serif Roman"/>
           <w:i/>
           <w:iCs/>
         </w:rPr>
         <w:t>Psychonomic Bulletin &amp; Review</w:t>
       </w:r>
       <w:r>
-        <w:rPr>
-          <w:rFonts w:cs="CMU Serif Roman"/>
-        </w:rPr>
         <w:t xml:space="preserve">, </w:t>
       </w:r>
       <w:r>
         <w:rPr>
-          <w:rFonts w:cs="CMU Serif Roman"/>
           <w:i/>
           <w:iCs/>
         </w:rPr>
         <w:t>16</w:t>
       </w:r>
       <w:r>
-        <w:rPr>
-          <w:rFonts w:cs="CMU Serif Roman"/>
-        </w:rPr>
         <w:t>(2), 225–237. https://doi.org/10.3758/PBR.16.2.225</w:t>
       </w:r>
     </w:p>
     <w:p>
       <w:pPr>
         <w:pStyle w:val="Bibliography"/>
-        <w:rPr>
-          <w:rFonts w:cs="CMU Serif Roman"/>
-        </w:rPr>
       </w:pPr>
       <w:r>
-        <w:rPr>
-          <w:rFonts w:cs="CMU Serif Roman"/>
-        </w:rPr>
         <w:t xml:space="preserve">Simmons, J. P., Nelson, L. D., &amp; Simonsohn, U. (2012). </w:t>
       </w:r>
       <w:r>
         <w:rPr>
-          <w:rFonts w:cs="CMU Serif Roman"/>
           <w:i/>
           <w:iCs/>
         </w:rPr>
         <w:t>A 21 word solution</w:t>
       </w:r>
       <w:r>
-        <w:rPr>
-          <w:rFonts w:cs="CMU Serif Roman"/>
-        </w:rPr>
         <w:t>. Social Science Research Network. http://papers.ssrn.com/abstract=2160588</w:t>
       </w:r>
     </w:p>
     <w:p>
       <w:pPr>
         <w:pStyle w:val="Bibliography"/>
-        <w:rPr>
-          <w:rFonts w:cs="CMU Serif Roman"/>
-        </w:rPr>
       </w:pPr>
       <w:r>
-        <w:rPr>
-          <w:rFonts w:cs="CMU Serif Roman"/>
-        </w:rPr>
         <w:t xml:space="preserve">Vahey, N. A., Nicholson, E., &amp; Barnes-Holmes, D. (2015). A meta-analysis of criterion effects for the Implicit Relational Assessment Procedure (IRAP) in the clinical domain. </w:t>
       </w:r>
       <w:r>
         <w:rPr>
-          <w:rFonts w:cs="CMU Serif Roman"/>
           <w:i/>
           <w:iCs/>
         </w:rPr>
         <w:t>Journal of Behavior Therapy and Experimental Psychiatry</w:t>
       </w:r>
       <w:r>
-        <w:rPr>
-          <w:rFonts w:cs="CMU Serif Roman"/>
-        </w:rPr>
         <w:t xml:space="preserve">, </w:t>
       </w:r>
       <w:r>
         <w:rPr>
-          <w:rFonts w:cs="CMU Serif Roman"/>
           <w:i/>
           <w:iCs/>
         </w:rPr>
         <w:t>48</w:t>
       </w:r>
       <w:r>
-        <w:rPr>
-          <w:rFonts w:cs="CMU Serif Roman"/>
-        </w:rPr>
         <w:t>, 59–65. https://doi.org/10.1016/j.jbtep.2015.01.004</w:t>
       </w:r>
     </w:p>
     <w:p>
       <w:pPr>
         <w:pStyle w:val="Bibliography"/>
-        <w:rPr>
-          <w:rFonts w:cs="CMU Serif Roman"/>
-        </w:rPr>
       </w:pPr>
       <w:r>
-        <w:rPr>
-          <w:rFonts w:cs="CMU Serif Roman"/>
-        </w:rPr>
         <w:t xml:space="preserve">Whelan, R. (2008). Effective analysis of reaction time data. </w:t>
       </w:r>
       <w:r>
         <w:rPr>
-          <w:rFonts w:cs="CMU Serif Roman"/>
           <w:i/>
           <w:iCs/>
         </w:rPr>
         <w:t>The Psychological Record</w:t>
       </w:r>
       <w:r>
-        <w:rPr>
-          <w:rFonts w:cs="CMU Serif Roman"/>
-        </w:rPr>
         <w:t xml:space="preserve">, </w:t>
       </w:r>
       <w:r>
         <w:rPr>
-          <w:rFonts w:cs="CMU Serif Roman"/>
           <w:i/>
           <w:iCs/>
         </w:rPr>
         <w:t>58</w:t>
       </w:r>
       <w:r>
-        <w:rPr>
-          <w:rFonts w:cs="CMU Serif Roman"/>
-        </w:rPr>
         <w:t>(3), 475–482.</w:t>
       </w:r>
     </w:p>
     <w:p>
+      <w:pPr>
+        <w:pStyle w:val="Bibliography"/>
+      </w:pPr>
       <w:r>
         <w:rPr>
           <w:rFonts w:cs="CMU Serif Roman"/>
@@ -12973,94 +12803,10 @@
 </w:document>
 </file>
 
-<file path=word/comments.xml><?xml version="1.0" encoding="utf-8"?>
-<w:comments xmlns:wpc="http://schemas.microsoft.com/office/word/2010/wordprocessingCanvas" xmlns:cx="http://schemas.microsoft.com/office/drawing/2014/chartex" xmlns:cx1="http://schemas.microsoft.com/office/drawing/2015/9/8/chartex" xmlns:cx2="http://schemas.microsoft.com/office/drawing/2015/10/21/chartex" xmlns:cx3="http://schemas.microsoft.com/office/drawing/2016/5/9/chartex" xmlns:cx4="http://schemas.microsoft.com/office/drawing/2016/5/10/chartex" xmlns:cx5="http://schemas.microsoft.com/office/drawing/2016/5/11/chartex" xmlns:cx6="http://schemas.microsoft.com/office/drawing/2016/5/12/chartex" xmlns:cx7="http://schemas.microsoft.com/office/drawing/2016/5/13/chartex" xmlns:cx8="http://schemas.microsoft.com/office/drawing/2016/5/14/chartex" xmlns:mc="http://schemas.openxmlformats.org/markup-compatibility/2006" xmlns:aink="http://schemas.microsoft.com/office/drawing/2016/ink" xmlns:am3d="http://schemas.microsoft.com/office/drawing/2017/model3d" xmlns:o="urn:schemas-microsoft-com:office:office" xmlns:r="http://schemas.openxmlformats.org/officeDocument/2006/relationships" xmlns:m="http://schemas.openxmlformats.org/officeDocument/2006/math" xmlns:v="urn:schemas-microsoft-com:vml" xmlns:wp14="http://schemas.microsoft.com/office/word/2010/wordprocessingDrawing" xmlns:wp="http://schemas.openxmlformats.org/drawingml/2006/wordprocessingDrawing" xmlns:w10="urn:schemas-microsoft-com:office:word" xmlns:w="http://schemas.openxmlformats.org/wordprocessingml/2006/main" xmlns:w14="http://schemas.microsoft.com/office/word/2010/wordml" xmlns:w15="http://schemas.microsoft.com/office/word/2012/wordml" xmlns:w16cid="http://schemas.microsoft.com/office/word/2016/wordml/cid" xmlns:w16se="http://schemas.microsoft.com/office/word/2015/wordml/symex" xmlns:wpg="http://schemas.microsoft.com/office/word/2010/wordprocessingGroup" xmlns:wpi="http://schemas.microsoft.com/office/word/2010/wordprocessingInk" xmlns:wne="http://schemas.microsoft.com/office/word/2006/wordml" xmlns:wps="http://schemas.microsoft.com/office/word/2010/wordprocessingShape" mc:Ignorable="w14 w15 w16se w16cid wp14">
-  <w:comment w:id="5" w:author="Ian Hussey" w:date="2020-06-12T03:04:00Z" w:initials="IH">
-    <w:p>
-      <w:pPr>
-        <w:pStyle w:val="CommentText"/>
-      </w:pPr>
-      <w:r>
-        <w:rPr>
-          <w:rStyle w:val="CommentReference"/>
-        </w:rPr>
-        <w:annotationRef/>
-      </w:r>
-      <w:r>
-        <w:t>Chad – have you given any thought to whether you’d be ok with us releasing our collective data?</w:t>
-      </w:r>
-    </w:p>
-    <w:p>
-      <w:pPr>
-        <w:pStyle w:val="CommentText"/>
-      </w:pPr>
-    </w:p>
-    <w:p>
-      <w:pPr>
-        <w:pStyle w:val="CommentText"/>
-      </w:pPr>
-      <w:r>
-        <w:t xml:space="preserve">The Open Science guy inside me is pro this. I do it with all my publications now. However, I understand that the dataset here represents a multiyear effort on your behalf. It’s not for me to say whether you’re ok releasing this. </w:t>
-      </w:r>
-    </w:p>
-    <w:p>
-      <w:pPr>
-        <w:pStyle w:val="CommentText"/>
-      </w:pPr>
-    </w:p>
-    <w:p>
-      <w:pPr>
-        <w:pStyle w:val="CommentText"/>
-      </w:pPr>
-      <w:r>
-        <w:t xml:space="preserve">If not, is there some middle ground that you might be comfortable with? E.g., could we embargo the data but release it after another few years? Or attach a note saying that the terms of using it are that you should be contacted to see if you want to be involved with any project making use of the data? Other suggestions also possible. </w:t>
-      </w:r>
-    </w:p>
-    <w:p>
-      <w:pPr>
-        <w:pStyle w:val="CommentText"/>
-      </w:pPr>
-    </w:p>
-    <w:p>
-      <w:pPr>
-        <w:pStyle w:val="CommentText"/>
-      </w:pPr>
-      <w:r>
-        <w:t xml:space="preserve">The one thing I would say if you’re feeling cautious here is that the data, even in its ‘processed’ form, is pretty hard to make use of unless you’re good with R. Releasing it would make our analyses computationally reproducible, but the strong chance is that few in the CBS community have the technical skills to do much else with it. </w:t>
-      </w:r>
-    </w:p>
-    <w:p>
-      <w:pPr>
-        <w:pStyle w:val="CommentText"/>
-      </w:pPr>
-    </w:p>
-    <w:p>
-      <w:pPr>
-        <w:pStyle w:val="CommentText"/>
-      </w:pPr>
-      <w:r>
-        <w:t>Again, I’m just throwing out thoughts here. Totally ok if it’s a hard no from you on data sharing – I could include just my own data, for example.</w:t>
-      </w:r>
-    </w:p>
-    <w:p>
-      <w:pPr>
-        <w:pStyle w:val="CommentText"/>
-      </w:pPr>
-    </w:p>
-  </w:comment>
-</w:comments>
-</file>
-
-<file path=word/commentsExtended.xml><?xml version="1.0" encoding="utf-8"?>
-<w15:commentsEx xmlns:wpc="http://schemas.microsoft.com/office/word/2010/wordprocessingCanvas" xmlns:cx="http://schemas.microsoft.com/office/drawing/2014/chartex" xmlns:cx1="http://schemas.microsoft.com/office/drawing/2015/9/8/chartex" xmlns:cx2="http://schemas.microsoft.com/office/drawing/2015/10/21/chartex" xmlns:cx3="http://schemas.microsoft.com/office/drawing/2016/5/9/chartex" xmlns:cx4="http://schemas.microsoft.com/office/drawing/2016/5/10/chartex" xmlns:cx5="http://schemas.microsoft.com/office/drawing/2016/5/11/chartex" xmlns:cx6="http://schemas.microsoft.com/office/drawing/2016/5/12/chartex" xmlns:cx7="http://schemas.microsoft.com/office/drawing/2016/5/13/chartex" xmlns:cx8="http://schemas.microsoft.com/office/drawing/2016/5/14/chartex" xmlns:mc="http://schemas.openxmlformats.org/markup-compatibility/2006" xmlns:aink="http://schemas.microsoft.com/office/drawing/2016/ink" xmlns:am3d="http://schemas.microsoft.com/office/drawing/2017/model3d" xmlns:o="urn:schemas-microsoft-com:office:office" xmlns:r="http://schemas.openxmlformats.org/officeDocument/2006/relationships" xmlns:m="http://schemas.openxmlformats.org/officeDocument/2006/math" xmlns:v="urn:schemas-microsoft-com:vml" xmlns:wp14="http://schemas.microsoft.com/office/word/2010/wordprocessingDrawing" xmlns:wp="http://schemas.openxmlformats.org/drawingml/2006/wordprocessingDrawing" xmlns:w10="urn:schemas-microsoft-com:office:word" xmlns:w="http://schemas.openxmlformats.org/wordprocessingml/2006/main" xmlns:w14="http://schemas.microsoft.com/office/word/2010/wordml" xmlns:w15="http://schemas.microsoft.com/office/word/2012/wordml" xmlns:w16cid="http://schemas.microsoft.com/office/word/2016/wordml/cid" xmlns:w16se="http://schemas.microsoft.com/office/word/2015/wordml/symex" xmlns:wpg="http://schemas.microsoft.com/office/word/2010/wordprocessingGroup" xmlns:wpi="http://schemas.microsoft.com/office/word/2010/wordprocessingInk" xmlns:wne="http://schemas.microsoft.com/office/word/2006/wordml" xmlns:wps="http://schemas.microsoft.com/office/word/2010/wordprocessingShape" mc:Ignorable="w14 w15 w16se w16cid wp14">
-  <w15:commentEx w15:paraId="4CA8F3A8" w15:done="0"/>
-</w15:commentsEx>
-</file>
-
-<file path=word/commentsIds.xml><?xml version="1.0" encoding="utf-8"?>
-<w16cid:commentsIds xmlns:wpc="http://schemas.microsoft.com/office/word/2010/wordprocessingCanvas" xmlns:cx="http://schemas.microsoft.com/office/drawing/2014/chartex" xmlns:cx1="http://schemas.microsoft.com/office/drawing/2015/9/8/chartex" xmlns:cx2="http://schemas.microsoft.com/office/drawing/2015/10/21/chartex" xmlns:cx3="http://schemas.microsoft.com/office/drawing/2016/5/9/chartex" xmlns:cx4="http://schemas.microsoft.com/office/drawing/2016/5/10/chartex" xmlns:cx5="http://schemas.microsoft.com/office/drawing/2016/5/11/chartex" xmlns:cx6="http://schemas.microsoft.com/office/drawing/2016/5/12/chartex" xmlns:cx7="http://schemas.microsoft.com/office/drawing/2016/5/13/chartex" xmlns:cx8="http://schemas.microsoft.com/office/drawing/2016/5/14/chartex" xmlns:mc="http://schemas.openxmlformats.org/markup-compatibility/2006" xmlns:aink="http://schemas.microsoft.com/office/drawing/2016/ink" xmlns:am3d="http://schemas.microsoft.com/office/drawing/2017/model3d" xmlns:o="urn:schemas-microsoft-com:office:office" xmlns:r="http://schemas.openxmlformats.org/officeDocument/2006/relationships" xmlns:m="http://schemas.openxmlformats.org/officeDocument/2006/math" xmlns:v="urn:schemas-microsoft-com:vml" xmlns:wp14="http://schemas.microsoft.com/office/word/2010/wordprocessingDrawing" xmlns:wp="http://schemas.openxmlformats.org/drawingml/2006/wordprocessingDrawing" xmlns:w10="urn:schemas-microsoft-com:office:word" xmlns:w="http://schemas.openxmlformats.org/wordprocessingml/2006/main" xmlns:w14="http://schemas.microsoft.com/office/word/2010/wordml" xmlns:w15="http://schemas.microsoft.com/office/word/2012/wordml" xmlns:w16cid="http://schemas.microsoft.com/office/word/2016/wordml/cid" xmlns:w16se="http://schemas.microsoft.com/office/word/2015/wordml/symex" xmlns:wpg="http://schemas.microsoft.com/office/word/2010/wordprocessingGroup" xmlns:wpi="http://schemas.microsoft.com/office/word/2010/wordprocessingInk" xmlns:wne="http://schemas.microsoft.com/office/word/2006/wordml" xmlns:wps="http://schemas.microsoft.com/office/word/2010/wordprocessingShape" mc:Ignorable="w14 w15 w16se w16cid wp14">
-  <w16cid:commentId w16cid:paraId="4CA8F3A8" w16cid:durableId="228D6F39"/>
-</w16cid:commentsIds>
+<file path=word/commentsExtensible.xml><?xml version="1.0" encoding="utf-8"?>
+<w16cex:commentsExtensible xmlns:wpc="http://schemas.microsoft.com/office/word/2010/wordprocessingCanvas" xmlns:cx="http://schemas.microsoft.com/office/drawing/2014/chartex" xmlns:cx1="http://schemas.microsoft.com/office/drawing/2015/9/8/chartex" xmlns:cx2="http://schemas.microsoft.com/office/drawing/2015/10/21/chartex" xmlns:cx3="http://schemas.microsoft.com/office/drawing/2016/5/9/chartex" xmlns:cx4="http://schemas.microsoft.com/office/drawing/2016/5/10/chartex" xmlns:cx5="http://schemas.microsoft.com/office/drawing/2016/5/11/chartex" xmlns:cx6="http://schemas.microsoft.com/office/drawing/2016/5/12/chartex" xmlns:cx7="http://schemas.microsoft.com/office/drawing/2016/5/13/chartex" xmlns:cx8="http://schemas.microsoft.com/office/drawing/2016/5/14/chartex" xmlns:mc="http://schemas.openxmlformats.org/markup-compatibility/2006" xmlns:aink="http://schemas.microsoft.com/office/drawing/2016/ink" xmlns:am3d="http://schemas.microsoft.com/office/drawing/2017/model3d" xmlns:o="urn:schemas-microsoft-com:office:office" xmlns:r="http://schemas.openxmlformats.org/officeDocument/2006/relationships" xmlns:m="http://schemas.openxmlformats.org/officeDocument/2006/math" xmlns:v="urn:schemas-microsoft-com:vml" xmlns:wp14="http://schemas.microsoft.com/office/word/2010/wordprocessingDrawing" xmlns:wp="http://schemas.openxmlformats.org/drawingml/2006/wordprocessingDrawing" xmlns:w10="urn:schemas-microsoft-com:office:word" xmlns:w="http://schemas.openxmlformats.org/wordprocessingml/2006/main" xmlns:w14="http://schemas.microsoft.com/office/word/2010/wordml" xmlns:w15="http://schemas.microsoft.com/office/word/2012/wordml" xmlns:w16cex="http://schemas.microsoft.com/office/word/2018/wordml/cex" xmlns:w16cid="http://schemas.microsoft.com/office/word/2016/wordml/cid" xmlns:w16="http://schemas.microsoft.com/office/word/2018/wordml" xmlns:w16se="http://schemas.microsoft.com/office/word/2015/wordml/symex" xmlns:wpg="http://schemas.microsoft.com/office/word/2010/wordprocessingGroup" xmlns:wpi="http://schemas.microsoft.com/office/word/2010/wordprocessingInk" xmlns:wne="http://schemas.microsoft.com/office/word/2006/wordml" xmlns:wps="http://schemas.microsoft.com/office/word/2010/wordprocessingShape" mc:Ignorable="w14 w15 w16se w16cid w16 w16cex wp14">
+  <w16cex:commentExtensible w16cex:durableId="2291BA21" w16cex:dateUtc="2020-06-15T14:13:00Z"/>
+</w16cex:commentsExtensible>
 </file>
 
 <file path=word/endnotes.xml><?xml version="1.0" encoding="utf-8"?>
@@ -13501,14 +13247,6 @@
     </w:lvlOverride>
   </w:num>
 </w:numbering>
-</file>
-
-<file path=word/people.xml><?xml version="1.0" encoding="utf-8"?>
-<w15:people xmlns:wpc="http://schemas.microsoft.com/office/word/2010/wordprocessingCanvas" xmlns:cx="http://schemas.microsoft.com/office/drawing/2014/chartex" xmlns:cx1="http://schemas.microsoft.com/office/drawing/2015/9/8/chartex" xmlns:cx2="http://schemas.microsoft.com/office/drawing/2015/10/21/chartex" xmlns:cx3="http://schemas.microsoft.com/office/drawing/2016/5/9/chartex" xmlns:cx4="http://schemas.microsoft.com/office/drawing/2016/5/10/chartex" xmlns:cx5="http://schemas.microsoft.com/office/drawing/2016/5/11/chartex" xmlns:cx6="http://schemas.microsoft.com/office/drawing/2016/5/12/chartex" xmlns:cx7="http://schemas.microsoft.com/office/drawing/2016/5/13/chartex" xmlns:cx8="http://schemas.microsoft.com/office/drawing/2016/5/14/chartex" xmlns:mc="http://schemas.openxmlformats.org/markup-compatibility/2006" xmlns:aink="http://schemas.microsoft.com/office/drawing/2016/ink" xmlns:am3d="http://schemas.microsoft.com/office/drawing/2017/model3d" xmlns:o="urn:schemas-microsoft-com:office:office" xmlns:r="http://schemas.openxmlformats.org/officeDocument/2006/relationships" xmlns:m="http://schemas.openxmlformats.org/officeDocument/2006/math" xmlns:v="urn:schemas-microsoft-com:vml" xmlns:wp14="http://schemas.microsoft.com/office/word/2010/wordprocessingDrawing" xmlns:wp="http://schemas.openxmlformats.org/drawingml/2006/wordprocessingDrawing" xmlns:w10="urn:schemas-microsoft-com:office:word" xmlns:w="http://schemas.openxmlformats.org/wordprocessingml/2006/main" xmlns:w14="http://schemas.microsoft.com/office/word/2010/wordml" xmlns:w15="http://schemas.microsoft.com/office/word/2012/wordml" xmlns:w16cid="http://schemas.microsoft.com/office/word/2016/wordml/cid" xmlns:w16se="http://schemas.microsoft.com/office/word/2015/wordml/symex" xmlns:wpg="http://schemas.microsoft.com/office/word/2010/wordprocessingGroup" xmlns:wpi="http://schemas.microsoft.com/office/word/2010/wordprocessingInk" xmlns:wne="http://schemas.microsoft.com/office/word/2006/wordml" xmlns:wps="http://schemas.microsoft.com/office/word/2010/wordprocessingShape" mc:Ignorable="w14 w15 w16se w16cid wp14">
-  <w15:person w15:author="Ian Hussey">
-    <w15:presenceInfo w15:providerId="None" w15:userId="Ian Hussey"/>
-  </w15:person>
-</w15:people>
 </file>
 
 <file path=word/styles.xml><?xml version="1.0" encoding="utf-8"?>
@@ -16133,7 +15871,7 @@
 </file>
 
 <file path=customXml/itemProps3.xml><?xml version="1.0" encoding="utf-8"?>
-<ds:datastoreItem xmlns:ds="http://schemas.openxmlformats.org/officeDocument/2006/customXml" ds:itemID="{EC360344-06F5-1B43-8688-9ECDC0B2754B}">
+<ds:datastoreItem xmlns:ds="http://schemas.openxmlformats.org/officeDocument/2006/customXml" ds:itemID="{CAFF7AE2-BE37-A445-B034-456671BC37F5}">
   <ds:schemaRefs>
     <ds:schemaRef ds:uri="http://schemas.openxmlformats.org/officeDocument/2006/bibliography"/>
   </ds:schemaRefs>

</xml_diff>

<commit_message>
updated analyses - effect sizes only, better parallelization, removed premature rounding of effect sizes, improved plots
</commit_message>
<xml_diff>
--- a/manuscript/manuscript.docx
+++ b/manuscript/manuscript.docx
@@ -236,6 +236,15 @@
         <w:t xml:space="preserve"> </w:t>
       </w:r>
       <w:r>
+        <w:t xml:space="preserve">using IRAPs capturing implicit </w:t>
+      </w:r>
+      <w:r>
+        <w:t>evaluations</w:t>
+      </w:r>
+      <w:r>
+        <w:t xml:space="preserve"> </w:t>
+      </w:r>
+      <w:r>
         <w:t xml:space="preserve">in multiple </w:t>
       </w:r>
       <w:r>
@@ -261,6 +270,35 @@
       </w:r>
       <w:r>
         <w:t xml:space="preserve"> made in the published IRAP literature. </w:t>
+      </w:r>
+    </w:p>
+    <w:p>
+      <w:r>
+        <w:rPr>
+          <w:i/>
+        </w:rPr>
+        <w:t>Keywords:</w:t>
+      </w:r>
+      <w:r>
+        <w:t xml:space="preserve"> IRAP, implicit </w:t>
+      </w:r>
+      <w:r>
+        <w:t>measures</w:t>
+      </w:r>
+      <w:r>
+        <w:t xml:space="preserve">, </w:t>
+      </w:r>
+      <w:r>
+        <w:t xml:space="preserve">implicit social cognition, </w:t>
+      </w:r>
+      <w:r>
+        <w:t xml:space="preserve">reaction time, </w:t>
+      </w:r>
+      <w:r>
+        <w:t xml:space="preserve">validity, </w:t>
+      </w:r>
+      <w:r>
+        <w:t>meta-analysis</w:t>
       </w:r>
     </w:p>
     <w:p>
@@ -442,6 +480,30 @@
       <w:r>
         <w:t>.</w:t>
       </w:r>
+      <w:r>
+        <w:t xml:space="preserve"> IRAP researchers have offered this distinction as a potential benefit of the procedure compared to associative measures </w:t>
+      </w:r>
+      <w:r>
+        <w:fldChar w:fldCharType="begin"/>
+      </w:r>
+      <w:r>
+        <w:instrText xml:space="preserve"> ADDIN ZOTERO_ITEM CSL_CITATION {"citationID":"5FNWoSTc","properties":{"formattedCitation":"(Gawronski &amp; De Houwer, 2011; Hughes et al., 2012)","plainCitation":"(Gawronski &amp; De Houwer, 2011; Hughes et al., 2012)","noteIndex":0},"citationItems":[{"id":248,"uris":["http://zotero.org/users/1687755/items/BGS5KF4P"],"uri":["http://zotero.org/users/1687755/items/BGS5KF4P"],"itemData":{"id":248,"type":"chapter","container-title":"Handbook of research methods in social and personality psychology","event-place":"New York, NY","publisher":"Cambridge University Press","publisher-place":"New York, NY","source":"Google Scholar","title":"Implicit measures in social and personality psychology","URL":"10.1017/CBO9780511996481.016","volume":"2","author":[{"family":"Gawronski","given":"Bertram"},{"family":"De Houwer","given":"Jan"}],"editor":[{"family":"Judd","given":"Charles M."}],"accessed":{"date-parts":[["2014",9,25]]},"issued":{"date-parts":[["2011"]]}}},{"id":4,"uris":["http://zotero.org/users/1687755/items/3ZWEP9UV"],"uri":["http://zotero.org/users/1687755/items/3ZWEP9UV"],"itemData":{"id":4,"type":"article-journal","abstract":"Throughout much of the past two decades, contextual behavioral science has been applied to a diverse spectrum of psychological phenomena. This intellectual voyage into uncharted waters has brought with it exciting new developments at the methodological and theoretical levels as well as increased contact with other philosophical frameworks such as mechanism. This expansion into new territories requires that the researcher carefully walk a tight-rope between different intellectual traditions—an activity that is subject to several challenges and dangers. In the following paper we provide a detailed map on how to navigate such pitfalls in the study of implicit cognition. We open with a comprehensive overview of the core assumptions and analytic strategies upon which the cognitive (mechanistic) and functional (contextual) traditions have been built. As we shall see, both traditions have sought to understand, predict, and in some cases influence, behavior using radically different conceptual, theoretical and methodological tools. The Relational Elaboration and Coherence (REC) model as well as the Implicit Relational Assessment Procedure (IRAP) are offered as examples of how researchers can explore the domain of implicit cognition from a purely functional perspective. Finally, we examine the possibility that although the cognitive and functional frameworks operate at two independent levels of analysis each may be mutually informed by the work of the other, to the benefit of both.","container-title":"Journal of Contextual Behavioral Science","DOI":"10.1016/j.jcbs.2012.09.003","ISSN":"2212-1447","issue":"1–2","journalAbbreviation":"Journal of Contextual Behavioral Science","page":"17-38","source":"ScienceDirect","title":"Holding on to our functional roots when exploring new intellectual islands: A voyage through implicit cognition research","title-short":"Holding on to our functional roots when exploring new intellectual islands","volume":"1","author":[{"family":"Hughes","given":"Sean"},{"family":"Barnes-Holmes","given":"Dermot"},{"family":"Vahey","given":"Nigel A."}],"issued":{"date-parts":[["2012",12,10]]}}}],"schema":"https://github.com/citation-style-language/schema/raw/master/csl-citation.json"} </w:instrText>
+      </w:r>
+      <w:r>
+        <w:fldChar w:fldCharType="separate"/>
+      </w:r>
+      <w:r>
+        <w:rPr>
+          <w:noProof/>
+        </w:rPr>
+        <w:t>(Gawronski &amp; De Houwer, 2011; Hughes et al., 2012)</w:t>
+      </w:r>
+      <w:r>
+        <w:fldChar w:fldCharType="end"/>
+      </w:r>
+      <w:r>
+        <w:t>.</w:t>
+      </w:r>
     </w:p>
     <w:p>
       <w:pPr>
@@ -583,35 +645,41 @@
         <w:t xml:space="preserve">. </w:t>
       </w:r>
       <w:r>
-        <w:t>Th</w:t>
-      </w:r>
-      <w:r>
-        <w:t xml:space="preserve">is effect may explain some of the </w:t>
-      </w:r>
-      <w:r>
-        <w:t xml:space="preserve">counter-intuitive findings in the IRAP literature, such </w:t>
+        <w:t xml:space="preserve">For </w:t>
       </w:r>
       <w:r>
         <w:lastRenderedPageBreak/>
-        <w:t xml:space="preserve">as </w:t>
-      </w:r>
-      <w:r>
-        <w:t xml:space="preserve">the finding that normative participants demonstrate positive evaluations of </w:t>
-      </w:r>
-      <w:r>
-        <w:t xml:space="preserve">death </w:t>
-      </w:r>
-      <w:r>
-        <w:t>on the IRAP</w:t>
-      </w:r>
-      <w:r>
-        <w:t xml:space="preserve"> </w:t>
+        <w:t>example</w:t>
+      </w:r>
+      <w:r>
+        <w:t xml:space="preserve">, </w:t>
+      </w:r>
+      <w:r>
+        <w:t xml:space="preserve">normative </w:t>
+      </w:r>
+      <w:r>
+        <w:t xml:space="preserve">participants </w:t>
+      </w:r>
+      <w:r>
+        <w:t xml:space="preserve">apparently demonstrate </w:t>
+      </w:r>
+      <w:r>
+        <w:t xml:space="preserve">positive evaluations of </w:t>
+      </w:r>
+      <w:r>
+        <w:t xml:space="preserve">both </w:t>
+      </w:r>
+      <w:r>
+        <w:t>deat</w:t>
+      </w:r>
+      <w:r>
+        <w:t xml:space="preserve">h </w:t>
       </w:r>
       <w:r>
         <w:fldChar w:fldCharType="begin"/>
       </w:r>
       <w:r>
-        <w:instrText xml:space="preserve"> ADDIN ZOTERO_ITEM CSL_CITATION {"citationID":"HV1b4zLi","properties":{"formattedCitation":"(Hussey, Daly, et al., 2015)","plainCitation":"(Hussey, Daly, et al., 2015)","noteIndex":0},"citationItems":[{"id":2405,"uris":["http://zotero.org/users/1687755/items/I2S2TANG"],"uri":["http://zotero.org/users/1687755/items/I2S2TANG"],"itemData":{"id":2405,"type":"article-journal","abstract":"The current study explored implicit attitudes to life and death in a student population using both the Implicit Association Test (IAT) and the Implicit Relational Assessment Procedure (IRAP). The IAT was similar to one used in previously published researched in the context of the prospective prediction of suicide and self-harm. Two IRAPs were employed, one that assessed relational responses specific to death and life with respect to self, and a second that assessed relational responses specific to evaluations of death and life. The IAT replicated previous results found in normative populations. The IRAPs indicated “prolife” biases, as expected. However, they also failed to demonstrate the presence of strong “antideath” biases, and in one case a specific “death–positive” bias was found. The results observed on the explicit measures did not readily explain the absent or “prodeath” effects observed on the IRAPs. Indeed, participants reported a normative level of anxiety and fear of death. Implications for the study of implicit attitudes to death using the IRAP are considered.","container-title":"The Psychological Record","DOI":"10.1007/s40732-015-0142-3","ISSN":"0033-2933, 2163-3452","issue":"4","journalAbbreviation":"Psychol Rec","language":"en","page":"731-742","source":"link.springer.com","title":"Life is Good, But Death Ain’t Bad Either: Counter-Intuitive Implicit Biases to Death in a Normative Population","title-short":"Life is Good, But Death Ain’t Bad Either","volume":"65","author":[{"family":"Hussey","given":"Ian"},{"family":"Daly","given":"Tarah"},{"family":"Barnes-Holmes","given":"Dermot"}],"issued":{"date-parts":[["2015",7,23]]}}}],"schema":"https://github.com/citation-style-language/schema/raw/master/csl-citation.json"} </w:instrText>
+        <w:instrText xml:space="preserve"> ADDIN ZOTERO_ITEM CSL_CITATION {"citationID":"mUdzJZi3","properties":{"formattedCitation":"(Hussey, Daly, et al., 2015)","plainCitation":"(Hussey, Daly, et al., 2015)","noteIndex":0},"citationItems":[{"id":2405,"uris":["http://zotero.org/users/1687755/items/I2S2TANG"],"uri":["http://zotero.org/users/1687755/items/I2S2TANG"],"itemData":{"id":2405,"type":"article-journal","abstract":"The current study explored implicit attitudes to life and death in a student population using both the Implicit Association Test (IAT) and the Implicit Relational Assessment Procedure (IRAP). The IAT was similar to one used in previously published researched in the context of the prospective prediction of suicide and self-harm. Two IRAPs were employed, one that assessed relational responses specific to death and life with respect to self, and a second that assessed relational responses specific to evaluations of death and life. The IAT replicated previous results found in normative populations. The IRAPs indicated “prolife” biases, as expected. However, they also failed to demonstrate the presence of strong “antideath” biases, and in one case a specific “death–positive” bias was found. The results observed on the explicit measures did not readily explain the absent or “prodeath” effects observed on the IRAPs. Indeed, participants reported a normative level of anxiety and fear of death. Implications for the study of implicit attitudes to death using the IRAP are considered.","container-title":"The Psychological Record","DOI":"10.1007/s40732-015-0142-3","ISSN":"0033-2933, 2163-3452","issue":"4","journalAbbreviation":"Psychol Rec","language":"en","page":"731-742","source":"link.springer.com","title":"Life is Good, But Death Ain’t Bad Either: Counter-Intuitive Implicit Biases to Death in a Normative Population","title-short":"Life is Good, But Death Ain’t Bad Either","volume":"65","author":[{"family":"Hussey","given":"Ian"},{"family":"Daly","given":"Tarah"},{"family":"Barnes-Holmes","given":"Dermot"}],"issued":{"date-parts":[["2015",7,23]]}}}],"schema":"https://github.com/citation-style-language/schema/raw/master/csl-citation.json"} </w:instrText>
       </w:r>
       <w:r>
         <w:fldChar w:fldCharType="separate"/>
@@ -623,7 +691,7 @@
         <w:fldChar w:fldCharType="end"/>
       </w:r>
       <w:r>
-        <w:t>.</w:t>
+        <w:t xml:space="preserve"> and Hitler (previously unpublished data reported in this article).</w:t>
       </w:r>
       <w:r>
         <w:t xml:space="preserve"> </w:t>
@@ -631,7 +699,7 @@
     </w:p>
     <w:p>
       <w:r>
-        <w:t xml:space="preserve">More specifically, O’Shea et al. </w:t>
+        <w:t xml:space="preserve">O’Shea et al. </w:t>
       </w:r>
       <w:r>
         <w:fldChar w:fldCharType="begin"/>
@@ -786,7 +854,19 @@
     </w:p>
     <w:p>
       <w:r>
-        <w:t xml:space="preserve">Subsequent research has agreed with the idea that IRAP effects are influenced by factors other than category-attribute relations, but have provided alternative explanations of why this phenomenon occurs. </w:t>
+        <w:t xml:space="preserve">Subsequent research has agreed with the idea that IRAP effects are influenced by factors other than category-attribute </w:t>
+      </w:r>
+      <w:r>
+        <w:t>relations but</w:t>
+      </w:r>
+      <w:r>
+        <w:t xml:space="preserve"> ha</w:t>
+      </w:r>
+      <w:r>
+        <w:t>s</w:t>
+      </w:r>
+      <w:r>
+        <w:t xml:space="preserve"> provided alternative explanations of why this phenomenon occurs. </w:t>
       </w:r>
       <w:r>
         <w:t xml:space="preserve">Finn et al. </w:t>
@@ -840,7 +920,11 @@
         <w:t xml:space="preserve"> and shape</w:t>
       </w:r>
       <w:r>
-        <w:t xml:space="preserve">s). Despite including no evaluative stimuli, a comparable bias was demonstrated, whereby effects on some trial types were larger than others. This would seem to suggest that O’Shea et al.’s </w:t>
+        <w:t xml:space="preserve">s). Despite including no evaluative stimuli, a comparable bias was demonstrated, whereby effects on some trial types were larger than others. This would seem to suggest that O’Shea </w:t>
+      </w:r>
+      <w:r>
+        <w:lastRenderedPageBreak/>
+        <w:t xml:space="preserve">et al.’s </w:t>
       </w:r>
       <w:r>
         <w:fldChar w:fldCharType="begin"/>
@@ -879,11 +963,7 @@
         <w:fldChar w:fldCharType="end"/>
       </w:r>
       <w:r>
-        <w:t xml:space="preserve"> advanced </w:t>
-      </w:r>
-      <w:r>
-        <w:lastRenderedPageBreak/>
-        <w:t xml:space="preserve">an alternative account of this effect, which they continued to develop in </w:t>
+        <w:t xml:space="preserve"> advanced an alternative account of this effect, which they continued to develop in </w:t>
       </w:r>
       <w:r>
         <w:t xml:space="preserve">a </w:t>
@@ -964,7 +1044,7 @@
         <w:t>cause</w:t>
       </w:r>
       <w:r>
-        <w:t xml:space="preserve"> of this bias in IRAP effects, they presen</w:t>
+        <w:t xml:space="preserve"> of this bias in IRAP effects, the presen</w:t>
       </w:r>
       <w:r>
         <w:t xml:space="preserve">ce, replicability, and generalizability of these biases in IRAP effects </w:t>
@@ -992,7 +1072,13 @@
         <w:t>In contrast with previous wor</w:t>
       </w:r>
       <w:r>
-        <w:t>k, which has focused on explanations of these biases in IRAP effects</w:t>
+        <w:t>k</w:t>
+      </w:r>
+      <w:r>
+        <w:t xml:space="preserve"> that</w:t>
+      </w:r>
+      <w:r>
+        <w:t xml:space="preserve"> has focused on explanations of these biases in IRAP effects</w:t>
       </w:r>
       <w:r>
         <w:t xml:space="preserve">, </w:t>
@@ -1087,9 +1173,6 @@
         <w:t xml:space="preserve">his article </w:t>
       </w:r>
       <w:r>
-        <w:t xml:space="preserve">therefore </w:t>
-      </w:r>
-      <w:r>
         <w:t xml:space="preserve">used </w:t>
       </w:r>
       <w:r>
@@ -1105,7 +1188,16 @@
         <w:t>N</w:t>
       </w:r>
       <w:r>
-        <w:t xml:space="preserve"> = 501) across multiple attitude domains (</w:t>
+        <w:t xml:space="preserve"> = 501) </w:t>
+      </w:r>
+      <w:r>
+        <w:t>addressing</w:t>
+      </w:r>
+      <w:r>
+        <w:t xml:space="preserve"> </w:t>
+      </w:r>
+      <w:r>
+        <w:t>multiple attitude domains (</w:t>
       </w:r>
       <w:r>
         <w:rPr>
@@ -1234,6 +1326,7 @@
         <w:t xml:space="preserve">understand the severity of the </w:t>
       </w:r>
       <w:r>
+        <w:lastRenderedPageBreak/>
         <w:t xml:space="preserve">generic pattern by </w:t>
       </w:r>
       <w:r>
@@ -1246,11 +1339,7 @@
         <w:t xml:space="preserve">the proportion of variance </w:t>
       </w:r>
       <w:r>
-        <w:t xml:space="preserve">in IRAP effects that </w:t>
-      </w:r>
-      <w:r>
-        <w:lastRenderedPageBreak/>
-        <w:t xml:space="preserve">comes from </w:t>
+        <w:t xml:space="preserve">in IRAP effects that comes from </w:t>
       </w:r>
       <w:r>
         <w:t>undesirable source</w:t>
@@ -1322,7 +1411,7 @@
         <w:t xml:space="preserve">All </w:t>
       </w:r>
       <w:r>
-        <w:t xml:space="preserve">analysis </w:t>
+        <w:t xml:space="preserve">data and code for data processing and analysis </w:t>
       </w:r>
       <w:r>
         <w:t>code</w:t>
@@ -1377,6 +1466,11 @@
     <w:p>
       <w:pPr>
         <w:pStyle w:val="Heading2"/>
+        <w:rPr>
+          <w:rStyle w:val="Heading3Char"/>
+          <w:b/>
+          <w:bCs/>
+        </w:rPr>
       </w:pPr>
       <w:bookmarkStart w:id="4" w:name="_6a1sgl1fgfyh" w:colFirst="0" w:colLast="0"/>
       <w:bookmarkEnd w:id="4"/>
@@ -1394,10 +1488,7 @@
         <w:t xml:space="preserve">Data was </w:t>
       </w:r>
       <w:r>
-        <w:t xml:space="preserve">pooled from </w:t>
-      </w:r>
-      <w:r>
-        <w:t xml:space="preserve">among the authors’ </w:t>
+        <w:t xml:space="preserve">taken from an existing, publicly available dataset of </w:t>
       </w:r>
       <w:r>
         <w:t xml:space="preserve">published and unpublished </w:t>
@@ -1409,7 +1500,31 @@
         <w:t xml:space="preserve">IRAP </w:t>
       </w:r>
       <w:r>
-        <w:t xml:space="preserve">studies. </w:t>
+        <w:t>studies</w:t>
+      </w:r>
+      <w:r>
+        <w:t xml:space="preserve"> </w:t>
+      </w:r>
+      <w:r>
+        <w:fldChar w:fldCharType="begin"/>
+      </w:r>
+      <w:r>
+        <w:instrText xml:space="preserve"> ADDIN ZOTERO_ITEM CSL_CITATION {"citationID":"YpE0VaGl","properties":{"formattedCitation":"(Hussey &amp; Drake, 2020)","plainCitation":"(Hussey &amp; Drake, 2020)","noteIndex":0},"citationItems":[{"id":12684,"uris":["http://zotero.org/users/1687755/items/MU3ZSDRR"],"uri":["http://zotero.org/users/1687755/items/MU3ZSDRR"],"itemData":{"id":12684,"type":"article-journal","abstract":"Evidence for the IRAP’s reliability and validity is mixed, with one meta-analysis concluding it has good criterion validity and potential for clinical assessment, and two others concluding that it demonstrates low reliability. Here, we extend this evidence base through meta-analyses of all published and unpublished studies conducted in two labs. Individual participant data was used to estimate both internal consistency and test-retest reliability across a large number of domains (k = 16) and participants (N = 1576). Results suggest that internal consistency is poor (α = .51, 95% CI [.46, .56]) and test-retest reliability is very poor (ICC = .20, 95% CI [.05, .34]). We conclude that researchers should be very cautious about choosing to employ the IRAP or when interpreting its results.","container-title":"Preprint","DOI":"10.31234/osf.io/ge3k7","note":"publisher: PsyArXiv","source":"psyarxiv.com","title":"The Implicit Relational Assessment Procedure demonstrates poor internal consistency and test-retest reliability: A meta-analysis","URL":"https://psyarxiv.com/ge3k7/","author":[{"family":"Hussey","given":"Ian"},{"family":"Drake","given":"Chad E."}],"accessed":{"date-parts":[["2020",6,12]]},"issued":{"date-parts":[["2020"]]}}}],"schema":"https://github.com/citation-style-language/schema/raw/master/csl-citation.json"} </w:instrText>
+      </w:r>
+      <w:r>
+        <w:fldChar w:fldCharType="separate"/>
+      </w:r>
+      <w:r>
+        <w:rPr>
+          <w:noProof/>
+        </w:rPr>
+        <w:t>(Hussey &amp; Drake, 2020)</w:t>
+      </w:r>
+      <w:r>
+        <w:fldChar w:fldCharType="end"/>
+      </w:r>
+      <w:r>
+        <w:t xml:space="preserve">. </w:t>
       </w:r>
       <w:r>
         <w:t>The current study therefore employs secondary analysis of existing data</w:t>
@@ -1439,12 +1554,33 @@
         <w:t>(1)</w:t>
       </w:r>
       <w:r>
-        <w:t xml:space="preserve"> Studies must include at least one standard IRAP</w:t>
-      </w:r>
-      <w:r>
         <w:t xml:space="preserve"> </w:t>
       </w:r>
       <w:r>
+        <w:t>T</w:t>
+      </w:r>
+      <w:r>
+        <w:t xml:space="preserve">he study </w:t>
+      </w:r>
+      <w:r>
+        <w:t xml:space="preserve">must </w:t>
+      </w:r>
+      <w:r>
+        <w:t xml:space="preserve">have </w:t>
+      </w:r>
+      <w:r>
+        <w:t>include</w:t>
+      </w:r>
+      <w:r>
+        <w:t>d</w:t>
+      </w:r>
+      <w:r>
+        <w:t xml:space="preserve"> at least one standard IRAP</w:t>
+      </w:r>
+      <w:r>
+        <w:t xml:space="preserve"> </w:t>
+      </w:r>
+      <w:r>
         <w:t xml:space="preserve">(i.e., not </w:t>
       </w:r>
       <w:r>
@@ -1457,10 +1593,22 @@
         <w:t xml:space="preserve"> or Training IRAP</w:t>
       </w:r>
       <w:r>
-        <w:t xml:space="preserve">). (2) </w:t>
-      </w:r>
-      <w:r>
-        <w:t xml:space="preserve">The study must have been completed in an experimental setting from university student populations. (3) </w:t>
+        <w:t>)</w:t>
+      </w:r>
+      <w:r>
+        <w:t>;</w:t>
+      </w:r>
+      <w:r>
+        <w:t xml:space="preserve"> </w:t>
+      </w:r>
+      <w:r>
+        <w:t>(</w:t>
+      </w:r>
+      <w:r>
+        <w:t>2</w:t>
+      </w:r>
+      <w:r>
+        <w:t xml:space="preserve">) </w:t>
       </w:r>
       <w:r>
         <w:t>T</w:t>
@@ -1490,13 +1638,26 @@
         <w:t>’</w:t>
       </w:r>
       <w:r>
-        <w:t>). This served to limit the differences between IRAPs to the domain being evaluated while keeping other aspects of the procedure relatively consistent.</w:t>
+        <w:t xml:space="preserve">). This served to limit the differences between IRAPs to the domain being evaluated while keeping other </w:t>
+      </w:r>
+      <w:r>
+        <w:lastRenderedPageBreak/>
+        <w:t>aspects of the procedure relatively consistent</w:t>
+      </w:r>
+      <w:r>
+        <w:t>;</w:t>
       </w:r>
       <w:r>
         <w:t xml:space="preserve"> </w:t>
       </w:r>
       <w:r>
-        <w:t xml:space="preserve">(4) The IRAP must have used </w:t>
+        <w:t>(</w:t>
+      </w:r>
+      <w:r>
+        <w:t>3</w:t>
+      </w:r>
+      <w:r>
+        <w:t xml:space="preserve">) The IRAP must have used </w:t>
       </w:r>
       <w:r>
         <w:t>‘T</w:t>
@@ -1520,26 +1681,25 @@
         <w:t>’</w:t>
       </w:r>
       <w:r>
-        <w:t xml:space="preserve"> as response options </w:t>
-      </w:r>
-      <w:r>
-        <w:lastRenderedPageBreak/>
-        <w:t xml:space="preserve">within the procedure. </w:t>
+        <w:t xml:space="preserve"> as response options within the procedure</w:t>
+      </w:r>
+      <w:r>
+        <w:t>;</w:t>
+      </w:r>
+      <w:r>
+        <w:t xml:space="preserve"> </w:t>
       </w:r>
       <w:r>
         <w:t>(</w:t>
       </w:r>
       <w:r>
-        <w:t>5</w:t>
+        <w:t>4</w:t>
       </w:r>
       <w:r>
         <w:t>) W</w:t>
       </w:r>
       <w:r>
         <w:t>hen a study employed multiple IRAPs within participants, only the first IRAP that each participant completed was included.</w:t>
-      </w:r>
-      <w:r>
-        <w:t xml:space="preserve"> Data from tasks other than the IRAP and demographics items were not considered.</w:t>
       </w:r>
       <w:r>
         <w:t xml:space="preserve"> </w:t>
@@ -1547,105 +1707,214 @@
     </w:p>
     <w:p>
       <w:r>
+        <w:rPr>
+          <w:highlight w:val="yellow"/>
+        </w:rPr>
         <w:t xml:space="preserve">Data from 11 studies across 7 domains </w:t>
       </w:r>
       <w:r>
+        <w:rPr>
+          <w:highlight w:val="yellow"/>
+        </w:rPr>
         <w:t xml:space="preserve">and a total of 501 participants </w:t>
       </w:r>
       <w:r>
+        <w:rPr>
+          <w:highlight w:val="yellow"/>
+        </w:rPr>
         <w:t>met inclusion criteria</w:t>
       </w:r>
       <w:r>
+        <w:rPr>
+          <w:highlight w:val="yellow"/>
+        </w:rPr>
         <w:t xml:space="preserve">. </w:t>
       </w:r>
       <w:r>
+        <w:rPr>
+          <w:highlight w:val="yellow"/>
+        </w:rPr>
         <w:t>Some of this data has been used in other publications for different purposes</w:t>
       </w:r>
       <w:r>
+        <w:rPr>
+          <w:highlight w:val="yellow"/>
+        </w:rPr>
         <w:t xml:space="preserve"> </w:t>
       </w:r>
       <w:r>
+        <w:rPr>
+          <w:highlight w:val="yellow"/>
+        </w:rPr>
         <w:fldChar w:fldCharType="begin"/>
       </w:r>
       <w:r>
+        <w:rPr>
+          <w:highlight w:val="yellow"/>
+        </w:rPr>
         <w:instrText xml:space="preserve"> ADDIN ZOTERO_ITEM CSL_CITATION {"citationID":"PawGFCd8","properties":{"formattedCitation":"(Drake et al., 2016; Hussey, Daly, et al., 2015)","plainCitation":"(Drake et al., 2016; Hussey, Daly, et al., 2015)","noteIndex":0},"citationItems":[{"id":3045,"uris":["http://zotero.org/users/1687755/items/N422MFSA"],"uri":["http://zotero.org/users/1687755/items/N422MFSA"],"itemData":{"id":3045,"type":"article-journal","container-title":"The Psychological Record","DOI":"10.1007/s40732-015-0160-1","ISSN":"0033-2933, 2163-3452","issue":"1","language":"en","page":"153-163","source":"CrossRef","title":"Testing the IRAP: Exploring the Reliability and Fakability of an Idiographic Approach to Interpersonal Attitudes","title-short":"Testing the IRAP","volume":"66","author":[{"family":"Drake","given":"Chad E."},{"family":"Seymour","given":"Kail H."},{"family":"Habib","given":"Reza"}],"issued":{"date-parts":[["2016",3]]}}},{"id":2405,"uris":["http://zotero.org/users/1687755/items/I2S2TANG"],"uri":["http://zotero.org/users/1687755/items/I2S2TANG"],"itemData":{"id":2405,"type":"article-journal","abstract":"The current study explored implicit attitudes to life and death in a student population using both the Implicit Association Test (IAT) and the Implicit Relational Assessment Procedure (IRAP). The IAT was similar to one used in previously published researched in the context of the prospective prediction of suicide and self-harm. Two IRAPs were employed, one that assessed relational responses specific to death and life with respect to self, and a second that assessed relational responses specific to evaluations of death and life. The IAT replicated previous results found in normative populations. The IRAPs indicated “prolife” biases, as expected. However, they also failed to demonstrate the presence of strong “antideath” biases, and in one case a specific “death–positive” bias was found. The results observed on the explicit measures did not readily explain the absent or “prodeath” effects observed on the IRAPs. Indeed, participants reported a normative level of anxiety and fear of death. Implications for the study of implicit attitudes to death using the IRAP are considered.","container-title":"The Psychological Record","DOI":"10.1007/s40732-015-0142-3","ISSN":"0033-2933, 2163-3452","issue":"4","journalAbbreviation":"Psychol Rec","language":"en","page":"731-742","source":"link.springer.com","title":"Life is Good, But Death Ain’t Bad Either: Counter-Intuitive Implicit Biases to Death in a Normative Population","title-short":"Life is Good, But Death Ain’t Bad Either","volume":"65","author":[{"family":"Hussey","given":"Ian"},{"family":"Daly","given":"Tarah"},{"family":"Barnes-Holmes","given":"Dermot"}],"issued":{"date-parts":[["2015",7,23]]}}}],"schema":"https://github.com/citation-style-language/schema/raw/master/csl-citation.json"} </w:instrText>
       </w:r>
       <w:r>
+        <w:rPr>
+          <w:highlight w:val="yellow"/>
+        </w:rPr>
         <w:fldChar w:fldCharType="separate"/>
       </w:r>
       <w:r>
         <w:rPr>
           <w:noProof/>
+          <w:highlight w:val="yellow"/>
         </w:rPr>
         <w:t>(Drake et al., 2016; Hussey, Daly, et al., 2015)</w:t>
       </w:r>
       <w:r>
+        <w:rPr>
+          <w:highlight w:val="yellow"/>
+        </w:rPr>
         <w:fldChar w:fldCharType="end"/>
       </w:r>
       <w:r>
+        <w:rPr>
+          <w:highlight w:val="yellow"/>
+        </w:rPr>
         <w:t>.</w:t>
       </w:r>
       <w:r>
+        <w:rPr>
+          <w:highlight w:val="yellow"/>
+        </w:rPr>
         <w:t xml:space="preserve"> </w:t>
       </w:r>
       <w:r>
+        <w:rPr>
+          <w:highlight w:val="yellow"/>
+        </w:rPr>
         <w:t>T</w:t>
       </w:r>
       <w:r>
+        <w:rPr>
+          <w:highlight w:val="yellow"/>
+        </w:rPr>
         <w:t xml:space="preserve">his sample size is roughly </w:t>
       </w:r>
       <w:r>
+        <w:rPr>
+          <w:highlight w:val="yellow"/>
+        </w:rPr>
         <w:t>1</w:t>
       </w:r>
       <w:r>
+        <w:rPr>
+          <w:highlight w:val="yellow"/>
+        </w:rPr>
         <w:t>0</w:t>
       </w:r>
       <w:r>
+        <w:rPr>
+          <w:highlight w:val="yellow"/>
+        </w:rPr>
         <w:t xml:space="preserve"> times </w:t>
       </w:r>
       <w:r>
+        <w:rPr>
+          <w:highlight w:val="yellow"/>
+        </w:rPr>
         <w:t xml:space="preserve">the size of the typical </w:t>
       </w:r>
       <w:r>
+        <w:rPr>
+          <w:highlight w:val="yellow"/>
+        </w:rPr>
         <w:t>IRAP study</w:t>
       </w:r>
       <w:r>
+        <w:rPr>
+          <w:highlight w:val="yellow"/>
+        </w:rPr>
         <w:t xml:space="preserve">, and </w:t>
       </w:r>
       <w:r>
-        <w:t>includes more participants that the all studies combined in a previous meta</w:t>
-      </w:r>
-      <w:r>
+        <w:rPr>
+          <w:highlight w:val="yellow"/>
+        </w:rPr>
+        <w:t xml:space="preserve">includes more participants </w:t>
+      </w:r>
+      <w:r>
+        <w:rPr>
+          <w:highlight w:val="yellow"/>
+        </w:rPr>
+        <w:t>than</w:t>
+      </w:r>
+      <w:r>
+        <w:rPr>
+          <w:highlight w:val="yellow"/>
+        </w:rPr>
+        <w:t xml:space="preserve"> all studies combined in a previous meta</w:t>
+      </w:r>
+      <w:r>
+        <w:rPr>
+          <w:highlight w:val="yellow"/>
+        </w:rPr>
         <w:t>-</w:t>
       </w:r>
       <w:r>
+        <w:rPr>
+          <w:highlight w:val="yellow"/>
+        </w:rPr>
         <w:t xml:space="preserve">analysis of </w:t>
       </w:r>
       <w:r>
+        <w:rPr>
+          <w:highlight w:val="yellow"/>
+        </w:rPr>
         <w:t xml:space="preserve">clinically-relevant </w:t>
       </w:r>
       <w:r>
+        <w:rPr>
+          <w:highlight w:val="yellow"/>
+        </w:rPr>
         <w:t>IRAP effects</w:t>
       </w:r>
       <w:r>
+        <w:rPr>
+          <w:highlight w:val="yellow"/>
+        </w:rPr>
         <w:t xml:space="preserve"> </w:t>
       </w:r>
       <w:r>
+        <w:rPr>
+          <w:highlight w:val="yellow"/>
+        </w:rPr>
         <w:fldChar w:fldCharType="begin"/>
       </w:r>
       <w:r>
+        <w:rPr>
+          <w:highlight w:val="yellow"/>
+        </w:rPr>
         <w:instrText xml:space="preserve"> ADDIN ZOTERO_ITEM CSL_CITATION {"citationID":"hmSBrHJH","properties":{"formattedCitation":"(Vahey et al., 2015)","plainCitation":"(Vahey et al., 2015)","noteIndex":0},"citationItems":[{"id":545,"uris":["http://zotero.org/users/1687755/items/4SHQ9XKM"],"uri":["http://zotero.org/users/1687755/items/4SHQ9XKM"],"itemData":{"id":545,"type":"article-journal","abstract":"AbstractBackground and objectives\nThe Implicit Relational Assessment Procedure (IRAP) is a technique that is attracting a substantial body of research literature, particularly within the clinical domain.\nMethod\nIn response, the present paper outlines a meta-analysis of clinically-focused IRAP effects (N = 494) to provide the first estimate of how well such effects validate against their respective criterion variables in general.\nResults\nThe meta-analysis incorporated clinically-focused IRAP effects from 15 studies yielding a large effect size, r ¯  = .45, with a desirably narrow 95% credibility interval (.23, .67). The funnel plot and subsequent sensitivity analyses indicated that this meta-effect was not subject to publication bias.\nLimitations\nThe present meta-effect is an estimate based upon an IRAP literature that is still evolving rapidly in the clinical domain, and so as per its accompanying credibility interval, all conclusions that follow are necessarily provisional even if bounded. Apart from the fact that the current meta-effect might be subject to inadvertent under- and/or over-estimations of the current literature, the present meta-effect might strengthen with further refinements of the IRAP.\nConclusions\nThe current meta-effect provides the means to calculate what sample size would be required to achieve a statistical power of .80 when testing the criterion validity of clinically-focused IRAP effects using a given parametric statistic. For example, first-order Pearson correlations would hypothetically require an N of 29–37 for such purposes depending upon how conservatively over-estimation of the present meta-effect is controlled for. Overall, the IRAP compares favourably with alternative implicit measures in clinical psychology.","container-title":"Journal of Behavior Therapy and Experimental Psychiatry","DOI":"10.1016/j.jbtep.2015.01.004","ISSN":"0005-7916","journalAbbreviation":"Journal of Behavior Therapy and Experimental Psychiatry","page":"59-65","source":"ScienceDirect","title":"A meta-analysis of criterion effects for the Implicit Relational Assessment Procedure (IRAP) in the clinical domain","volume":"48","author":[{"family":"Vahey","given":"Nigel A."},{"family":"Nicholson","given":"Emma"},{"family":"Barnes-Holmes","given":"Dermot"}],"issued":{"date-parts":[["2015",9]]}}}],"schema":"https://github.com/citation-style-language/schema/raw/master/csl-citation.json"} </w:instrText>
       </w:r>
       <w:r>
+        <w:rPr>
+          <w:highlight w:val="yellow"/>
+        </w:rPr>
         <w:fldChar w:fldCharType="separate"/>
       </w:r>
       <w:r>
+        <w:rPr>
+          <w:highlight w:val="yellow"/>
+        </w:rPr>
         <w:t>(Vahey et al., 2015)</w:t>
       </w:r>
       <w:r>
+        <w:rPr>
+          <w:highlight w:val="yellow"/>
+        </w:rPr>
         <w:fldChar w:fldCharType="end"/>
       </w:r>
       <w:r>
+        <w:rPr>
+          <w:highlight w:val="yellow"/>
+        </w:rPr>
         <w:t>.</w:t>
       </w:r>
       <w:r>
@@ -1662,7 +1931,16 @@
     </w:p>
     <w:p>
       <w:r>
-        <w:t xml:space="preserve">Participants whose percentage accuracy or mean reaction time on the IRAP test blocks were more than 2.5 standard deviations from the mean were excluded as outliers. These exclusions were calculated separately for each domain to allow for differences in the distributions of mean reaction times. This method was adaptive to differential mean response latencies between domains, removed the need for an arbitrary cutoff, and is consistent with recommendations for the treatment of outliers in the wider reaction-time literature </w:t>
+        <w:t xml:space="preserve">Participants whose percentage accuracy or mean reaction time on the IRAP test blocks were more than </w:t>
+      </w:r>
+      <w:r>
+        <w:rPr>
+          <w:highlight w:val="yellow"/>
+        </w:rPr>
+        <w:t>2.5 standard deviations from the mean were excluded as outliers.</w:t>
+      </w:r>
+      <w:r>
+        <w:t xml:space="preserve"> These exclusions were calculated separately for each domain to allow for differences in the distributions of mean reaction times. This method was adaptive to differential mean response latencies between domains, removed the need for an arbitrary cutoff, and is consistent with recommendations for the treatment of outliers in the wider reaction-time literature </w:t>
       </w:r>
       <w:r>
         <w:fldChar w:fldCharType="begin"/>
@@ -1680,61 +1958,91 @@
         <w:fldChar w:fldCharType="end"/>
       </w:r>
       <w:r>
-        <w:t>. A total of 21 participants (4%) were excluded on this basis.</w:t>
+        <w:t xml:space="preserve">. </w:t>
+      </w:r>
+      <w:r>
+        <w:rPr>
+          <w:highlight w:val="yellow"/>
+        </w:rPr>
+        <w:t>A total of 21 participants (4%) were excluded on this basis.</w:t>
       </w:r>
       <w:bookmarkStart w:id="5" w:name="_5g8p8jzfdniw" w:colFirst="0" w:colLast="0"/>
       <w:bookmarkEnd w:id="5"/>
       <w:r>
-        <w:t xml:space="preserve"> In the remaining participants, accuracy and latency performances were typical of previous IRAP studies (</w:t>
+        <w:t xml:space="preserve"> In the remaining participants, accuracy and latency performances were typical of previous IRAP studies </w:t>
+      </w:r>
+      <w:r>
+        <w:rPr>
+          <w:highlight w:val="yellow"/>
+        </w:rPr>
+        <w:t>(</w:t>
       </w:r>
       <w:r>
         <w:rPr>
           <w:i/>
+          <w:highlight w:val="yellow"/>
         </w:rPr>
         <w:t>M</w:t>
       </w:r>
       <w:r>
         <w:rPr>
+          <w:highlight w:val="yellow"/>
           <w:vertAlign w:val="subscript"/>
         </w:rPr>
         <w:t>RT</w:t>
       </w:r>
       <w:r>
+        <w:rPr>
+          <w:highlight w:val="yellow"/>
+        </w:rPr>
         <w:t xml:space="preserve"> = 1482, </w:t>
       </w:r>
       <w:r>
         <w:rPr>
           <w:i/>
+          <w:highlight w:val="yellow"/>
         </w:rPr>
         <w:t>SD</w:t>
       </w:r>
       <w:r>
+        <w:rPr>
+          <w:highlight w:val="yellow"/>
+        </w:rPr>
         <w:t xml:space="preserve"> = 268; </w:t>
       </w:r>
       <w:proofErr w:type="spellStart"/>
       <w:r>
         <w:rPr>
           <w:i/>
+          <w:highlight w:val="yellow"/>
         </w:rPr>
         <w:t>M</w:t>
       </w:r>
       <w:r>
         <w:rPr>
+          <w:highlight w:val="yellow"/>
           <w:vertAlign w:val="subscript"/>
         </w:rPr>
         <w:t>accuracy</w:t>
       </w:r>
       <w:proofErr w:type="spellEnd"/>
       <w:r>
+        <w:rPr>
+          <w:highlight w:val="yellow"/>
+        </w:rPr>
         <w:t xml:space="preserve"> = 92%, </w:t>
       </w:r>
       <w:r>
         <w:rPr>
           <w:i/>
+          <w:highlight w:val="yellow"/>
         </w:rPr>
         <w:t>SD</w:t>
       </w:r>
       <w:r>
+        <w:rPr>
+          <w:highlight w:val="yellow"/>
+        </w:rPr>
         <w:t xml:space="preserve"> = 4.7%).</w:t>
       </w:r>
     </w:p>
@@ -1754,77 +2062,135 @@
         <w:t>Ethical approval for each original study was granted by the local institutional review board, and informed consent was obtained from all individuals prior to participation. The final analytic sample after performance exclusions contained 480 participants</w:t>
       </w:r>
       <w:r>
-        <w:t xml:space="preserve"> (</w:t>
-      </w:r>
-      <w:r>
+        <w:t xml:space="preserve"> </w:t>
+      </w:r>
+      <w:r>
+        <w:rPr>
+          <w:highlight w:val="yellow"/>
+        </w:rPr>
+        <w:t>(</w:t>
+      </w:r>
+      <w:r>
+        <w:rPr>
+          <w:highlight w:val="yellow"/>
+        </w:rPr>
         <w:t xml:space="preserve">307 women </w:t>
       </w:r>
       <w:r>
+        <w:rPr>
+          <w:highlight w:val="yellow"/>
+        </w:rPr>
         <w:t>[</w:t>
       </w:r>
       <w:r>
+        <w:rPr>
+          <w:highlight w:val="yellow"/>
+        </w:rPr>
         <w:t>64%</w:t>
       </w:r>
       <w:r>
+        <w:rPr>
+          <w:highlight w:val="yellow"/>
+        </w:rPr>
         <w:t>]</w:t>
       </w:r>
       <w:r>
+        <w:rPr>
+          <w:highlight w:val="yellow"/>
+        </w:rPr>
         <w:t xml:space="preserve">, 159 men </w:t>
       </w:r>
       <w:r>
+        <w:rPr>
+          <w:highlight w:val="yellow"/>
+        </w:rPr>
         <w:t>[</w:t>
       </w:r>
       <w:r>
+        <w:rPr>
+          <w:highlight w:val="yellow"/>
+        </w:rPr>
         <w:t>33%</w:t>
       </w:r>
       <w:r>
+        <w:rPr>
+          <w:highlight w:val="yellow"/>
+        </w:rPr>
         <w:t>]</w:t>
       </w:r>
       <w:r>
+        <w:rPr>
+          <w:highlight w:val="yellow"/>
+        </w:rPr>
         <w:t xml:space="preserve">, 1 identified </w:t>
       </w:r>
       <w:r>
+        <w:rPr>
+          <w:highlight w:val="yellow"/>
+        </w:rPr>
         <w:t xml:space="preserve">as nonbinary; </w:t>
       </w:r>
       <w:r>
         <w:rPr>
           <w:i/>
+          <w:highlight w:val="yellow"/>
         </w:rPr>
         <w:t>M</w:t>
       </w:r>
       <w:r>
         <w:rPr>
           <w:rFonts w:cs="Times New Roman (Body CS)"/>
+          <w:highlight w:val="yellow"/>
           <w:vertAlign w:val="subscript"/>
         </w:rPr>
         <w:t>age</w:t>
       </w:r>
       <w:r>
+        <w:rPr>
+          <w:highlight w:val="yellow"/>
+        </w:rPr>
         <w:t xml:space="preserve"> = 21.4, </w:t>
       </w:r>
       <w:r>
         <w:rPr>
           <w:i/>
+          <w:highlight w:val="yellow"/>
         </w:rPr>
         <w:t>SD</w:t>
       </w:r>
       <w:r>
+        <w:rPr>
+          <w:highlight w:val="yellow"/>
+        </w:rPr>
         <w:t xml:space="preserve"> = 6.5). 13 participants had missing demographics data. </w:t>
       </w:r>
       <w:r>
         <w:rPr>
           <w:i/>
+          <w:highlight w:val="yellow"/>
         </w:rPr>
         <w:t>N</w:t>
       </w:r>
       <w:r>
+        <w:rPr>
+          <w:highlight w:val="yellow"/>
+        </w:rPr>
         <w:t xml:space="preserve">s per domain were: 29 Body Image, 122 Life-Death, 97 Lincoln-Hitler, 62 </w:t>
       </w:r>
       <w:r>
+        <w:rPr>
+          <w:highlight w:val="yellow"/>
+        </w:rPr>
         <w:t>Personalized</w:t>
       </w:r>
       <w:r>
-        <w:t xml:space="preserve"> Friend-Enemy, 112 Race, 35 Religion, and 23 Non-Words. </w:t>
+        <w:rPr>
+          <w:highlight w:val="yellow"/>
+        </w:rPr>
+        <w:t xml:space="preserve"> Friend-Enemy, 112 Race, 35 Religion, and 23 Non-Words.</w:t>
+      </w:r>
+      <w:r>
+        <w:t xml:space="preserve"> </w:t>
       </w:r>
       <w:bookmarkStart w:id="7" w:name="_yzgpn55klhwa" w:colFirst="0" w:colLast="0"/>
       <w:bookmarkEnd w:id="7"/>
@@ -1871,7 +2237,7 @@
         <w:fldChar w:fldCharType="begin"/>
       </w:r>
       <w:r>
-        <w:instrText xml:space="preserve"> ADDIN ZOTERO_ITEM CSL_CITATION {"citationID":"lzNwtf5z","properties":{"formattedCitation":"(see Hussey, 2020)","plainCitation":"(see Hussey, 2020)","noteIndex":0},"citationItems":[{"id":12635,"uris":["http://zotero.org/users/1687755/items/ZYIN4KHW"],"uri":["http://zotero.org/users/1687755/items/ZYIN4KHW"],"itemData":{"id":12635,"type":"article-journal","abstract":"A meta-analysis suggested that the Implicit Relational Assessment Procedure (IRAP) has potential “as a tool for clinical assessment”. Here I present evidence to the contrary. Using all published and unpublished file-drawer data available to me, I bootstrapping 95% Confidence Intervals for each IRAP D score. Results demonstrate that Confidence Intervals are extremely wide: regardless of the estimated D score, the data is equally compatible with a ‘true’ score lying anywhere in the range of very negative to very positive. The IRAP is therefore not currently suitable for individual level use or assessment in research or applied settings.","DOI":"10.31234/osf.io/w2ygr","note":"publisher: PsyArXiv","source":"psyarxiv.com","title":"The IRAP is not suitable for individual use due to very wide confidence intervals around D scores","URL":"https://psyarxiv.com/w2ygr/","author":[{"family":"Hussey","given":"Ian"}],"accessed":{"date-parts":[["2020",6,12]]},"issued":{"date-parts":[["2020",6,11]]}},"prefix":"see "}],"schema":"https://github.com/citation-style-language/schema/raw/master/csl-citation.json"} </w:instrText>
+        <w:instrText xml:space="preserve"> ADDIN ZOTERO_ITEM CSL_CITATION {"citationID":"lzNwtf5z","properties":{"formattedCitation":"(see Hussey, 2020)","plainCitation":"(see Hussey, 2020)","noteIndex":0},"citationItems":[{"id":12635,"uris":["http://zotero.org/users/1687755/items/ZYIN4KHW"],"uri":["http://zotero.org/users/1687755/items/ZYIN4KHW"],"itemData":{"id":12635,"type":"article-journal","abstract":"A meta-analysis suggested that the Implicit Relational Assessment Procedure (IRAP) has potential “as a tool for clinical assessment”. Here I present evidence to the contrary. Using all published and unpublished file-drawer data available to me, I bootstrapping 95% Confidence Intervals for each IRAP D score. Results demonstrate that Confidence Intervals are extremely wide: regardless of the estimated D score, the data is equally compatible with a ‘true’ score lying anywhere in the range of very negative to very positive. The IRAP is therefore not currently suitable for individual level use or assessment in research or applied settings.","container-title":"Preprint","DOI":"10.31234/osf.io/w2ygr","note":"publisher: PsyArXiv","source":"psyarxiv.com","title":"The IRAP is not suitable for individual use due to very wide confidence intervals around D scores","URL":"https://psyarxiv.com/w2ygr/","author":[{"family":"Hussey","given":"Ian"}],"accessed":{"date-parts":[["2020",6,12]]},"issued":{"date-parts":[["2020",6,11]]}},"prefix":"see "}],"schema":"https://github.com/citation-style-language/schema/raw/master/csl-citation.json"} </w:instrText>
       </w:r>
       <w:r>
         <w:fldChar w:fldCharType="separate"/>
@@ -1895,11 +2261,134 @@
         <w:t xml:space="preserve"> </w:t>
       </w:r>
       <w:r>
-        <w:t xml:space="preserve">with images or words at the top of the screen and in the middle of the screen. Response options are presented on the bottom left and bottom right sides of the screen, and are mapped to the left and right response keys. In order to progress to the next trial, the correct response must be given. Incorrect responses result in a red X being presented on screen. Between blocks of trials, this correct response changes so that, for example, participants must respond to “white people” and “dangerous” with “True” on one block and “False” on the other block. Participants complete pairs of these blocks in two phases: practice and testing. In order to progress from practice to testing, the </w:t>
+        <w:t xml:space="preserve">with images or words at the top of the screen and in the middle of the screen. Response options are presented on the bottom left and bottom right sides of the </w:t>
+      </w:r>
+      <w:r>
+        <w:t>screen and</w:t>
+      </w:r>
+      <w:r>
+        <w:t xml:space="preserve"> are mapped to the left and right response keys. In order to progress to the next trial, the correct response must be given. Incorrect responses result in a red X being presented on screen. </w:t>
+      </w:r>
+      <w:r>
+        <w:t xml:space="preserve">The correct responses alternated between blocks. </w:t>
+      </w:r>
+      <w:r>
+        <w:t>F</w:t>
+      </w:r>
+      <w:r>
+        <w:t xml:space="preserve">or example, </w:t>
+      </w:r>
+      <w:r>
+        <w:t>an IRAP study examining racial attitudes might include “</w:t>
+      </w:r>
+      <w:r>
+        <w:t>W</w:t>
+      </w:r>
+      <w:r>
+        <w:t>hite people” and “</w:t>
+      </w:r>
+      <w:r>
+        <w:t>B</w:t>
+      </w:r>
+      <w:r>
+        <w:t>lack people” as categor</w:t>
+      </w:r>
+      <w:r>
+        <w:t>y stimuli</w:t>
+      </w:r>
+      <w:r>
+        <w:t xml:space="preserve"> and positive and negative </w:t>
+      </w:r>
+      <w:r>
+        <w:t>words</w:t>
+      </w:r>
+      <w:r>
+        <w:t xml:space="preserve"> as </w:t>
+      </w:r>
+      <w:r>
+        <w:t>attribute stimuli</w:t>
+      </w:r>
+      <w:r>
+        <w:t xml:space="preserve">. In this example, a </w:t>
+      </w:r>
+      <w:r>
+        <w:t>participant must respond to “</w:t>
+      </w:r>
+      <w:r>
+        <w:t>W</w:t>
+      </w:r>
+      <w:r>
+        <w:t>hite people” and “</w:t>
+      </w:r>
+      <w:r>
+        <w:t>D</w:t>
+      </w:r>
+      <w:r>
+        <w:t xml:space="preserve">angerous” with “True” </w:t>
       </w:r>
       <w:r>
         <w:lastRenderedPageBreak/>
-        <w:t>participant must respond quickly and accurately on both blocks within the pair (typically with median reaction time &lt; 2000 ms and percentage accuracy &gt; 80%). Should they fail to meet this criteria, the participant completes another pair of practice blocks. Should they meet the criteria, they progress to the testing phase where they complete three pairs of blocks in a row. Following standard practice, only reaction time data from the test blocks is used in the analyses</w:t>
+        <w:t>on one block and “False” on the other block. Participants</w:t>
+      </w:r>
+      <w:r>
+        <w:t xml:space="preserve"> initially</w:t>
+      </w:r>
+      <w:r>
+        <w:t xml:space="preserve"> complete pairs of these blocks </w:t>
+      </w:r>
+      <w:r>
+        <w:t>during a</w:t>
+      </w:r>
+      <w:r>
+        <w:t xml:space="preserve"> </w:t>
+      </w:r>
+      <w:r>
+        <w:t>practice</w:t>
+      </w:r>
+      <w:r>
+        <w:t xml:space="preserve"> phase</w:t>
+      </w:r>
+      <w:r>
+        <w:t xml:space="preserve"> of the task; once responding meet predetermined criteria for a </w:t>
+      </w:r>
+      <w:r>
+        <w:t xml:space="preserve">both of a </w:t>
+      </w:r>
+      <w:r>
+        <w:t xml:space="preserve">pair of practice blocks </w:t>
+      </w:r>
+      <w:r>
+        <w:t xml:space="preserve">(typically </w:t>
+      </w:r>
+      <w:r>
+        <w:t>a</w:t>
+      </w:r>
+      <w:r>
+        <w:t xml:space="preserve"> median reaction time &lt; 2000 ms and </w:t>
+      </w:r>
+      <w:r>
+        <w:t xml:space="preserve">a </w:t>
+      </w:r>
+      <w:r>
+        <w:t>percentage accuracy &gt; 80%)</w:t>
+      </w:r>
+      <w:r>
+        <w:t xml:space="preserve">, participants proceed to </w:t>
+      </w:r>
+      <w:r>
+        <w:t>the</w:t>
+      </w:r>
+      <w:r>
+        <w:t xml:space="preserve"> test block (</w:t>
+      </w:r>
+      <w:r>
+        <w:t>typically three pairs</w:t>
+      </w:r>
+      <w:r>
+        <w:t>)</w:t>
+      </w:r>
+      <w:r>
+        <w:t>. Only data from the test blocks is used in the analyses</w:t>
       </w:r>
       <w:r>
         <w:t xml:space="preserve"> </w:t>
@@ -1972,7 +2461,7 @@
         <w:t>d</w:t>
       </w:r>
       <w:r>
-        <w:t xml:space="preserve">, insofar as it is a trimmed and standardized difference in mean reaction time between the two block types. The specifics of the </w:t>
+        <w:t xml:space="preserve">, insofar as it is a standardized difference in mean reaction time between the two block types. The specifics of the </w:t>
       </w:r>
       <w:r>
         <w:rPr>
@@ -2106,14 +2595,14 @@
         <w:t>D</w:t>
       </w:r>
       <w:r>
-        <w:t xml:space="preserve"> scores referred to faster responding </w:t>
+        <w:t xml:space="preserve"> scores referred to faster responding on the blocks assumed to be consistent with participants’ learning histories</w:t>
+      </w:r>
+      <w:r>
+        <w:t xml:space="preserve">, as in the </w:t>
       </w:r>
       <w:r>
         <w:lastRenderedPageBreak/>
-        <w:t>on the blocks assumed to be consistent with participants’ learning histories</w:t>
-      </w:r>
-      <w:r>
-        <w:t>, as in the original studies</w:t>
+        <w:t>original studies</w:t>
       </w:r>
       <w:r>
         <w:t xml:space="preserve">. For example, positive </w:t>
@@ -2182,7 +2671,12 @@
         <w:t>Christian-Muslim</w:t>
       </w:r>
       <w:r>
-        <w:t xml:space="preserve"> IRAP referred to faster responding to </w:t>
+        <w:t xml:space="preserve"> IRAP referred to faster responding</w:t>
+      </w:r>
+      <w:bookmarkStart w:id="9" w:name="_GoBack"/>
+      <w:bookmarkEnd w:id="9"/>
+      <w:r>
+        <w:t xml:space="preserve"> to </w:t>
       </w:r>
       <w:r>
         <w:t>‘</w:t>
@@ -2224,13 +2718,28 @@
         <w:t>’</w:t>
       </w:r>
       <w:r>
-        <w:t>. Details of each IRAP’s stimuli, task parameters, and responding rules can be found in</w:t>
-      </w:r>
-      <w:r>
+        <w:t xml:space="preserve">. </w:t>
+      </w:r>
+      <w:r>
+        <w:rPr>
+          <w:highlight w:val="yellow"/>
+        </w:rPr>
+        <w:t>Details of each IRAP’s stimuli, task parameters, and responding rules can be found in</w:t>
+      </w:r>
+      <w:r>
+        <w:rPr>
+          <w:highlight w:val="yellow"/>
+        </w:rPr>
         <w:t xml:space="preserve"> Table 1</w:t>
       </w:r>
       <w:r>
-        <w:t xml:space="preserve">. </w:t>
+        <w:rPr>
+          <w:highlight w:val="yellow"/>
+        </w:rPr>
+        <w:t>.</w:t>
+      </w:r>
+      <w:r>
+        <w:t xml:space="preserve"> </w:t>
       </w:r>
     </w:p>
     <w:p>
@@ -2255,6 +2764,7 @@
       <w:r>
         <w:rPr>
           <w:b/>
+          <w:highlight w:val="yellow"/>
         </w:rPr>
         <w:lastRenderedPageBreak/>
         <w:t xml:space="preserve">Table </w:t>
@@ -2262,22 +2772,33 @@
       <w:r>
         <w:rPr>
           <w:b/>
+          <w:highlight w:val="yellow"/>
         </w:rPr>
         <w:t>1</w:t>
       </w:r>
       <w:r>
         <w:rPr>
           <w:b/>
+          <w:highlight w:val="yellow"/>
         </w:rPr>
         <w:t>.</w:t>
       </w:r>
       <w:r>
+        <w:rPr>
+          <w:highlight w:val="yellow"/>
+        </w:rPr>
         <w:t xml:space="preserve"> </w:t>
       </w:r>
       <w:r>
+        <w:rPr>
+          <w:highlight w:val="yellow"/>
+        </w:rPr>
         <w:t>Stimuli sets used in each IRAP</w:t>
       </w:r>
       <w:r>
+        <w:rPr>
+          <w:highlight w:val="yellow"/>
+        </w:rPr>
         <w:t>.</w:t>
       </w:r>
     </w:p>
@@ -6779,9 +7300,11 @@
       <w:r>
         <w:t xml:space="preserve">using the packages </w:t>
       </w:r>
+      <w:proofErr w:type="spellStart"/>
       <w:r>
         <w:t>ez</w:t>
       </w:r>
+      <w:proofErr w:type="spellEnd"/>
       <w:r>
         <w:t xml:space="preserve"> </w:t>
       </w:r>
@@ -6868,12 +7391,7 @@
         <w:t xml:space="preserve">. Next, we assessed </w:t>
       </w:r>
       <w:r>
-        <w:t xml:space="preserve">the </w:t>
-      </w:r>
-      <w:bookmarkStart w:id="9" w:name="_GoBack"/>
-      <w:bookmarkEnd w:id="9"/>
-      <w:r>
-        <w:t>size</w:t>
+        <w:t>the size</w:t>
       </w:r>
       <w:r>
         <w:t xml:space="preserve"> of </w:t>
@@ -6978,7 +7496,16 @@
         <w:t>Only data from the dom</w:t>
       </w:r>
       <w:r>
-        <w:t>ains using known-words was used (i.e., all domains other than the non-words IRAP)</w:t>
+        <w:t xml:space="preserve">ains </w:t>
+      </w:r>
+      <w:r>
+        <w:t>featuring</w:t>
+      </w:r>
+      <w:r>
+        <w:t xml:space="preserve"> </w:t>
+      </w:r>
+      <w:r>
+        <w:t>known-words was used (i.e., all domains other than the non-words IRAP)</w:t>
       </w:r>
       <w:r>
         <w:t xml:space="preserve">. </w:t>
@@ -7146,7 +7673,13 @@
         <w:t xml:space="preserve">equivalent of frequentist type II sum of squares </w:t>
       </w:r>
       <w:r>
-        <w:t>method). In the case of interaction effects, Bayes Factors compared the hierarchical models of (H1) all main effect and their interaction effect, relative to (H0) all main effects without the interaction effect of interest (i.e., the equivalent of frequentist type III sum of squares method).</w:t>
+        <w:t>method). In the case of interaction effects, Bayes Factors compared the hierarchical models of (H1) all main effect</w:t>
+      </w:r>
+      <w:r>
+        <w:t>s</w:t>
+      </w:r>
+      <w:r>
+        <w:t xml:space="preserve"> and their interaction effect, relative to (H0) all main effects without the interaction effect of interest (i.e., the equivalent of frequentist type III sum of squares method).</w:t>
       </w:r>
       <w:r>
         <w:t xml:space="preserve"> </w:t>
@@ -7329,6 +7862,9 @@
       </w:r>
       <w:r>
         <w:t xml:space="preserve"> Figure 1 (upper panel</w:t>
+      </w:r>
+      <w:r>
+        <w:t>)</w:t>
       </w:r>
       <w:r>
         <w:t xml:space="preserve"> </w:t>
@@ -8873,60 +9409,117 @@
       </w:r>
     </w:p>
     <w:p>
-      <w:r>
-        <w:t xml:space="preserve">Both hypothesis testing methods and effect sizes support the conclusion that IRAP effects are predominantly driven by a generic pattern among the trial-types rather than the domains being assessed. The IRAP is therefore relatively insensitive the attitudes or learning </w:t>
-      </w:r>
-      <w:r>
+      <w:pPr>
         <w:rPr>
           <w:color w:val="000000" w:themeColor="text1"/>
         </w:rPr>
-        <w:t>histories that it is intended to assess.</w:t>
+      </w:pPr>
+      <w:r>
+        <w:t xml:space="preserve">Both hypothesis testing methods and effect sizes support the conclusion that IRAP effects are predominantly driven by a generic pattern among the trial-types rather than the domains being assessed. </w:t>
       </w:r>
       <w:r>
         <w:rPr>
           <w:color w:val="000000" w:themeColor="text1"/>
         </w:rPr>
-        <w:t xml:space="preserve"> Due to our far larger sample size and variety of domains, results also shed light on the </w:t>
-      </w:r>
-      <w:r>
-        <w:t xml:space="preserve">nature of the effect: the generic pattern appears to take the form of a specific pattern among the trial-types (see Figure 1). </w:t>
+        <w:t xml:space="preserve">Due to our far larger sample size and variety of domains, results also shed light on the </w:t>
+      </w:r>
+      <w:r>
+        <w:t xml:space="preserve">nature of the effect: </w:t>
+      </w:r>
+      <w:ins w:id="11" w:author="Ian Hussey" w:date="2020-07-08T11:57:00Z">
+        <w:r>
+          <w:t xml:space="preserve">on IRAPs </w:t>
+        </w:r>
+        <w:r>
+          <w:t>employing evaluative attribute stimuli</w:t>
+        </w:r>
+        <w:r>
+          <w:t xml:space="preserve">, </w:t>
+        </w:r>
+      </w:ins>
+      <w:r>
+        <w:t>the generic pattern appears to take the form of a specific pattern among the trial-types (see Figure 1).</w:t>
+      </w:r>
+      <w:r>
+        <w:t xml:space="preserve"> Of course, this generic pattern was observed among IRAPs employing evaluative stimuli and True/False response options. </w:t>
+      </w:r>
+      <w:r>
+        <w:t>The IRAP is therefore relatively insensitive</w:t>
+      </w:r>
+      <w:r>
+        <w:t xml:space="preserve"> to</w:t>
+      </w:r>
+      <w:r>
+        <w:t xml:space="preserve"> the attitudes or learning </w:t>
       </w:r>
       <w:r>
         <w:rPr>
           <w:color w:val="000000" w:themeColor="text1"/>
         </w:rPr>
-        <w:t xml:space="preserve">In behavioural terms, the category stimuli exert relatively weak stimulus control over the relative speed of responses relative to other, likely less interesting, sources of control. </w:t>
-      </w:r>
-      <w:r>
-        <w:rPr>
-          <w:color w:val="000000" w:themeColor="text1"/>
-        </w:rPr>
-        <w:t xml:space="preserve">However, </w:t>
-      </w:r>
-      <w:r>
-        <w:t xml:space="preserve">it should be noted that these negative implications for the IRAP are agnostic to the level of analysis used by a researcher, whether represenationalist (e.g., that IRAP effects can be used to measures implicit attitudes or associations in memory, etc.) or functional analytic-abstractive </w:t>
-      </w:r>
-      <w:r>
-        <w:fldChar w:fldCharType="begin"/>
-      </w:r>
-      <w:r>
-        <w:instrText xml:space="preserve"> ADDIN ZOTERO_ITEM CSL_CITATION {"citationID":"9I2YK4pJ","properties":{"formattedCitation":"(e.g., in terms of relational responding or other concepts developed within Relational Frame Theory; see Barnes-Holmes &amp; Hussey, 2016; Hughes et al., 2011, 2012)","plainCitation":"(e.g., in terms of relational responding or other concepts developed within Relational Frame Theory; see Barnes-Holmes &amp; Hussey, 2016; Hughes et al., 2011, 2012)","noteIndex":0},"citationItems":[{"id":2726,"uris":["http://zotero.org/users/1687755/items/EZR2WKP9"],"uri":["http://zotero.org/users/1687755/items/EZR2WKP9"],"itemData":{"id":2726,"type":"article-journal","abstract":"The functional-cognitive meta-theoretical framework has been offered as a conceptual basis for facilitating greater communication and cooperation between the functional/behavioural and cognitive traditions within psychology, thus leading to benefits for both scientific communities. The current article is written from the perspective of two functional researchers, who are also proponents of the functional-cognitive framework, and attended the “Building Bridges between the Functional and Cognitive Traditions” meeting at Ghent University in the summer of 2014. The article commences with a brief summary of the functional approach to theory, followed by our reflections upon the functional-cognitive framework in light of that meeting. In doing so, we offer three ways in which the framework could be clarified: (a) effective communication between the two traditions is likely to be found at the level of behavioural observations rather than effects or theory, (b) not all behavioural observations will be deemed to be of mutual interest to both traditions, and (c) observations of mutual interest will be those that serve to elaborate and extend existing theorising in the functional and/or cognitive traditions. The article concludes with a summary of what we perceive to be the strengths and weaknesses of the framework, and a suggestion that there is a need to determine if the framework is meta-theoretical or is in fact a third theoretical approach to doing psychological science.","container-title":"International Journal of Psychology","DOI":"10.1002/ijop.12166","ISSN":"1464-066X","issue":"1","journalAbbreviation":"Int J Psychol","language":"en","page":"50-57","source":"Wiley Online Library","title":"The functional-cognitive meta-theoretical framework: Reflections, possible clarifications and how to move forward","title-short":"The functional-cognitive meta-theoretical framework","volume":"51","author":[{"family":"Barnes-Holmes","given":"Dermot"},{"family":"Hussey","given":"Ian"}],"issued":{"date-parts":[["2016",2,1]]}},"prefix":"e.g., in terms of relational responding or other concepts developed within Relational Frame Theory; see "},{"id":260,"uris":["http://zotero.org/users/1687755/items/FZEEB72V"],"uri":["http://zotero.org/users/1687755/items/FZEEB72V"],"itemData":{"id":260,"type":"article-journal","container-title":"The Psychological Record","issue":"3","page":"465–498","source":"Google Scholar","title":"The dominance of associative theorizing in implicit attitude research: Propositional and behavioral alternatives","title-short":"The dominance of associative theorizing in implicit attitude research","volume":"61","author":[{"family":"Hughes","given":"Sean"},{"family":"Barnes-Holmes","given":"Dermot"},{"family":"De Houwer","given":"Jan"}],"issued":{"date-parts":[["2011"]]}}},{"id":4,"uris":["http://zotero.org/users/1687755/items/3ZWEP9UV"],"uri":["http://zotero.org/users/1687755/items/3ZWEP9UV"],"itemData":{"id":4,"type":"article-journal","abstract":"Throughout much of the past two decades, contextual behavioral science has been applied to a diverse spectrum of psychological phenomena. This intellectual voyage into uncharted waters has brought with it exciting new developments at the methodological and theoretical levels as well as increased contact with other philosophical frameworks such as mechanism. This expansion into new territories requires that the researcher carefully walk a tight-rope between different intellectual traditions—an activity that is subject to several challenges and dangers. In the following paper we provide a detailed map on how to navigate such pitfalls in the study of implicit cognition. We open with a comprehensive overview of the core assumptions and analytic strategies upon which the cognitive (mechanistic) and functional (contextual) traditions have been built. As we shall see, both traditions have sought to understand, predict, and in some cases influence, behavior using radically different conceptual, theoretical and methodological tools. The Relational Elaboration and Coherence (REC) model as well as the Implicit Relational Assessment Procedure (IRAP) are offered as examples of how researchers can explore the domain of implicit cognition from a purely functional perspective. Finally, we examine the possibility that although the cognitive and functional frameworks operate at two independent levels of analysis each may be mutually informed by the work of the other, to the benefit of both.","container-title":"Journal of Contextual Behavioral Science","DOI":"10.1016/j.jcbs.2012.09.003","ISSN":"2212-1447","issue":"1–2","journalAbbreviation":"Journal of Contextual Behavioral Science","page":"17-38","source":"ScienceDirect","title":"Holding on to our functional roots when exploring new intellectual islands: A voyage through implicit cognition research","title-short":"Holding on to our functional roots when exploring new intellectual islands","volume":"1","author":[{"family":"Hughes","given":"Sean"},{"family":"Barnes-Holmes","given":"Dermot"},{"family":"Vahey","given":"Nigel A."}],"issued":{"date-parts":[["2012",12,10]]}}}],"schema":"https://github.com/citation-style-language/schema/raw/master/csl-citation.json"} </w:instrText>
-      </w:r>
-      <w:r>
-        <w:fldChar w:fldCharType="separate"/>
-      </w:r>
-      <w:r>
-        <w:t>(e.g., in terms of relational responding or other concepts developed within Relational Frame Theory; see Barnes-Holmes &amp; Hussey, 2016; Hughes et al., 2011, 2012)</w:t>
-      </w:r>
-      <w:r>
-        <w:fldChar w:fldCharType="end"/>
-      </w:r>
-      <w:r>
-        <w:t xml:space="preserve">. </w:t>
+        <w:t xml:space="preserve">histories that it is intended to assess. </w:t>
       </w:r>
     </w:p>
     <w:p>
       <w:r>
+        <w:rPr>
+          <w:color w:val="000000" w:themeColor="text1"/>
+        </w:rPr>
+        <w:t xml:space="preserve">In behavioural terms, the category stimuli </w:t>
+      </w:r>
+      <w:r>
+        <w:rPr>
+          <w:color w:val="000000" w:themeColor="text1"/>
+        </w:rPr>
+        <w:t xml:space="preserve">appear to </w:t>
+      </w:r>
+      <w:r>
+        <w:rPr>
+          <w:color w:val="000000" w:themeColor="text1"/>
+        </w:rPr>
+        <w:t xml:space="preserve">exert relatively weak stimulus control over </w:t>
+      </w:r>
+      <w:r>
+        <w:rPr>
+          <w:color w:val="000000" w:themeColor="text1"/>
+        </w:rPr>
+        <w:t>reaction times</w:t>
+      </w:r>
+      <w:r>
+        <w:rPr>
+          <w:color w:val="000000" w:themeColor="text1"/>
+        </w:rPr>
+        <w:t xml:space="preserve"> relative to other, likely less interesting, sources of control. </w:t>
+      </w:r>
+      <w:r>
+        <w:rPr>
+          <w:color w:val="000000" w:themeColor="text1"/>
+        </w:rPr>
+        <w:t xml:space="preserve">However, </w:t>
+      </w:r>
+      <w:r>
+        <w:t xml:space="preserve">it should be noted that these negative implications for the IRAP are agnostic to the level of analysis used by a researcher, whether represenationalist (e.g., that IRAP effects can be used to measures implicit attitudes or associations in memory, etc.) or functional analytic-abstractive </w:t>
+      </w:r>
+      <w:r>
+        <w:fldChar w:fldCharType="begin"/>
+      </w:r>
+      <w:r>
+        <w:instrText xml:space="preserve"> ADDIN ZOTERO_ITEM CSL_CITATION {"citationID":"9I2YK4pJ","properties":{"formattedCitation":"(e.g., in terms of relational responding or other concepts developed within Relational Frame Theory; see Barnes-Holmes &amp; Hussey, 2016; Hughes et al., 2011, 2012)","plainCitation":"(e.g., in terms of relational responding or other concepts developed within Relational Frame Theory; see Barnes-Holmes &amp; Hussey, 2016; Hughes et al., 2011, 2012)","noteIndex":0},"citationItems":[{"id":2726,"uris":["http://zotero.org/users/1687755/items/EZR2WKP9"],"uri":["http://zotero.org/users/1687755/items/EZR2WKP9"],"itemData":{"id":2726,"type":"article-journal","abstract":"The functional-cognitive meta-theoretical framework has been offered as a conceptual basis for facilitating greater communication and cooperation between the functional/behavioural and cognitive traditions within psychology, thus leading to benefits for both scientific communities. The current article is written from the perspective of two functional researchers, who are also proponents of the functional-cognitive framework, and attended the “Building Bridges between the Functional and Cognitive Traditions” meeting at Ghent University in the summer of 2014. The article commences with a brief summary of the functional approach to theory, followed by our reflections upon the functional-cognitive framework in light of that meeting. In doing so, we offer three ways in which the framework could be clarified: (a) effective communication between the two traditions is likely to be found at the level of behavioural observations rather than effects or theory, (b) not all behavioural observations will be deemed to be of mutual interest to both traditions, and (c) observations of mutual interest will be those that serve to elaborate and extend existing theorising in the functional and/or cognitive traditions. The article concludes with a summary of what we perceive to be the strengths and weaknesses of the framework, and a suggestion that there is a need to determine if the framework is meta-theoretical or is in fact a third theoretical approach to doing psychological science.","container-title":"International Journal of Psychology","DOI":"10.1002/ijop.12166","ISSN":"1464-066X","issue":"1","journalAbbreviation":"Int J Psychol","language":"en","page":"50-57","source":"Wiley Online Library","title":"The functional-cognitive meta-theoretical framework: Reflections, possible clarifications and how to move forward","title-short":"The functional-cognitive meta-theoretical framework","volume":"51","author":[{"family":"Barnes-Holmes","given":"Dermot"},{"family":"Hussey","given":"Ian"}],"issued":{"date-parts":[["2016",2,1]]}},"prefix":"e.g., in terms of relational responding or other concepts developed within Relational Frame Theory; see "},{"id":260,"uris":["http://zotero.org/users/1687755/items/FZEEB72V"],"uri":["http://zotero.org/users/1687755/items/FZEEB72V"],"itemData":{"id":260,"type":"article-journal","container-title":"The Psychological Record","issue":"3","page":"465–498","source":"Google Scholar","title":"The dominance of associative theorizing in implicit attitude research: Propositional and behavioral alternatives","title-short":"The dominance of associative theorizing in implicit attitude research","volume":"61","author":[{"family":"Hughes","given":"Sean"},{"family":"Barnes-Holmes","given":"Dermot"},{"family":"De Houwer","given":"Jan"}],"issued":{"date-parts":[["2011"]]}}},{"id":4,"uris":["http://zotero.org/users/1687755/items/3ZWEP9UV"],"uri":["http://zotero.org/users/1687755/items/3ZWEP9UV"],"itemData":{"id":4,"type":"article-journal","abstract":"Throughout much of the past two decades, contextual behavioral science has been applied to a diverse spectrum of psychological phenomena. This intellectual voyage into uncharted waters has brought with it exciting new developments at the methodological and theoretical levels as well as increased contact with other philosophical frameworks such as mechanism. This expansion into new territories requires that the researcher carefully walk a tight-rope between different intellectual traditions—an activity that is subject to several challenges and dangers. In the following paper we provide a detailed map on how to navigate such pitfalls in the study of implicit cognition. We open with a comprehensive overview of the core assumptions and analytic strategies upon which the cognitive (mechanistic) and functional (contextual) traditions have been built. As we shall see, both traditions have sought to understand, predict, and in some cases influence, behavior using radically different conceptual, theoretical and methodological tools. The Relational Elaboration and Coherence (REC) model as well as the Implicit Relational Assessment Procedure (IRAP) are offered as examples of how researchers can explore the domain of implicit cognition from a purely functional perspective. Finally, we examine the possibility that although the cognitive and functional frameworks operate at two independent levels of analysis each may be mutually informed by the work of the other, to the benefit of both.","container-title":"Journal of Contextual Behavioral Science","DOI":"10.1016/j.jcbs.2012.09.003","ISSN":"2212-1447","issue":"1–2","journalAbbreviation":"Journal of Contextual Behavioral Science","page":"17-38","source":"ScienceDirect","title":"Holding on to our functional roots when exploring new intellectual islands: A voyage through implicit cognition research","title-short":"Holding on to our functional roots when exploring new intellectual islands","volume":"1","author":[{"family":"Hughes","given":"Sean"},{"family":"Barnes-Holmes","given":"Dermot"},{"family":"Vahey","given":"Nigel A."}],"issued":{"date-parts":[["2012",12,10]]}}}],"schema":"https://github.com/citation-style-language/schema/raw/master/csl-citation.json"} </w:instrText>
+      </w:r>
+      <w:r>
+        <w:fldChar w:fldCharType="separate"/>
+      </w:r>
+      <w:r>
+        <w:t>(e.g., in terms of relational responding or other concepts developed within Relational Frame Theory; see Barnes-Holmes &amp; Hussey, 2016; Hughes et al., 2011, 2012)</w:t>
+      </w:r>
+      <w:r>
+        <w:fldChar w:fldCharType="end"/>
+      </w:r>
+      <w:r>
+        <w:t xml:space="preserve">. </w:t>
+      </w:r>
+    </w:p>
+    <w:p>
+      <w:r>
         <w:t>T</w:t>
       </w:r>
       <w:r>
@@ -8960,7 +9553,11 @@
         <w:t xml:space="preserve">another </w:t>
       </w:r>
       <w:r>
-        <w:t xml:space="preserve">phenomenon of interest (i.e., behaviour within the IRAP functions as </w:t>
+        <w:t xml:space="preserve">phenomenon of interest (i.e., behaviour </w:t>
+      </w:r>
+      <w:r>
+        <w:lastRenderedPageBreak/>
+        <w:t xml:space="preserve">within the IRAP functions as </w:t>
       </w:r>
       <w:r>
         <w:t xml:space="preserve">the thing that explains: </w:t>
@@ -9010,14 +9607,7 @@
         <w:rPr>
           <w:rFonts w:cs="CMU Serif Roman"/>
         </w:rPr>
-        <w:t xml:space="preserve">), although </w:t>
-      </w:r>
-      <w:r>
-        <w:rPr>
-          <w:rFonts w:cs="CMU Serif Roman"/>
-        </w:rPr>
-        <w:lastRenderedPageBreak/>
-        <w:t>exceptions do exist</w:t>
+        <w:t>), although exceptions do exist</w:t>
       </w:r>
       <w:r>
         <w:t xml:space="preserve"> </w:t>
@@ -9089,7 +9679,13 @@
         <w:t xml:space="preserve"> </w:t>
       </w:r>
       <w:r>
-        <w:t>concluded that normative participants demonstrated counter intuitive positive evaluations of death. In light of the generic pattern among IRAP effects, it would be more accurate – and less interesting – to characterize these results merely as ‘the generic pattern among IRAP effects was observed’</w:t>
+        <w:t>concluded that normative participants demonstrated counter</w:t>
+      </w:r>
+      <w:r>
+        <w:t>-</w:t>
+      </w:r>
+      <w:r>
+        <w:t>intuitive positive evaluations of death. In light of the generic pattern among IRAP effects, it would be more accurate – and less interesting – to characterize these results merely as ‘the generic pattern among IRAP effects was observed’</w:t>
       </w:r>
       <w:r>
         <w:t>, with no reference to what this might say about the original domain of interest.</w:t>
@@ -9156,7 +9752,11 @@
         <w:t>he generic pattern</w:t>
       </w:r>
       <w:r>
-        <w:t xml:space="preserve"> means that non-zero IRAP effects are likely to be observed regardless of whether participants possess attitudes or learning histories that would previously be expected to be the source of such IRAP effects. </w:t>
+        <w:t xml:space="preserve"> means that non-zero IRAP effects are likely to be observed regardless of whether participants possess attitudes or learning histories that would previously be expected </w:t>
+      </w:r>
+      <w:r>
+        <w:lastRenderedPageBreak/>
+        <w:t xml:space="preserve">to be the source of such IRAP effects. </w:t>
       </w:r>
       <w:r>
         <w:t xml:space="preserve">As such, the presence of IRAP effects – that is, </w:t>
@@ -9168,11 +9768,55 @@
         <w:t>D</w:t>
       </w:r>
       <w:r>
-        <w:t xml:space="preserve"> scores that are significantly different from zero – cannot be equated with evidence of implicit attitudes (i.e., cognitive abstractions) or learning histories </w:t>
-      </w:r>
-      <w:r>
-        <w:lastRenderedPageBreak/>
-        <w:t xml:space="preserve">involving the category stimuli (i.e., behavioural abstractions). </w:t>
+        <w:t xml:space="preserve"> scores that are significantly different from zero – cannot </w:t>
+      </w:r>
+      <w:r>
+        <w:t xml:space="preserve">reasonably </w:t>
+      </w:r>
+      <w:r>
+        <w:t xml:space="preserve">be equated </w:t>
+      </w:r>
+      <w:r>
+        <w:t>with</w:t>
+      </w:r>
+      <w:r>
+        <w:t xml:space="preserve"> </w:t>
+      </w:r>
+      <w:r>
+        <w:t xml:space="preserve">evidence </w:t>
+      </w:r>
+      <w:r>
+        <w:t>for</w:t>
+      </w:r>
+      <w:r>
+        <w:t xml:space="preserve"> implicit attitudes (i.e.,</w:t>
+      </w:r>
+      <w:r>
+        <w:t xml:space="preserve"> at the </w:t>
+      </w:r>
+      <w:r>
+        <w:t xml:space="preserve">cognitive </w:t>
+      </w:r>
+      <w:r>
+        <w:t>level</w:t>
+      </w:r>
+      <w:r>
+        <w:t xml:space="preserve"> of analysis</w:t>
+      </w:r>
+      <w:r>
+        <w:t xml:space="preserve">) or learning histories involving the category stimuli (i.e., </w:t>
+      </w:r>
+      <w:r>
+        <w:t xml:space="preserve">at the </w:t>
+      </w:r>
+      <w:r>
+        <w:t xml:space="preserve">behavioural </w:t>
+      </w:r>
+      <w:r>
+        <w:t>analytic-abstractive level</w:t>
+      </w:r>
+      <w:r>
+        <w:t xml:space="preserve">). </w:t>
       </w:r>
       <w:r>
         <w:t xml:space="preserve">Analyses that treat </w:t>
@@ -9184,7 +9828,7 @@
         <w:t>D</w:t>
       </w:r>
       <w:r>
-        <w:t xml:space="preserve"> = zero point as a reference point, even tacitly, will therefore produce false or invalid domain level inferences.</w:t>
+        <w:t xml:space="preserve"> = zero as a reference point, even tacitly, will therefore produce false or invalid domain level inferences.</w:t>
       </w:r>
       <w:r>
         <w:t xml:space="preserve"> Somewhat unfortunately, this c</w:t>
@@ -9199,7 +9843,19 @@
         <w:t xml:space="preserve">conclusions when </w:t>
       </w:r>
       <w:r>
-        <w:t xml:space="preserve">the zero point </w:t>
+        <w:t xml:space="preserve">a </w:t>
+      </w:r>
+      <w:r>
+        <w:rPr>
+          <w:i/>
+        </w:rPr>
+        <w:t>D</w:t>
+      </w:r>
+      <w:r>
+        <w:t xml:space="preserve"> score at or near zero</w:t>
+      </w:r>
+      <w:r>
+        <w:t xml:space="preserve"> </w:t>
       </w:r>
       <w:r>
         <w:t xml:space="preserve">is treated as meaningful have been around as long as the IRAP itself </w:t>
@@ -10372,7 +11028,35 @@
                 <w:sz w:val="20"/>
                 <w:szCs w:val="20"/>
               </w:rPr>
-              <w:t>positive” bias did not change between timepoints/after the intervention.</w:t>
+              <w:t>positive” bias</w:t>
+            </w:r>
+            <w:r>
+              <w:rPr>
+                <w:sz w:val="20"/>
+                <w:szCs w:val="20"/>
+              </w:rPr>
+              <w:t xml:space="preserve"> </w:t>
+            </w:r>
+            <w:r>
+              <w:rPr>
+                <w:sz w:val="20"/>
+                <w:szCs w:val="20"/>
+              </w:rPr>
+              <w:t>change</w:t>
+            </w:r>
+            <w:r>
+              <w:rPr>
+                <w:sz w:val="20"/>
+                <w:szCs w:val="20"/>
+              </w:rPr>
+              <w:t>d</w:t>
+            </w:r>
+            <w:r>
+              <w:rPr>
+                <w:sz w:val="20"/>
+                <w:szCs w:val="20"/>
+              </w:rPr>
+              <w:t xml:space="preserve"> between timepoints/after the intervention.</w:t>
             </w:r>
           </w:p>
         </w:tc>
@@ -11578,7 +12262,7 @@
         <w:rPr>
           <w:color w:val="000000" w:themeColor="text1"/>
         </w:rPr>
-        <w:t xml:space="preserve">, and therefore no conclusions regarding participants evaluations of </w:t>
+        <w:t xml:space="preserve">, and therefore no conclusions regarding participant evaluations of </w:t>
       </w:r>
       <w:r>
         <w:rPr>
@@ -11746,7 +12430,31 @@
         <w:rPr>
           <w:color w:val="000000" w:themeColor="text1"/>
         </w:rPr>
-        <w:t xml:space="preserve"> test). They might then make the domain level conclusion that ‘implicit negativity towards Black people is stronger than implicit positively towards them’. Although initially less obvious, this inference still </w:t>
+        <w:t xml:space="preserve"> test). They might then make the domain level conclusion that ‘implicit negativity towards Black people is stronger than implicit </w:t>
+      </w:r>
+      <w:r>
+        <w:rPr>
+          <w:color w:val="000000" w:themeColor="text1"/>
+        </w:rPr>
+        <w:t>positiv</w:t>
+      </w:r>
+      <w:r>
+        <w:rPr>
+          <w:color w:val="000000" w:themeColor="text1"/>
+        </w:rPr>
+        <w:t>ity</w:t>
+      </w:r>
+      <w:r>
+        <w:rPr>
+          <w:color w:val="000000" w:themeColor="text1"/>
+        </w:rPr>
+        <w:t xml:space="preserve"> </w:t>
+      </w:r>
+      <w:r>
+        <w:rPr>
+          <w:color w:val="000000" w:themeColor="text1"/>
+        </w:rPr>
+        <w:t xml:space="preserve">towards them’. Although initially less obvious, this inference still </w:t>
       </w:r>
       <w:r>
         <w:rPr>
@@ -11771,7 +12479,7 @@
         <w:rPr>
           <w:color w:val="000000" w:themeColor="text1"/>
         </w:rPr>
-        <w:t xml:space="preserve"> = 0 has some shared domain-level meaning between trial types). However, the empirical data we presented earlier demonstrates that this is not the case, as the generic pattern takes the form of IRAP effects of different magnitudes between trial-types (see Figure 1). As such, this conclusions would also be invalid. </w:t>
+        <w:t xml:space="preserve"> = 0 has some shared domain-level meaning between trial types). However, the empirical data we presented earlier demonstrates that this is not the case, as the generic pattern takes the form of IRAP effects of different magnitudes between trial-types (see Figure 1). As such, this conclusion would also be invalid. </w:t>
       </w:r>
       <w:r>
         <w:rPr>
@@ -11909,7 +12617,10 @@
         <w:t>of</w:t>
       </w:r>
       <w:r>
-        <w:t xml:space="preserve"> the current article, a systematic review of the IRAP literature is being conducted to address this question. </w:t>
+        <w:t xml:space="preserve"> the current article, a systematic review of the IRAP literature is being conducted to </w:t>
+      </w:r>
+      <w:r>
+        <w:t xml:space="preserve">address this question. </w:t>
       </w:r>
       <w:r>
         <w:t>We readily admit that many articles we ourselves have written are likely to</w:t>
@@ -11921,10 +12632,22 @@
         <w:t xml:space="preserve"> </w:t>
       </w:r>
       <w:r>
-        <w:t>invalid inferences</w:t>
+        <w:t>inferences</w:t>
+      </w:r>
+      <w:r>
+        <w:t xml:space="preserve"> </w:t>
+      </w:r>
+      <w:r>
+        <w:t xml:space="preserve">that we are now recognizing as </w:t>
+      </w:r>
+      <w:r>
+        <w:t>invalid</w:t>
       </w:r>
       <w:r>
         <w:t>.</w:t>
+      </w:r>
+      <w:r>
+        <w:t xml:space="preserve"> </w:t>
       </w:r>
     </w:p>
     <w:p>
@@ -11937,7 +12660,16 @@
     </w:p>
     <w:p>
       <w:r>
-        <w:t>Evidence from a large dataset of published and unpublished IRAP studies demonstrated that IRAP</w:t>
+        <w:t xml:space="preserve">Evidence from a large dataset of published and unpublished IRAP studies </w:t>
+      </w:r>
+      <w:r>
+        <w:t>show</w:t>
+      </w:r>
+      <w:r>
+        <w:t xml:space="preserve"> </w:t>
+      </w:r>
+      <w:r>
+        <w:t>that IRAP</w:t>
       </w:r>
       <w:r>
         <w:t>s</w:t>
@@ -11952,11 +12684,17 @@
         <w:t xml:space="preserve"> </w:t>
       </w:r>
       <w:r>
-        <w:t>very different domains – even those using non-</w:t>
+        <w:t xml:space="preserve">very different domains – even those using non-words – </w:t>
       </w:r>
       <w:r>
         <w:lastRenderedPageBreak/>
-        <w:t>words – demonstrate startlingly similar patterns of effect. This finding is in agreement with several recent papers in the literature that argue that there is a generic pattern among IRAP effects. However, due to its relatively large sample size, this study is the first to quantify the generic pattern more precisely, and to consider its implications for the validity of published and future IRAP studies.</w:t>
+        <w:t>demonstrate startlingly similar patterns of effect</w:t>
+      </w:r>
+      <w:r>
+        <w:t>s</w:t>
+      </w:r>
+      <w:r>
+        <w:t>. This finding is in agreement with several recent papers in the literature that argue that there is a generic pattern among IRAP effects. However, due to its relatively large sample size, this study is the first to quantify the generic pattern more precisely and to consider its implications for the validity of published and future IRAP studies.</w:t>
       </w:r>
       <w:r>
         <w:t xml:space="preserve"> Multiple common analyses of IRAP data </w:t>
@@ -11988,6 +12726,9 @@
     <w:p>
       <w:pPr>
         <w:pStyle w:val="Bibliography"/>
+        <w:rPr>
+          <w:rFonts w:cs="CMU Serif Roman"/>
+        </w:rPr>
       </w:pPr>
       <w:r>
         <w:rPr>
@@ -12014,770 +12755,1207 @@
         <w:fldChar w:fldCharType="separate"/>
       </w:r>
       <w:r>
+        <w:rPr>
+          <w:rFonts w:cs="CMU Serif Roman"/>
+        </w:rPr>
         <w:t xml:space="preserve">Barnes-Holmes, D., Barnes-Holmes, Y., Stewart, I., &amp; Boles, S. (2010). A sketch of the Implicit Relational Assessment Procedure (IRAP) and the Relational Elaboration and Coherence (REC) model. </w:t>
       </w:r>
       <w:r>
         <w:rPr>
+          <w:rFonts w:cs="CMU Serif Roman"/>
           <w:i/>
           <w:iCs/>
         </w:rPr>
         <w:t>The Psychological Record</w:t>
       </w:r>
       <w:r>
+        <w:rPr>
+          <w:rFonts w:cs="CMU Serif Roman"/>
+        </w:rPr>
         <w:t xml:space="preserve">, </w:t>
       </w:r>
       <w:r>
         <w:rPr>
+          <w:rFonts w:cs="CMU Serif Roman"/>
           <w:i/>
           <w:iCs/>
         </w:rPr>
         <w:t>60</w:t>
       </w:r>
       <w:r>
+        <w:rPr>
+          <w:rFonts w:cs="CMU Serif Roman"/>
+        </w:rPr>
         <w:t>, 527–542.</w:t>
       </w:r>
     </w:p>
     <w:p>
       <w:pPr>
         <w:pStyle w:val="Bibliography"/>
+        <w:rPr>
+          <w:rFonts w:cs="CMU Serif Roman"/>
+        </w:rPr>
       </w:pPr>
       <w:r>
+        <w:rPr>
+          <w:rFonts w:cs="CMU Serif Roman"/>
+        </w:rPr>
         <w:t xml:space="preserve">Barnes-Holmes, D., &amp; Hussey, I. (2016). The functional-cognitive meta-theoretical framework: Reflections, possible clarifications and how to move forward. </w:t>
       </w:r>
       <w:r>
         <w:rPr>
+          <w:rFonts w:cs="CMU Serif Roman"/>
           <w:i/>
           <w:iCs/>
         </w:rPr>
         <w:t>International Journal of Psychology</w:t>
       </w:r>
       <w:r>
+        <w:rPr>
+          <w:rFonts w:cs="CMU Serif Roman"/>
+        </w:rPr>
         <w:t xml:space="preserve">, </w:t>
       </w:r>
       <w:r>
         <w:rPr>
+          <w:rFonts w:cs="CMU Serif Roman"/>
           <w:i/>
           <w:iCs/>
         </w:rPr>
         <w:t>51</w:t>
       </w:r>
       <w:r>
+        <w:rPr>
+          <w:rFonts w:cs="CMU Serif Roman"/>
+        </w:rPr>
         <w:t>(1), 50–57. https://doi.org/10.1002/ijop.12166</w:t>
       </w:r>
     </w:p>
     <w:p>
       <w:pPr>
         <w:pStyle w:val="Bibliography"/>
+        <w:rPr>
+          <w:rFonts w:cs="CMU Serif Roman"/>
+        </w:rPr>
       </w:pPr>
       <w:r>
+        <w:rPr>
+          <w:rFonts w:cs="CMU Serif Roman"/>
+        </w:rPr>
         <w:t xml:space="preserve">Blanton, H., &amp; Jaccard, J. (2006). Arbitrary metrics in psychology. </w:t>
       </w:r>
       <w:r>
         <w:rPr>
+          <w:rFonts w:cs="CMU Serif Roman"/>
           <w:i/>
           <w:iCs/>
         </w:rPr>
         <w:t>American Psychologist</w:t>
       </w:r>
       <w:r>
+        <w:rPr>
+          <w:rFonts w:cs="CMU Serif Roman"/>
+        </w:rPr>
         <w:t xml:space="preserve">, </w:t>
       </w:r>
       <w:r>
         <w:rPr>
+          <w:rFonts w:cs="CMU Serif Roman"/>
           <w:i/>
           <w:iCs/>
         </w:rPr>
         <w:t>61</w:t>
       </w:r>
       <w:r>
+        <w:rPr>
+          <w:rFonts w:cs="CMU Serif Roman"/>
+        </w:rPr>
         <w:t>(1), 27–41. https://doi.org/10.1037/0003-066X.61.1.27</w:t>
       </w:r>
     </w:p>
     <w:p>
       <w:pPr>
         <w:pStyle w:val="Bibliography"/>
+        <w:rPr>
+          <w:rFonts w:cs="CMU Serif Roman"/>
+        </w:rPr>
       </w:pPr>
       <w:r>
+        <w:rPr>
+          <w:rFonts w:cs="CMU Serif Roman"/>
+        </w:rPr>
         <w:t xml:space="preserve">Drake, C. E., Seymour, K. H., &amp; Habib, R. (2016). Testing the IRAP: Exploring the Reliability and Fakability of an Idiographic Approach to Interpersonal Attitudes. </w:t>
       </w:r>
       <w:r>
         <w:rPr>
+          <w:rFonts w:cs="CMU Serif Roman"/>
           <w:i/>
           <w:iCs/>
         </w:rPr>
         <w:t>The Psychological Record</w:t>
       </w:r>
       <w:r>
+        <w:rPr>
+          <w:rFonts w:cs="CMU Serif Roman"/>
+        </w:rPr>
         <w:t xml:space="preserve">, </w:t>
       </w:r>
       <w:r>
         <w:rPr>
+          <w:rFonts w:cs="CMU Serif Roman"/>
           <w:i/>
           <w:iCs/>
         </w:rPr>
         <w:t>66</w:t>
       </w:r>
       <w:r>
+        <w:rPr>
+          <w:rFonts w:cs="CMU Serif Roman"/>
+        </w:rPr>
         <w:t>(1), 153–163. https://doi.org/10.1007/s40732-015-0160-1</w:t>
       </w:r>
     </w:p>
     <w:p>
       <w:pPr>
         <w:pStyle w:val="Bibliography"/>
+        <w:rPr>
+          <w:rFonts w:cs="CMU Serif Roman"/>
+        </w:rPr>
       </w:pPr>
       <w:r>
+        <w:rPr>
+          <w:rFonts w:cs="CMU Serif Roman"/>
+        </w:rPr>
         <w:t xml:space="preserve">Finn, M., Barnes-Holmes, D., Hussey, I., &amp; Graddy, J. (2016). Exploring the behavioral dynamics of the implicit relational assessment procedure: The impact of three types of introductory rules. </w:t>
       </w:r>
       <w:r>
         <w:rPr>
+          <w:rFonts w:cs="CMU Serif Roman"/>
           <w:i/>
           <w:iCs/>
         </w:rPr>
         <w:t>The Psychological Record</w:t>
       </w:r>
       <w:r>
+        <w:rPr>
+          <w:rFonts w:cs="CMU Serif Roman"/>
+        </w:rPr>
         <w:t xml:space="preserve">, </w:t>
       </w:r>
       <w:r>
         <w:rPr>
+          <w:rFonts w:cs="CMU Serif Roman"/>
           <w:i/>
           <w:iCs/>
         </w:rPr>
         <w:t>66</w:t>
       </w:r>
       <w:r>
+        <w:rPr>
+          <w:rFonts w:cs="CMU Serif Roman"/>
+        </w:rPr>
         <w:t>(2), 309–321. https://doi.org/10.1007/s40732-016-0173-4</w:t>
       </w:r>
     </w:p>
     <w:p>
       <w:pPr>
         <w:pStyle w:val="Bibliography"/>
+        <w:rPr>
+          <w:rFonts w:cs="CMU Serif Roman"/>
+        </w:rPr>
       </w:pPr>
       <w:r>
+        <w:rPr>
+          <w:rFonts w:cs="CMU Serif Roman"/>
+        </w:rPr>
         <w:t xml:space="preserve">Finn, M., Barnes-Holmes, D., &amp; McEnteggart, C. (2018). Exploring the single-trial-type-dominance-effect in the IRAP: Developing a differential arbitrarily </w:t>
       </w:r>
       <w:r>
+        <w:rPr>
+          <w:rFonts w:cs="CMU Serif Roman"/>
+        </w:rPr>
         <w:lastRenderedPageBreak/>
         <w:t xml:space="preserve">applicable relational responding effects (DAARRE) model. </w:t>
       </w:r>
       <w:r>
         <w:rPr>
+          <w:rFonts w:cs="CMU Serif Roman"/>
           <w:i/>
           <w:iCs/>
         </w:rPr>
         <w:t>The Psychological Record</w:t>
       </w:r>
       <w:r>
+        <w:rPr>
+          <w:rFonts w:cs="CMU Serif Roman"/>
+        </w:rPr>
         <w:t xml:space="preserve">, </w:t>
       </w:r>
       <w:r>
         <w:rPr>
+          <w:rFonts w:cs="CMU Serif Roman"/>
           <w:i/>
           <w:iCs/>
         </w:rPr>
         <w:t>68</w:t>
       </w:r>
       <w:r>
+        <w:rPr>
+          <w:rFonts w:cs="CMU Serif Roman"/>
+        </w:rPr>
         <w:t>(1), 11–25. https://doi.org/10.1007/s40732-017-0262-z</w:t>
       </w:r>
     </w:p>
     <w:p>
       <w:pPr>
         <w:pStyle w:val="Bibliography"/>
+        <w:rPr>
+          <w:rFonts w:cs="CMU Serif Roman"/>
+        </w:rPr>
       </w:pPr>
       <w:r>
+        <w:rPr>
+          <w:rFonts w:cs="CMU Serif Roman"/>
+        </w:rPr>
         <w:t xml:space="preserve">Gawronski, B., &amp; De Houwer, J. (2011). Implicit measures in social and personality psychology. In C. M. Judd (Ed.), </w:t>
       </w:r>
       <w:r>
         <w:rPr>
+          <w:rFonts w:cs="CMU Serif Roman"/>
           <w:i/>
           <w:iCs/>
         </w:rPr>
         <w:t>Handbook of research methods in social and personality psychology</w:t>
       </w:r>
       <w:r>
+        <w:rPr>
+          <w:rFonts w:cs="CMU Serif Roman"/>
+        </w:rPr>
         <w:t xml:space="preserve"> (Vol. 2). Cambridge University Press. 10.1017/CBO9780511996481.016</w:t>
       </w:r>
     </w:p>
     <w:p>
       <w:pPr>
         <w:pStyle w:val="Bibliography"/>
+        <w:rPr>
+          <w:rFonts w:cs="CMU Serif Roman"/>
+        </w:rPr>
       </w:pPr>
       <w:r>
+        <w:rPr>
+          <w:rFonts w:cs="CMU Serif Roman"/>
+        </w:rPr>
         <w:t xml:space="preserve">Greenland, S., Senn, S. J., Rothman, K. J., Carlin, J. B., Poole, C., Goodman, S. N., &amp; Altman, D. G. (2016). Statistical tests, P values, confidence intervals, and power: A guide to misinterpretations. </w:t>
       </w:r>
       <w:r>
         <w:rPr>
+          <w:rFonts w:cs="CMU Serif Roman"/>
           <w:i/>
           <w:iCs/>
         </w:rPr>
         <w:t>European Journal of Epidemiology</w:t>
       </w:r>
       <w:r>
+        <w:rPr>
+          <w:rFonts w:cs="CMU Serif Roman"/>
+        </w:rPr>
         <w:t xml:space="preserve">, </w:t>
       </w:r>
       <w:r>
         <w:rPr>
+          <w:rFonts w:cs="CMU Serif Roman"/>
           <w:i/>
           <w:iCs/>
         </w:rPr>
         <w:t>31</w:t>
       </w:r>
       <w:r>
+        <w:rPr>
+          <w:rFonts w:cs="CMU Serif Roman"/>
+        </w:rPr>
         <w:t>(4), 337–350. https://doi.org/10.1007/s10654-016-0149-3</w:t>
       </w:r>
     </w:p>
     <w:p>
       <w:pPr>
         <w:pStyle w:val="Bibliography"/>
+        <w:rPr>
+          <w:rFonts w:cs="CMU Serif Roman"/>
+        </w:rPr>
       </w:pPr>
       <w:r>
+        <w:rPr>
+          <w:rFonts w:cs="CMU Serif Roman"/>
+        </w:rPr>
         <w:t xml:space="preserve">Greenwald, A. G., &amp; Lai, C. K. (2020). Implicit Social Cognition. </w:t>
       </w:r>
       <w:r>
         <w:rPr>
+          <w:rFonts w:cs="CMU Serif Roman"/>
           <w:i/>
           <w:iCs/>
         </w:rPr>
         <w:t>Annual Review of Psychology</w:t>
       </w:r>
       <w:r>
+        <w:rPr>
+          <w:rFonts w:cs="CMU Serif Roman"/>
+        </w:rPr>
         <w:t xml:space="preserve">, </w:t>
       </w:r>
       <w:r>
         <w:rPr>
+          <w:rFonts w:cs="CMU Serif Roman"/>
           <w:i/>
           <w:iCs/>
         </w:rPr>
         <w:t>71</w:t>
       </w:r>
       <w:r>
+        <w:rPr>
+          <w:rFonts w:cs="CMU Serif Roman"/>
+        </w:rPr>
         <w:t>(1), 419–445. https://doi.org/10.1146/annurev-psych-010419-050837</w:t>
       </w:r>
     </w:p>
     <w:p>
       <w:pPr>
         <w:pStyle w:val="Bibliography"/>
+        <w:rPr>
+          <w:rFonts w:cs="CMU Serif Roman"/>
+        </w:rPr>
       </w:pPr>
       <w:r>
+        <w:rPr>
+          <w:rFonts w:cs="CMU Serif Roman"/>
+        </w:rPr>
         <w:t xml:space="preserve">Hughes, S., Barnes-Holmes, D., &amp; De Houwer, J. (2011). The dominance of associative theorizing in implicit attitude research: Propositional and behavioral alternatives. </w:t>
       </w:r>
       <w:r>
         <w:rPr>
+          <w:rFonts w:cs="CMU Serif Roman"/>
           <w:i/>
           <w:iCs/>
         </w:rPr>
         <w:t>The Psychological Record</w:t>
       </w:r>
       <w:r>
+        <w:rPr>
+          <w:rFonts w:cs="CMU Serif Roman"/>
+        </w:rPr>
         <w:t xml:space="preserve">, </w:t>
       </w:r>
       <w:r>
         <w:rPr>
+          <w:rFonts w:cs="CMU Serif Roman"/>
           <w:i/>
           <w:iCs/>
         </w:rPr>
         <w:t>61</w:t>
       </w:r>
       <w:r>
+        <w:rPr>
+          <w:rFonts w:cs="CMU Serif Roman"/>
+        </w:rPr>
         <w:t>(3), 465–498.</w:t>
       </w:r>
     </w:p>
     <w:p>
       <w:pPr>
         <w:pStyle w:val="Bibliography"/>
+        <w:rPr>
+          <w:rFonts w:cs="CMU Serif Roman"/>
+        </w:rPr>
       </w:pPr>
       <w:r>
+        <w:rPr>
+          <w:rFonts w:cs="CMU Serif Roman"/>
+        </w:rPr>
         <w:t xml:space="preserve">Hughes, S., Barnes-Holmes, D., &amp; Vahey, N. A. (2012). Holding on to our functional roots when exploring new intellectual islands: A voyage through implicit cognition research. </w:t>
       </w:r>
       <w:r>
         <w:rPr>
+          <w:rFonts w:cs="CMU Serif Roman"/>
           <w:i/>
           <w:iCs/>
         </w:rPr>
         <w:t>Journal of Contextual Behavioral Science</w:t>
       </w:r>
       <w:r>
+        <w:rPr>
+          <w:rFonts w:cs="CMU Serif Roman"/>
+        </w:rPr>
         <w:t xml:space="preserve">, </w:t>
       </w:r>
       <w:r>
         <w:rPr>
+          <w:rFonts w:cs="CMU Serif Roman"/>
           <w:i/>
           <w:iCs/>
         </w:rPr>
         <w:t>1</w:t>
       </w:r>
       <w:r>
+        <w:rPr>
+          <w:rFonts w:cs="CMU Serif Roman"/>
+        </w:rPr>
         <w:t>(1–2), 17–38. https://doi.org/10.1016/j.jcbs.2012.09.003</w:t>
       </w:r>
     </w:p>
     <w:p>
       <w:pPr>
         <w:pStyle w:val="Bibliography"/>
+        <w:rPr>
+          <w:rFonts w:cs="CMU Serif Roman"/>
+        </w:rPr>
       </w:pPr>
       <w:r>
+        <w:rPr>
+          <w:rFonts w:cs="CMU Serif Roman"/>
+        </w:rPr>
         <w:lastRenderedPageBreak/>
-        <w:t xml:space="preserve">Hussey, I. (2020). </w:t>
-      </w:r>
-      <w:r>
-        <w:rPr>
+        <w:t xml:space="preserve">Hussey, I. (2020). The IRAP is not suitable for individual use due to very wide confidence intervals around D scores. </w:t>
+      </w:r>
+      <w:r>
+        <w:rPr>
+          <w:rFonts w:cs="CMU Serif Roman"/>
           <w:i/>
           <w:iCs/>
         </w:rPr>
-        <w:t>The IRAP is not suitable for individual use due to very wide confidence intervals around D scores</w:t>
-      </w:r>
-      <w:r>
+        <w:t>Preprint</w:t>
+      </w:r>
+      <w:r>
+        <w:rPr>
+          <w:rFonts w:cs="CMU Serif Roman"/>
+        </w:rPr>
         <w:t>. https://doi.org/10.31234/osf.io/w2ygr</w:t>
       </w:r>
     </w:p>
     <w:p>
       <w:pPr>
         <w:pStyle w:val="Bibliography"/>
+        <w:rPr>
+          <w:rFonts w:cs="CMU Serif Roman"/>
+        </w:rPr>
       </w:pPr>
       <w:r>
+        <w:rPr>
+          <w:rFonts w:cs="CMU Serif Roman"/>
+        </w:rPr>
         <w:t xml:space="preserve">Hussey, I., Daly, T., &amp; Barnes-Holmes, D. (2015). Life is Good, But Death Ain’t Bad Either: Counter-Intuitive Implicit Biases to Death in a Normative Population. </w:t>
       </w:r>
       <w:r>
         <w:rPr>
+          <w:rFonts w:cs="CMU Serif Roman"/>
           <w:i/>
           <w:iCs/>
         </w:rPr>
         <w:t>The Psychological Record</w:t>
       </w:r>
       <w:r>
+        <w:rPr>
+          <w:rFonts w:cs="CMU Serif Roman"/>
+        </w:rPr>
         <w:t xml:space="preserve">, </w:t>
       </w:r>
       <w:r>
         <w:rPr>
+          <w:rFonts w:cs="CMU Serif Roman"/>
           <w:i/>
           <w:iCs/>
         </w:rPr>
         <w:t>65</w:t>
       </w:r>
       <w:r>
+        <w:rPr>
+          <w:rFonts w:cs="CMU Serif Roman"/>
+        </w:rPr>
         <w:t>(4), 731–742. https://doi.org/10.1007/s40732-015-0142-3</w:t>
       </w:r>
     </w:p>
     <w:p>
       <w:pPr>
         <w:pStyle w:val="Bibliography"/>
+        <w:rPr>
+          <w:rFonts w:cs="CMU Serif Roman"/>
+        </w:rPr>
       </w:pPr>
       <w:r>
-        <w:t xml:space="preserve">Hussey, I., Thompson, M., McEnteggart, C., Barnes-Holmes, D., &amp; Barnes-Holmes, Y. (2015). Interpreting and inverting with less cursing: A guide to interpreting IRAP data. </w:t>
-      </w:r>
-      <w:r>
-        <w:rPr>
+        <w:rPr>
+          <w:rFonts w:cs="CMU Serif Roman"/>
+        </w:rPr>
+        <w:t xml:space="preserve">Hussey, I., &amp; Drake, C. E. (2020). The Implicit Relational Assessment Procedure demonstrates poor internal consistency and test-retest reliability: A meta-analysis. </w:t>
+      </w:r>
+      <w:r>
+        <w:rPr>
+          <w:rFonts w:cs="CMU Serif Roman"/>
           <w:i/>
           <w:iCs/>
         </w:rPr>
-        <w:t>Journal of Contextual Behavioral Science</w:t>
-      </w:r>
-      <w:r>
-        <w:t xml:space="preserve">, </w:t>
-      </w:r>
-      <w:r>
-        <w:rPr>
-          <w:i/>
-          <w:iCs/>
-        </w:rPr>
-        <w:t>4</w:t>
-      </w:r>
-      <w:r>
-        <w:t>(3), 157–162. https://doi.org/10.1016/j.jcbs.2015.05.001</w:t>
+        <w:t>Preprint</w:t>
+      </w:r>
+      <w:r>
+        <w:rPr>
+          <w:rFonts w:cs="CMU Serif Roman"/>
+        </w:rPr>
+        <w:t>. https://doi.org/10.31234/osf.io/ge3k7</w:t>
       </w:r>
     </w:p>
     <w:p>
       <w:pPr>
         <w:pStyle w:val="Bibliography"/>
+        <w:rPr>
+          <w:rFonts w:cs="CMU Serif Roman"/>
+        </w:rPr>
       </w:pPr>
       <w:r>
-        <w:t xml:space="preserve">Lakens, D. (2013). Calculating and reporting effect sizes to facilitate cumulative science: A practical primer for t-tests and ANOVAs. </w:t>
-      </w:r>
-      <w:r>
-        <w:rPr>
+        <w:rPr>
+          <w:rFonts w:cs="CMU Serif Roman"/>
+        </w:rPr>
+        <w:t xml:space="preserve">Hussey, I., Thompson, M., McEnteggart, C., Barnes-Holmes, D., &amp; Barnes-Holmes, Y. (2015). Interpreting and inverting with less cursing: A guide to interpreting IRAP data. </w:t>
+      </w:r>
+      <w:r>
+        <w:rPr>
+          <w:rFonts w:cs="CMU Serif Roman"/>
           <w:i/>
           <w:iCs/>
         </w:rPr>
-        <w:t>Frontiers in Psychology</w:t>
-      </w:r>
-      <w:r>
+        <w:t>Journal of Contextual Behavioral Science</w:t>
+      </w:r>
+      <w:r>
+        <w:rPr>
+          <w:rFonts w:cs="CMU Serif Roman"/>
+        </w:rPr>
         <w:t xml:space="preserve">, </w:t>
       </w:r>
       <w:r>
         <w:rPr>
+          <w:rFonts w:cs="CMU Serif Roman"/>
           <w:i/>
           <w:iCs/>
         </w:rPr>
         <w:t>4</w:t>
       </w:r>
       <w:r>
-        <w:t>. https://doi.org/10.3389/fpsyg.2013.00863</w:t>
+        <w:rPr>
+          <w:rFonts w:cs="CMU Serif Roman"/>
+        </w:rPr>
+        <w:t>(3), 157–162. https://doi.org/10.1016/j.jcbs.2015.05.001</w:t>
       </w:r>
     </w:p>
     <w:p>
       <w:pPr>
         <w:pStyle w:val="Bibliography"/>
+        <w:rPr>
+          <w:rFonts w:cs="CMU Serif Roman"/>
+        </w:rPr>
       </w:pPr>
       <w:r>
-        <w:t xml:space="preserve">Lawrence, M. A. (2016). </w:t>
-      </w:r>
-      <w:r>
-        <w:rPr>
+        <w:rPr>
+          <w:rFonts w:cs="CMU Serif Roman"/>
+        </w:rPr>
+        <w:t xml:space="preserve">Lakens, D. (2013). Calculating and reporting effect sizes to facilitate cumulative science: A practical primer for t-tests and ANOVAs. </w:t>
+      </w:r>
+      <w:r>
+        <w:rPr>
+          <w:rFonts w:cs="CMU Serif Roman"/>
           <w:i/>
           <w:iCs/>
         </w:rPr>
-        <w:t>ez: Easy Analysis and Visualization of Factorial Experiments</w:t>
-      </w:r>
-      <w:r>
-        <w:t>. https://CRAN.R-project.org/package=ez</w:t>
+        <w:t>Frontiers in Psychology</w:t>
+      </w:r>
+      <w:r>
+        <w:rPr>
+          <w:rFonts w:cs="CMU Serif Roman"/>
+        </w:rPr>
+        <w:t xml:space="preserve">, </w:t>
+      </w:r>
+      <w:r>
+        <w:rPr>
+          <w:rFonts w:cs="CMU Serif Roman"/>
+          <w:i/>
+          <w:iCs/>
+        </w:rPr>
+        <w:t>4</w:t>
+      </w:r>
+      <w:r>
+        <w:rPr>
+          <w:rFonts w:cs="CMU Serif Roman"/>
+        </w:rPr>
+        <w:t>. https://doi.org/10.3389/fpsyg.2013.00863</w:t>
       </w:r>
     </w:p>
     <w:p>
       <w:pPr>
         <w:pStyle w:val="Bibliography"/>
+        <w:rPr>
+          <w:rFonts w:cs="CMU Serif Roman"/>
+        </w:rPr>
       </w:pPr>
       <w:r>
-        <w:t xml:space="preserve">Lee, M. D., &amp; Wagenmakers, E.-J. (2013). </w:t>
-      </w:r>
-      <w:r>
-        <w:rPr>
+        <w:rPr>
+          <w:rFonts w:cs="CMU Serif Roman"/>
+        </w:rPr>
+        <w:t xml:space="preserve">Lawrence, M. A. (2016). </w:t>
+      </w:r>
+      <w:proofErr w:type="spellStart"/>
+      <w:r>
+        <w:rPr>
+          <w:rFonts w:cs="CMU Serif Roman"/>
           <w:i/>
           <w:iCs/>
         </w:rPr>
-        <w:t>Bayesian cognitive modeling: A practical course</w:t>
-      </w:r>
-      <w:r>
-        <w:t>. Cambridge university press.</w:t>
+        <w:t>ez</w:t>
+      </w:r>
+      <w:proofErr w:type="spellEnd"/>
+      <w:r>
+        <w:rPr>
+          <w:rFonts w:cs="CMU Serif Roman"/>
+          <w:i/>
+          <w:iCs/>
+        </w:rPr>
+        <w:t>: Easy Analysis and Visualization of Factorial Experiments</w:t>
+      </w:r>
+      <w:r>
+        <w:rPr>
+          <w:rFonts w:cs="CMU Serif Roman"/>
+        </w:rPr>
+        <w:t>. https://CRAN.R-project.org/package=ez</w:t>
       </w:r>
     </w:p>
     <w:p>
       <w:pPr>
         <w:pStyle w:val="Bibliography"/>
+        <w:rPr>
+          <w:rFonts w:cs="CMU Serif Roman"/>
+        </w:rPr>
       </w:pPr>
       <w:r>
-        <w:t xml:space="preserve">Morey, R. D., Rouder, J. N., Jamil, T., </w:t>
-      </w:r>
-      <w:proofErr w:type="spellStart"/>
-      <w:r>
-        <w:t>Urbanek</w:t>
-      </w:r>
-      <w:proofErr w:type="spellEnd"/>
-      <w:r>
-        <w:t xml:space="preserve">, S., </w:t>
-      </w:r>
-      <w:proofErr w:type="spellStart"/>
-      <w:r>
-        <w:t>Forner</w:t>
-      </w:r>
-      <w:proofErr w:type="spellEnd"/>
-      <w:r>
-        <w:t xml:space="preserve">, K., &amp; Ly, A. (2018). </w:t>
-      </w:r>
-      <w:r>
-        <w:rPr>
+        <w:rPr>
+          <w:rFonts w:cs="CMU Serif Roman"/>
+        </w:rPr>
+        <w:t xml:space="preserve">Lee, M. D., &amp; Wagenmakers, E.-J. (2013). </w:t>
+      </w:r>
+      <w:r>
+        <w:rPr>
+          <w:rFonts w:cs="CMU Serif Roman"/>
           <w:i/>
           <w:iCs/>
         </w:rPr>
-        <w:t>BayesFactor: Computation of Bayes Factors for Common Designs</w:t>
-      </w:r>
-      <w:r>
-        <w:t xml:space="preserve"> (Version 0.9.12-4.2) [Computer software]. https://CRAN.R-project.org/package=BayesFactor</w:t>
+        <w:t>Bayesian cognitive modeling: A practical course</w:t>
+      </w:r>
+      <w:r>
+        <w:rPr>
+          <w:rFonts w:cs="CMU Serif Roman"/>
+        </w:rPr>
+        <w:t>. Cambridge university press.</w:t>
       </w:r>
     </w:p>
     <w:p>
       <w:pPr>
         <w:pStyle w:val="Bibliography"/>
+        <w:rPr>
+          <w:rFonts w:cs="CMU Serif Roman"/>
+        </w:rPr>
       </w:pPr>
       <w:r>
+        <w:rPr>
+          <w:rFonts w:cs="CMU Serif Roman"/>
+        </w:rPr>
         <w:lastRenderedPageBreak/>
-        <w:t xml:space="preserve">Nosek, B. A., Hawkins, C. B., &amp; Frazier, R. S. (2011). Implicit social cognition: From measures to mechanisms. </w:t>
-      </w:r>
-      <w:r>
-        <w:rPr>
+        <w:t xml:space="preserve">Morey, R. D., Rouder, J. N., Jamil, T., </w:t>
+      </w:r>
+      <w:proofErr w:type="spellStart"/>
+      <w:r>
+        <w:rPr>
+          <w:rFonts w:cs="CMU Serif Roman"/>
+        </w:rPr>
+        <w:t>Urbanek</w:t>
+      </w:r>
+      <w:proofErr w:type="spellEnd"/>
+      <w:r>
+        <w:rPr>
+          <w:rFonts w:cs="CMU Serif Roman"/>
+        </w:rPr>
+        <w:t xml:space="preserve">, S., </w:t>
+      </w:r>
+      <w:proofErr w:type="spellStart"/>
+      <w:r>
+        <w:rPr>
+          <w:rFonts w:cs="CMU Serif Roman"/>
+        </w:rPr>
+        <w:t>Forner</w:t>
+      </w:r>
+      <w:proofErr w:type="spellEnd"/>
+      <w:r>
+        <w:rPr>
+          <w:rFonts w:cs="CMU Serif Roman"/>
+        </w:rPr>
+        <w:t xml:space="preserve">, K., &amp; Ly, A. (2018). </w:t>
+      </w:r>
+      <w:r>
+        <w:rPr>
+          <w:rFonts w:cs="CMU Serif Roman"/>
           <w:i/>
           <w:iCs/>
         </w:rPr>
-        <w:t>Trends in Cognitive Sciences</w:t>
-      </w:r>
-      <w:r>
-        <w:t xml:space="preserve">, </w:t>
-      </w:r>
-      <w:r>
-        <w:rPr>
-          <w:i/>
-          <w:iCs/>
-        </w:rPr>
-        <w:t>15</w:t>
-      </w:r>
-      <w:r>
-        <w:t>(4), 152–159. https://doi.org/10.1016/j.tics.2011.01.005</w:t>
+        <w:t>BayesFactor: Computation of Bayes Factors for Common Designs</w:t>
+      </w:r>
+      <w:r>
+        <w:rPr>
+          <w:rFonts w:cs="CMU Serif Roman"/>
+        </w:rPr>
+        <w:t xml:space="preserve"> (0.9.12-4.2) [Computer software]. https://CRAN.R-project.org/package=BayesFactor</w:t>
       </w:r>
     </w:p>
     <w:p>
       <w:pPr>
         <w:pStyle w:val="Bibliography"/>
+        <w:rPr>
+          <w:rFonts w:cs="CMU Serif Roman"/>
+        </w:rPr>
       </w:pPr>
       <w:r>
-        <w:t xml:space="preserve">O’Shea, B., Watson, D. G., &amp; Brown, G. D. A. (2016). Measuring implicit attitudes: A positive framing bias flaw in the Implicit Relational Assessment Procedure (IRAP). </w:t>
-      </w:r>
-      <w:r>
-        <w:rPr>
+        <w:rPr>
+          <w:rFonts w:cs="CMU Serif Roman"/>
+        </w:rPr>
+        <w:t xml:space="preserve">Nosek, B. A., Hawkins, C. B., &amp; Frazier, R. S. (2011). Implicit social cognition: From measures to mechanisms. </w:t>
+      </w:r>
+      <w:r>
+        <w:rPr>
+          <w:rFonts w:cs="CMU Serif Roman"/>
           <w:i/>
           <w:iCs/>
         </w:rPr>
-        <w:t>Psychological Assessment</w:t>
-      </w:r>
-      <w:r>
+        <w:t>Trends in Cognitive Sciences</w:t>
+      </w:r>
+      <w:r>
+        <w:rPr>
+          <w:rFonts w:cs="CMU Serif Roman"/>
+        </w:rPr>
         <w:t xml:space="preserve">, </w:t>
       </w:r>
       <w:r>
         <w:rPr>
+          <w:rFonts w:cs="CMU Serif Roman"/>
           <w:i/>
           <w:iCs/>
         </w:rPr>
-        <w:t>28</w:t>
-      </w:r>
-      <w:r>
-        <w:t>(2), 158–170. https://doi.org/10.1037/pas0000172</w:t>
+        <w:t>15</w:t>
+      </w:r>
+      <w:r>
+        <w:rPr>
+          <w:rFonts w:cs="CMU Serif Roman"/>
+        </w:rPr>
+        <w:t>(4), 152–159. https://doi.org/10.1016/j.tics.2011.01.005</w:t>
       </w:r>
     </w:p>
     <w:p>
       <w:pPr>
         <w:pStyle w:val="Bibliography"/>
+        <w:rPr>
+          <w:rFonts w:cs="CMU Serif Roman"/>
+        </w:rPr>
       </w:pPr>
       <w:r>
-        <w:t xml:space="preserve">Pfister, R., &amp; </w:t>
-      </w:r>
-      <w:proofErr w:type="spellStart"/>
-      <w:r>
-        <w:t>Janczyk</w:t>
-      </w:r>
-      <w:proofErr w:type="spellEnd"/>
-      <w:r>
-        <w:t xml:space="preserve">, M. (2019). </w:t>
-      </w:r>
-      <w:proofErr w:type="spellStart"/>
-      <w:r>
-        <w:rPr>
+        <w:rPr>
+          <w:rFonts w:cs="CMU Serif Roman"/>
+        </w:rPr>
+        <w:t xml:space="preserve">O’Shea, B., Watson, D. G., &amp; Brown, G. D. A. (2016). Measuring implicit attitudes: A positive framing bias flaw in the Implicit Relational Assessment Procedure (IRAP). </w:t>
+      </w:r>
+      <w:r>
+        <w:rPr>
+          <w:rFonts w:cs="CMU Serif Roman"/>
           <w:i/>
           <w:iCs/>
         </w:rPr>
-        <w:t>schoRsch</w:t>
-      </w:r>
-      <w:proofErr w:type="spellEnd"/>
-      <w:r>
-        <w:rPr>
+        <w:t>Psychological Assessment</w:t>
+      </w:r>
+      <w:r>
+        <w:rPr>
+          <w:rFonts w:cs="CMU Serif Roman"/>
+        </w:rPr>
+        <w:t xml:space="preserve">, </w:t>
+      </w:r>
+      <w:r>
+        <w:rPr>
+          <w:rFonts w:cs="CMU Serif Roman"/>
           <w:i/>
           <w:iCs/>
         </w:rPr>
-        <w:t>: Tools for Analyzing Factorial Experiments</w:t>
-      </w:r>
-      <w:r>
-        <w:t xml:space="preserve"> (Version 1.7) [Computer software]. https://CRAN.R-project.org/package=schoRsch</w:t>
+        <w:t>28</w:t>
+      </w:r>
+      <w:r>
+        <w:rPr>
+          <w:rFonts w:cs="CMU Serif Roman"/>
+        </w:rPr>
+        <w:t>(2), 158–170. https://doi.org/10.1037/pas0000172</w:t>
       </w:r>
     </w:p>
     <w:p>
       <w:pPr>
         <w:pStyle w:val="Bibliography"/>
+        <w:rPr>
+          <w:rFonts w:cs="CMU Serif Roman"/>
+        </w:rPr>
       </w:pPr>
       <w:r>
-        <w:t xml:space="preserve">R Core Team. (2020). </w:t>
-      </w:r>
-      <w:r>
-        <w:rPr>
+        <w:rPr>
+          <w:rFonts w:cs="CMU Serif Roman"/>
+        </w:rPr>
+        <w:t xml:space="preserve">Pfister, R., &amp; </w:t>
+      </w:r>
+      <w:proofErr w:type="spellStart"/>
+      <w:r>
+        <w:rPr>
+          <w:rFonts w:cs="CMU Serif Roman"/>
+        </w:rPr>
+        <w:t>Janczyk</w:t>
+      </w:r>
+      <w:proofErr w:type="spellEnd"/>
+      <w:r>
+        <w:rPr>
+          <w:rFonts w:cs="CMU Serif Roman"/>
+        </w:rPr>
+        <w:t xml:space="preserve">, M. (2019). </w:t>
+      </w:r>
+      <w:proofErr w:type="spellStart"/>
+      <w:r>
+        <w:rPr>
+          <w:rFonts w:cs="CMU Serif Roman"/>
           <w:i/>
           <w:iCs/>
         </w:rPr>
-        <w:t>R: A language and environment for statistical computing</w:t>
-      </w:r>
-      <w:r>
-        <w:t xml:space="preserve"> (Version 4.0) [Computer software]. R Foundation for Statistical Computing. https://www.R-project.org/</w:t>
+        <w:t>schoRsch</w:t>
+      </w:r>
+      <w:proofErr w:type="spellEnd"/>
+      <w:r>
+        <w:rPr>
+          <w:rFonts w:cs="CMU Serif Roman"/>
+          <w:i/>
+          <w:iCs/>
+        </w:rPr>
+        <w:t>: Tools for Analyzing Factorial Experiments</w:t>
+      </w:r>
+      <w:r>
+        <w:rPr>
+          <w:rFonts w:cs="CMU Serif Roman"/>
+        </w:rPr>
+        <w:t xml:space="preserve"> (1.7) [Computer software]. https://CRAN.R-project.org/package=schoRsch</w:t>
       </w:r>
     </w:p>
     <w:p>
       <w:pPr>
         <w:pStyle w:val="Bibliography"/>
+        <w:rPr>
+          <w:rFonts w:cs="CMU Serif Roman"/>
+        </w:rPr>
       </w:pPr>
       <w:r>
-        <w:t xml:space="preserve">Ratcliff, R. (1993). Methods for dealing with reaction time outliers. </w:t>
-      </w:r>
-      <w:r>
-        <w:rPr>
+        <w:rPr>
+          <w:rFonts w:cs="CMU Serif Roman"/>
+        </w:rPr>
+        <w:t xml:space="preserve">R Core Team. (2020). </w:t>
+      </w:r>
+      <w:r>
+        <w:rPr>
+          <w:rFonts w:cs="CMU Serif Roman"/>
           <w:i/>
           <w:iCs/>
         </w:rPr>
-        <w:t>Psychological Bulletin</w:t>
-      </w:r>
-      <w:r>
-        <w:t xml:space="preserve">, </w:t>
-      </w:r>
-      <w:r>
-        <w:rPr>
-          <w:i/>
-          <w:iCs/>
-        </w:rPr>
-        <w:t>114</w:t>
-      </w:r>
-      <w:r>
-        <w:t>(4), 510–532. https://doi.org/10.1037/0033-2909.114.3.510</w:t>
+        <w:t>R: A language and environment for statistical computing</w:t>
+      </w:r>
+      <w:r>
+        <w:rPr>
+          <w:rFonts w:cs="CMU Serif Roman"/>
+        </w:rPr>
+        <w:t xml:space="preserve"> (4.0) [Computer software]. R Foundation for Statistical Computing. https://www.R-project.org/</w:t>
       </w:r>
     </w:p>
     <w:p>
       <w:pPr>
         <w:pStyle w:val="Bibliography"/>
+        <w:rPr>
+          <w:rFonts w:cs="CMU Serif Roman"/>
+        </w:rPr>
       </w:pPr>
       <w:r>
-        <w:t xml:space="preserve">Remue, J., De Houwer, J., Barnes-Holmes, D., Vanderhasselt, M. A., &amp; De Raedt, R. (2013). Self-esteem revisited: Performance on the implicit relational assessment procedure as a measure of self-versus ideal self-related cognitions in dysphoria. </w:t>
-      </w:r>
-      <w:r>
-        <w:rPr>
+        <w:rPr>
+          <w:rFonts w:cs="CMU Serif Roman"/>
+        </w:rPr>
+        <w:t xml:space="preserve">Ratcliff, R. (1993). Methods for dealing with reaction time outliers. </w:t>
+      </w:r>
+      <w:r>
+        <w:rPr>
+          <w:rFonts w:cs="CMU Serif Roman"/>
           <w:i/>
           <w:iCs/>
         </w:rPr>
-        <w:t>Cognition &amp; Emotion</w:t>
-      </w:r>
-      <w:r>
+        <w:t>Psychological Bulletin</w:t>
+      </w:r>
+      <w:r>
+        <w:rPr>
+          <w:rFonts w:cs="CMU Serif Roman"/>
+        </w:rPr>
         <w:t xml:space="preserve">, </w:t>
       </w:r>
       <w:r>
         <w:rPr>
+          <w:rFonts w:cs="CMU Serif Roman"/>
           <w:i/>
           <w:iCs/>
         </w:rPr>
-        <w:t>27</w:t>
-      </w:r>
-      <w:r>
-        <w:t>(8), 1441–1449. https://doi.org/10.1080/02699931.2013.786681</w:t>
+        <w:t>114</w:t>
+      </w:r>
+      <w:r>
+        <w:rPr>
+          <w:rFonts w:cs="CMU Serif Roman"/>
+        </w:rPr>
+        <w:t>(4), 510–532. https://doi.org/10.1037/0033-2909.114.3.510</w:t>
       </w:r>
     </w:p>
     <w:p>
       <w:pPr>
         <w:pStyle w:val="Bibliography"/>
+        <w:rPr>
+          <w:rFonts w:cs="CMU Serif Roman"/>
+        </w:rPr>
       </w:pPr>
       <w:r>
+        <w:rPr>
+          <w:rFonts w:cs="CMU Serif Roman"/>
+        </w:rPr>
+        <w:t xml:space="preserve">Remue, J., De Houwer, J., Barnes-Holmes, D., Vanderhasselt, M. A., &amp; De Raedt, R. (2013). Self-esteem revisited: Performance on the implicit relational assessment procedure as a measure of self-versus ideal self-related cognitions </w:t>
+      </w:r>
+      <w:r>
+        <w:rPr>
+          <w:rFonts w:cs="CMU Serif Roman"/>
+        </w:rPr>
         <w:lastRenderedPageBreak/>
-        <w:t xml:space="preserve">Remue, J., Hughes, S., De Houwer, J., &amp; De Raedt, R. (2014). To Be or Want to Be: Disentangling the Role of Actual versus Ideal Self in Implicit Self-Esteem. </w:t>
-      </w:r>
-      <w:r>
-        <w:rPr>
+        <w:t xml:space="preserve">in dysphoria. </w:t>
+      </w:r>
+      <w:r>
+        <w:rPr>
+          <w:rFonts w:cs="CMU Serif Roman"/>
           <w:i/>
           <w:iCs/>
         </w:rPr>
-        <w:t>PLoS ONE</w:t>
-      </w:r>
-      <w:r>
+        <w:t>Cognition &amp; Emotion</w:t>
+      </w:r>
+      <w:r>
+        <w:rPr>
+          <w:rFonts w:cs="CMU Serif Roman"/>
+        </w:rPr>
         <w:t xml:space="preserve">, </w:t>
       </w:r>
       <w:r>
         <w:rPr>
+          <w:rFonts w:cs="CMU Serif Roman"/>
           <w:i/>
           <w:iCs/>
         </w:rPr>
-        <w:t>9</w:t>
-      </w:r>
-      <w:r>
-        <w:t>(9), e108837. https://doi.org/10.1371/journal.pone.0108837</w:t>
+        <w:t>27</w:t>
+      </w:r>
+      <w:r>
+        <w:rPr>
+          <w:rFonts w:cs="CMU Serif Roman"/>
+        </w:rPr>
+        <w:t>(8), 1441–1449. https://doi.org/10.1080/02699931.2013.786681</w:t>
       </w:r>
     </w:p>
     <w:p>
       <w:pPr>
         <w:pStyle w:val="Bibliography"/>
+        <w:rPr>
+          <w:rFonts w:cs="CMU Serif Roman"/>
+        </w:rPr>
       </w:pPr>
       <w:r>
-        <w:t xml:space="preserve">Rouder, J. N., Speckman, P. L., Sun, D., Morey, R. D., &amp; Iverson, G. (2009). Bayesian t tests for accepting and rejecting the null hypothesis. </w:t>
-      </w:r>
-      <w:r>
-        <w:rPr>
+        <w:rPr>
+          <w:rFonts w:cs="CMU Serif Roman"/>
+        </w:rPr>
+        <w:t xml:space="preserve">Remue, J., Hughes, S., De Houwer, J., &amp; De Raedt, R. (2014). To Be or Want to Be: Disentangling the Role of Actual versus Ideal Self in Implicit Self-Esteem. </w:t>
+      </w:r>
+      <w:r>
+        <w:rPr>
+          <w:rFonts w:cs="CMU Serif Roman"/>
           <w:i/>
           <w:iCs/>
         </w:rPr>
-        <w:t>Psychonomic Bulletin &amp; Review</w:t>
-      </w:r>
-      <w:r>
+        <w:t>PLoS ONE</w:t>
+      </w:r>
+      <w:r>
+        <w:rPr>
+          <w:rFonts w:cs="CMU Serif Roman"/>
+        </w:rPr>
         <w:t xml:space="preserve">, </w:t>
       </w:r>
       <w:r>
         <w:rPr>
+          <w:rFonts w:cs="CMU Serif Roman"/>
           <w:i/>
           <w:iCs/>
         </w:rPr>
-        <w:t>16</w:t>
-      </w:r>
-      <w:r>
-        <w:t>(2), 225–237. https://doi.org/10.3758/PBR.16.2.225</w:t>
+        <w:t>9</w:t>
+      </w:r>
+      <w:r>
+        <w:rPr>
+          <w:rFonts w:cs="CMU Serif Roman"/>
+        </w:rPr>
+        <w:t>(9), e108837. https://doi.org/10.1371/journal.pone.0108837</w:t>
       </w:r>
     </w:p>
     <w:p>
       <w:pPr>
         <w:pStyle w:val="Bibliography"/>
+        <w:rPr>
+          <w:rFonts w:cs="CMU Serif Roman"/>
+        </w:rPr>
       </w:pPr>
       <w:r>
-        <w:t xml:space="preserve">Simmons, J. P., Nelson, L. D., &amp; Simonsohn, U. (2012). </w:t>
-      </w:r>
-      <w:r>
-        <w:rPr>
+        <w:rPr>
+          <w:rFonts w:cs="CMU Serif Roman"/>
+        </w:rPr>
+        <w:t xml:space="preserve">Rouder, J. N., Speckman, P. L., Sun, D., Morey, R. D., &amp; Iverson, G. (2009). Bayesian t tests for accepting and rejecting the null hypothesis. </w:t>
+      </w:r>
+      <w:r>
+        <w:rPr>
+          <w:rFonts w:cs="CMU Serif Roman"/>
           <w:i/>
           <w:iCs/>
         </w:rPr>
-        <w:t>A 21 word solution</w:t>
-      </w:r>
-      <w:r>
-        <w:t>. Social Science Research Network. http://papers.ssrn.com/abstract=2160588</w:t>
+        <w:t>Psychonomic Bulletin &amp; Review</w:t>
+      </w:r>
+      <w:r>
+        <w:rPr>
+          <w:rFonts w:cs="CMU Serif Roman"/>
+        </w:rPr>
+        <w:t xml:space="preserve">, </w:t>
+      </w:r>
+      <w:r>
+        <w:rPr>
+          <w:rFonts w:cs="CMU Serif Roman"/>
+          <w:i/>
+          <w:iCs/>
+        </w:rPr>
+        <w:t>16</w:t>
+      </w:r>
+      <w:r>
+        <w:rPr>
+          <w:rFonts w:cs="CMU Serif Roman"/>
+        </w:rPr>
+        <w:t>(2), 225–237. https://doi.org/10.3758/PBR.16.2.225</w:t>
       </w:r>
     </w:p>
     <w:p>
       <w:pPr>
         <w:pStyle w:val="Bibliography"/>
+        <w:rPr>
+          <w:rFonts w:cs="CMU Serif Roman"/>
+        </w:rPr>
       </w:pPr>
       <w:r>
-        <w:t xml:space="preserve">Vahey, N. A., Nicholson, E., &amp; Barnes-Holmes, D. (2015). A meta-analysis of criterion effects for the Implicit Relational Assessment Procedure (IRAP) in the clinical domain. </w:t>
-      </w:r>
-      <w:r>
-        <w:rPr>
+        <w:rPr>
+          <w:rFonts w:cs="CMU Serif Roman"/>
+        </w:rPr>
+        <w:t xml:space="preserve">Simmons, J. P., Nelson, L. D., &amp; Simonsohn, U. (2012). </w:t>
+      </w:r>
+      <w:r>
+        <w:rPr>
+          <w:rFonts w:cs="CMU Serif Roman"/>
           <w:i/>
           <w:iCs/>
         </w:rPr>
-        <w:t>Journal of Behavior Therapy and Experimental Psychiatry</w:t>
-      </w:r>
-      <w:r>
-        <w:t xml:space="preserve">, </w:t>
-      </w:r>
-      <w:r>
-        <w:rPr>
-          <w:i/>
-          <w:iCs/>
-        </w:rPr>
-        <w:t>48</w:t>
-      </w:r>
-      <w:r>
-        <w:t>, 59–65. https://doi.org/10.1016/j.jbtep.2015.01.004</w:t>
+        <w:t>A 21 word solution</w:t>
+      </w:r>
+      <w:r>
+        <w:rPr>
+          <w:rFonts w:cs="CMU Serif Roman"/>
+        </w:rPr>
+        <w:t>. Social Science Research Network. http://papers.ssrn.com/abstract=2160588</w:t>
       </w:r>
     </w:p>
     <w:p>
       <w:pPr>
         <w:pStyle w:val="Bibliography"/>
+        <w:rPr>
+          <w:rFonts w:cs="CMU Serif Roman"/>
+        </w:rPr>
       </w:pPr>
       <w:r>
-        <w:t xml:space="preserve">Whelan, R. (2008). Effective analysis of reaction time data. </w:t>
-      </w:r>
-      <w:r>
-        <w:rPr>
+        <w:rPr>
+          <w:rFonts w:cs="CMU Serif Roman"/>
+        </w:rPr>
+        <w:t xml:space="preserve">Vahey, N. A., Nicholson, E., &amp; Barnes-Holmes, D. (2015). A meta-analysis of criterion effects for the Implicit Relational Assessment Procedure (IRAP) in the clinical domain. </w:t>
+      </w:r>
+      <w:r>
+        <w:rPr>
+          <w:rFonts w:cs="CMU Serif Roman"/>
           <w:i/>
           <w:iCs/>
         </w:rPr>
-        <w:t>The Psychological Record</w:t>
-      </w:r>
-      <w:r>
+        <w:t>Journal of Behavior Therapy and Experimental Psychiatry</w:t>
+      </w:r>
+      <w:r>
+        <w:rPr>
+          <w:rFonts w:cs="CMU Serif Roman"/>
+        </w:rPr>
         <w:t xml:space="preserve">, </w:t>
       </w:r>
       <w:r>
         <w:rPr>
+          <w:rFonts w:cs="CMU Serif Roman"/>
           <w:i/>
           <w:iCs/>
         </w:rPr>
+        <w:t>48</w:t>
+      </w:r>
+      <w:r>
+        <w:rPr>
+          <w:rFonts w:cs="CMU Serif Roman"/>
+        </w:rPr>
+        <w:t>, 59–65. https://doi.org/10.1016/j.jbtep.2015.01.004</w:t>
+      </w:r>
+    </w:p>
+    <w:p>
+      <w:pPr>
+        <w:pStyle w:val="Bibliography"/>
+        <w:rPr>
+          <w:rFonts w:cs="CMU Serif Roman"/>
+        </w:rPr>
+      </w:pPr>
+      <w:r>
+        <w:rPr>
+          <w:rFonts w:cs="CMU Serif Roman"/>
+        </w:rPr>
+        <w:t xml:space="preserve">Whelan, R. (2008). Effective analysis of reaction time data. </w:t>
+      </w:r>
+      <w:r>
+        <w:rPr>
+          <w:rFonts w:cs="CMU Serif Roman"/>
+          <w:i/>
+          <w:iCs/>
+        </w:rPr>
+        <w:t>The Psychological Record</w:t>
+      </w:r>
+      <w:r>
+        <w:rPr>
+          <w:rFonts w:cs="CMU Serif Roman"/>
+        </w:rPr>
+        <w:t xml:space="preserve">, </w:t>
+      </w:r>
+      <w:r>
+        <w:rPr>
+          <w:rFonts w:cs="CMU Serif Roman"/>
+          <w:i/>
+          <w:iCs/>
+        </w:rPr>
         <w:t>58</w:t>
       </w:r>
       <w:r>
+        <w:rPr>
+          <w:rFonts w:cs="CMU Serif Roman"/>
+        </w:rPr>
         <w:t>(3), 475–482.</w:t>
       </w:r>
     </w:p>
@@ -12805,7 +13983,16 @@
 
 <file path=word/commentsExtensible.xml><?xml version="1.0" encoding="utf-8"?>
 <w16cex:commentsExtensible xmlns:wpc="http://schemas.microsoft.com/office/word/2010/wordprocessingCanvas" xmlns:cx="http://schemas.microsoft.com/office/drawing/2014/chartex" xmlns:cx1="http://schemas.microsoft.com/office/drawing/2015/9/8/chartex" xmlns:cx2="http://schemas.microsoft.com/office/drawing/2015/10/21/chartex" xmlns:cx3="http://schemas.microsoft.com/office/drawing/2016/5/9/chartex" xmlns:cx4="http://schemas.microsoft.com/office/drawing/2016/5/10/chartex" xmlns:cx5="http://schemas.microsoft.com/office/drawing/2016/5/11/chartex" xmlns:cx6="http://schemas.microsoft.com/office/drawing/2016/5/12/chartex" xmlns:cx7="http://schemas.microsoft.com/office/drawing/2016/5/13/chartex" xmlns:cx8="http://schemas.microsoft.com/office/drawing/2016/5/14/chartex" xmlns:mc="http://schemas.openxmlformats.org/markup-compatibility/2006" xmlns:aink="http://schemas.microsoft.com/office/drawing/2016/ink" xmlns:am3d="http://schemas.microsoft.com/office/drawing/2017/model3d" xmlns:o="urn:schemas-microsoft-com:office:office" xmlns:r="http://schemas.openxmlformats.org/officeDocument/2006/relationships" xmlns:m="http://schemas.openxmlformats.org/officeDocument/2006/math" xmlns:v="urn:schemas-microsoft-com:vml" xmlns:wp14="http://schemas.microsoft.com/office/word/2010/wordprocessingDrawing" xmlns:wp="http://schemas.openxmlformats.org/drawingml/2006/wordprocessingDrawing" xmlns:w10="urn:schemas-microsoft-com:office:word" xmlns:w="http://schemas.openxmlformats.org/wordprocessingml/2006/main" xmlns:w14="http://schemas.microsoft.com/office/word/2010/wordml" xmlns:w15="http://schemas.microsoft.com/office/word/2012/wordml" xmlns:w16cex="http://schemas.microsoft.com/office/word/2018/wordml/cex" xmlns:w16cid="http://schemas.microsoft.com/office/word/2016/wordml/cid" xmlns:w16="http://schemas.microsoft.com/office/word/2018/wordml" xmlns:w16se="http://schemas.microsoft.com/office/word/2015/wordml/symex" xmlns:wpg="http://schemas.microsoft.com/office/word/2010/wordprocessingGroup" xmlns:wpi="http://schemas.microsoft.com/office/word/2010/wordprocessingInk" xmlns:wne="http://schemas.microsoft.com/office/word/2006/wordml" xmlns:wps="http://schemas.microsoft.com/office/word/2010/wordprocessingShape" mc:Ignorable="w14 w15 w16se w16cid w16 w16cex wp14">
-  <w16cex:commentExtensible w16cex:durableId="2291BA21" w16cex:dateUtc="2020-06-15T14:13:00Z"/>
+  <w16cex:commentExtensible w16cex:durableId="22A0441F" w16cex:dateUtc="2020-06-26T14:53:00Z"/>
+  <w16cex:commentExtensible w16cex:durableId="22A044D1" w16cex:dateUtc="2020-06-26T14:56:00Z"/>
+  <w16cex:commentExtensible w16cex:durableId="22A044E4" w16cex:dateUtc="2020-06-26T14:56:00Z"/>
+  <w16cex:commentExtensible w16cex:durableId="22A06D07" w16cex:dateUtc="2020-06-26T17:48:00Z"/>
+  <w16cex:commentExtensible w16cex:durableId="22A06D30" w16cex:dateUtc="2020-06-26T17:48:00Z"/>
+  <w16cex:commentExtensible w16cex:durableId="22A6E6CF" w16cex:dateUtc="2020-07-01T15:41:00Z"/>
+  <w16cex:commentExtensible w16cex:durableId="22A6F067" w16cex:dateUtc="2020-07-01T16:22:00Z"/>
+  <w16cex:commentExtensible w16cex:durableId="22A6F201" w16cex:dateUtc="2020-07-01T16:29:00Z"/>
+  <w16cex:commentExtensible w16cex:durableId="22A6F2D3" w16cex:dateUtc="2020-07-01T16:32:00Z"/>
+  <w16cex:commentExtensible w16cex:durableId="22A6F563" w16cex:dateUtc="2020-07-01T16:43:00Z"/>
 </w16cex:commentsExtensible>
 </file>
 
@@ -13247,6 +14434,14 @@
     </w:lvlOverride>
   </w:num>
 </w:numbering>
+</file>
+
+<file path=word/people.xml><?xml version="1.0" encoding="utf-8"?>
+<w15:people xmlns:wpc="http://schemas.microsoft.com/office/word/2010/wordprocessingCanvas" xmlns:cx="http://schemas.microsoft.com/office/drawing/2014/chartex" xmlns:cx1="http://schemas.microsoft.com/office/drawing/2015/9/8/chartex" xmlns:cx2="http://schemas.microsoft.com/office/drawing/2015/10/21/chartex" xmlns:cx3="http://schemas.microsoft.com/office/drawing/2016/5/9/chartex" xmlns:cx4="http://schemas.microsoft.com/office/drawing/2016/5/10/chartex" xmlns:cx5="http://schemas.microsoft.com/office/drawing/2016/5/11/chartex" xmlns:cx6="http://schemas.microsoft.com/office/drawing/2016/5/12/chartex" xmlns:cx7="http://schemas.microsoft.com/office/drawing/2016/5/13/chartex" xmlns:cx8="http://schemas.microsoft.com/office/drawing/2016/5/14/chartex" xmlns:mc="http://schemas.openxmlformats.org/markup-compatibility/2006" xmlns:aink="http://schemas.microsoft.com/office/drawing/2016/ink" xmlns:am3d="http://schemas.microsoft.com/office/drawing/2017/model3d" xmlns:o="urn:schemas-microsoft-com:office:office" xmlns:r="http://schemas.openxmlformats.org/officeDocument/2006/relationships" xmlns:m="http://schemas.openxmlformats.org/officeDocument/2006/math" xmlns:v="urn:schemas-microsoft-com:vml" xmlns:wp14="http://schemas.microsoft.com/office/word/2010/wordprocessingDrawing" xmlns:wp="http://schemas.openxmlformats.org/drawingml/2006/wordprocessingDrawing" xmlns:w10="urn:schemas-microsoft-com:office:word" xmlns:w="http://schemas.openxmlformats.org/wordprocessingml/2006/main" xmlns:w14="http://schemas.microsoft.com/office/word/2010/wordml" xmlns:w15="http://schemas.microsoft.com/office/word/2012/wordml" xmlns:w16cid="http://schemas.microsoft.com/office/word/2016/wordml/cid" xmlns:w16se="http://schemas.microsoft.com/office/word/2015/wordml/symex" xmlns:wpg="http://schemas.microsoft.com/office/word/2010/wordprocessingGroup" xmlns:wpi="http://schemas.microsoft.com/office/word/2010/wordprocessingInk" xmlns:wne="http://schemas.microsoft.com/office/word/2006/wordml" xmlns:wps="http://schemas.microsoft.com/office/word/2010/wordprocessingShape" mc:Ignorable="w14 w15 w16se w16cid wp14">
+  <w15:person w15:author="Ian Hussey">
+    <w15:presenceInfo w15:providerId="None" w15:userId="Ian Hussey"/>
+  </w15:person>
+</w15:people>
 </file>
 
 <file path=word/styles.xml><?xml version="1.0" encoding="utf-8"?>
@@ -15871,7 +17066,7 @@
 </file>
 
 <file path=customXml/itemProps3.xml><?xml version="1.0" encoding="utf-8"?>
-<ds:datastoreItem xmlns:ds="http://schemas.openxmlformats.org/officeDocument/2006/customXml" ds:itemID="{CAFF7AE2-BE37-A445-B034-456671BC37F5}">
+<ds:datastoreItem xmlns:ds="http://schemas.openxmlformats.org/officeDocument/2006/customXml" ds:itemID="{B57A9E30-B567-D34F-A31A-9F1A33F67AE9}">
   <ds:schemaRefs>
     <ds:schemaRef ds:uri="http://schemas.openxmlformats.org/officeDocument/2006/bibliography"/>
   </ds:schemaRefs>

</xml_diff>

<commit_message>
updated manuscript and preprint
- added reference to confound
- corrected labelling of figures in text
- added missing figure 4 to text in preprint
</commit_message>
<xml_diff>
--- a/manuscript/manuscript.docx
+++ b/manuscript/manuscript.docx
@@ -1,6 +1,6 @@
 
 <file path=word/document.xml><?xml version="1.0" encoding="utf-8"?>
-<w:document xmlns:wpc="http://schemas.microsoft.com/office/word/2010/wordprocessingCanvas" xmlns:cx="http://schemas.microsoft.com/office/drawing/2014/chartex" xmlns:cx1="http://schemas.microsoft.com/office/drawing/2015/9/8/chartex" xmlns:cx2="http://schemas.microsoft.com/office/drawing/2015/10/21/chartex" xmlns:cx3="http://schemas.microsoft.com/office/drawing/2016/5/9/chartex" xmlns:cx4="http://schemas.microsoft.com/office/drawing/2016/5/10/chartex" xmlns:cx5="http://schemas.microsoft.com/office/drawing/2016/5/11/chartex" xmlns:cx6="http://schemas.microsoft.com/office/drawing/2016/5/12/chartex" xmlns:cx7="http://schemas.microsoft.com/office/drawing/2016/5/13/chartex" xmlns:cx8="http://schemas.microsoft.com/office/drawing/2016/5/14/chartex" xmlns:mc="http://schemas.openxmlformats.org/markup-compatibility/2006" xmlns:aink="http://schemas.microsoft.com/office/drawing/2016/ink" xmlns:am3d="http://schemas.microsoft.com/office/drawing/2017/model3d" xmlns:o="urn:schemas-microsoft-com:office:office" xmlns:r="http://schemas.openxmlformats.org/officeDocument/2006/relationships" xmlns:m="http://schemas.openxmlformats.org/officeDocument/2006/math" xmlns:v="urn:schemas-microsoft-com:vml" xmlns:wp14="http://schemas.microsoft.com/office/word/2010/wordprocessingDrawing" xmlns:wp="http://schemas.openxmlformats.org/drawingml/2006/wordprocessingDrawing" xmlns:w10="urn:schemas-microsoft-com:office:word" xmlns:w="http://schemas.openxmlformats.org/wordprocessingml/2006/main" xmlns:w14="http://schemas.microsoft.com/office/word/2010/wordml" xmlns:w15="http://schemas.microsoft.com/office/word/2012/wordml" xmlns:w16cid="http://schemas.microsoft.com/office/word/2016/wordml/cid" xmlns:w16se="http://schemas.microsoft.com/office/word/2015/wordml/symex" xmlns:wpg="http://schemas.microsoft.com/office/word/2010/wordprocessingGroup" xmlns:wpi="http://schemas.microsoft.com/office/word/2010/wordprocessingInk" xmlns:wne="http://schemas.microsoft.com/office/word/2006/wordml" xmlns:wps="http://schemas.microsoft.com/office/word/2010/wordprocessingShape" mc:Ignorable="w14 w15 w16se w16cid wp14">
+<w:document xmlns:wpc="http://schemas.microsoft.com/office/word/2010/wordprocessingCanvas" xmlns:cx="http://schemas.microsoft.com/office/drawing/2014/chartex" xmlns:cx1="http://schemas.microsoft.com/office/drawing/2015/9/8/chartex" xmlns:cx2="http://schemas.microsoft.com/office/drawing/2015/10/21/chartex" xmlns:cx3="http://schemas.microsoft.com/office/drawing/2016/5/9/chartex" xmlns:cx4="http://schemas.microsoft.com/office/drawing/2016/5/10/chartex" xmlns:cx5="http://schemas.microsoft.com/office/drawing/2016/5/11/chartex" xmlns:cx6="http://schemas.microsoft.com/office/drawing/2016/5/12/chartex" xmlns:cx7="http://schemas.microsoft.com/office/drawing/2016/5/13/chartex" xmlns:cx8="http://schemas.microsoft.com/office/drawing/2016/5/14/chartex" xmlns:mc="http://schemas.openxmlformats.org/markup-compatibility/2006" xmlns:aink="http://schemas.microsoft.com/office/drawing/2016/ink" xmlns:am3d="http://schemas.microsoft.com/office/drawing/2017/model3d" xmlns:o="urn:schemas-microsoft-com:office:office" xmlns:oel="http://schemas.microsoft.com/office/2019/extlst" xmlns:r="http://schemas.openxmlformats.org/officeDocument/2006/relationships" xmlns:m="http://schemas.openxmlformats.org/officeDocument/2006/math" xmlns:v="urn:schemas-microsoft-com:vml" xmlns:wp14="http://schemas.microsoft.com/office/word/2010/wordprocessingDrawing" xmlns:wp="http://schemas.openxmlformats.org/drawingml/2006/wordprocessingDrawing" xmlns:w10="urn:schemas-microsoft-com:office:word" xmlns:w="http://schemas.openxmlformats.org/wordprocessingml/2006/main" xmlns:w14="http://schemas.microsoft.com/office/word/2010/wordml" xmlns:w15="http://schemas.microsoft.com/office/word/2012/wordml" xmlns:w16cex="http://schemas.microsoft.com/office/word/2018/wordml/cex" xmlns:w16cid="http://schemas.microsoft.com/office/word/2016/wordml/cid" xmlns:w16="http://schemas.microsoft.com/office/word/2018/wordml" xmlns:w16sdtdh="http://schemas.microsoft.com/office/word/2020/wordml/sdtdatahash" xmlns:w16se="http://schemas.microsoft.com/office/word/2015/wordml/symex" xmlns:wpg="http://schemas.microsoft.com/office/word/2010/wordprocessingGroup" xmlns:wpi="http://schemas.microsoft.com/office/word/2010/wordprocessingInk" xmlns:wne="http://schemas.microsoft.com/office/word/2006/wordml" xmlns:wps="http://schemas.microsoft.com/office/word/2010/wordprocessingShape" mc:Ignorable="w14 w15 w16se w16cid w16 w16cex w16sdtdh wp14">
   <w:body>
     <w:p>
       <w:pPr>
@@ -269,7 +269,13 @@
         <w:t xml:space="preserve">). Results demonstrated a specific generic pattern among IRAP effects that was common across domains. The majority of variance in IRAP effects is attributable to the generic pattern rather than </w:t>
       </w:r>
       <w:r>
-        <w:t>the domain being assessed. The IRAP is therefore relatively insensitive to the attitudes or learning histories that it is intended to assess. The existence of the generic pattern may also undermine the validity of many conclusion</w:t>
+        <w:t>the domain being assessed. The IRAP is therefore relatively insensitive to the attitudes or learning histories that it is intended to assess</w:t>
+      </w:r>
+      <w:r>
+        <w:t>, and effects on the task are heavily confounded</w:t>
+      </w:r>
+      <w:r>
+        <w:t>. The existence of the generic pattern may also undermine the validity of many conclusion</w:t>
       </w:r>
       <w:r>
         <w:t>s</w:t>
@@ -1335,13 +1341,10 @@
         <w:t xml:space="preserve">understand the severity of the </w:t>
       </w:r>
       <w:r>
-        <w:t xml:space="preserve">generic pattern </w:t>
+        <w:t xml:space="preserve">generic pattern by </w:t>
       </w:r>
       <w:r>
         <w:lastRenderedPageBreak/>
-        <w:t xml:space="preserve">by </w:t>
-      </w:r>
-      <w:r>
         <w:t>quantifying</w:t>
       </w:r>
       <w:r>
@@ -3631,13 +3634,7 @@
         <w:rPr>
           <w:rFonts w:cs="CMU Serif Roman"/>
         </w:rPr>
-        <w:t xml:space="preserve">Category </w:t>
-      </w:r>
-      <w:r>
-        <w:rPr>
-          <w:rFonts w:cs="CMU Serif Roman"/>
-        </w:rPr>
-        <w:t xml:space="preserve">1 – Positive: </w:t>
+        <w:t xml:space="preserve">Category 1 – Positive: </w:t>
       </w:r>
       <w:r>
         <w:rPr>
@@ -4011,13 +4008,7 @@
         <w:rPr>
           <w:rFonts w:cs="CMU Serif Roman"/>
         </w:rPr>
-        <w:t xml:space="preserve">, along with the data </w:t>
-      </w:r>
-      <w:r>
-        <w:rPr>
-          <w:rFonts w:cs="CMU Serif Roman"/>
-        </w:rPr>
-        <w:t xml:space="preserve">from each attitude domain. </w:t>
+        <w:t xml:space="preserve">, along with the data from each attitude domain. </w:t>
       </w:r>
     </w:p>
     <w:p>
@@ -4197,8 +4188,6 @@
       <w:r>
         <w:t xml:space="preserve"> with the generic pattern</w:t>
       </w:r>
-      <w:bookmarkStart w:id="9" w:name="_GoBack"/>
-      <w:bookmarkEnd w:id="9"/>
       <w:r>
         <w:t>. Error bars represent 95% CIs.</w:t>
       </w:r>
@@ -4490,7 +4479,13 @@
         <w:t>.</w:t>
       </w:r>
       <w:r>
-        <w:t xml:space="preserve"> The generic pattern among IRAP effects seems to be a replicable effect, but undermines the IRAP’s utility in assessing the implicit attitudes or learning histories that most researchers are interested in when using the task.  </w:t>
+        <w:t xml:space="preserve"> The generic pattern among IRAP effects seems to be a replicable effect, but undermines the IRAP’s utility in assessing the implicit attitudes or learning histories that most researchers are interested in when using the task. </w:t>
+      </w:r>
+      <w:r>
+        <w:t>Put another way, the analysis of mean scores on the IRAP trial types is therefore severely confounded by the generic pattern.</w:t>
+      </w:r>
+      <w:r>
+        <w:t xml:space="preserve"> </w:t>
       </w:r>
     </w:p>
     <w:p>
@@ -4531,7 +4526,11 @@
         <w:t xml:space="preserve">However, </w:t>
       </w:r>
       <w:r>
-        <w:t xml:space="preserve">it should be noted that these negative implications for the IRAP are agnostic to the level of analysis used by a researcher, whether </w:t>
+        <w:t xml:space="preserve">it should be noted that these negative implications for the IRAP </w:t>
+      </w:r>
+      <w:r>
+        <w:lastRenderedPageBreak/>
+        <w:t xml:space="preserve">are agnostic to the level of analysis used by a researcher, whether </w:t>
       </w:r>
       <w:proofErr w:type="spellStart"/>
       <w:r>
@@ -4539,11 +4538,7 @@
       </w:r>
       <w:proofErr w:type="spellEnd"/>
       <w:r>
-        <w:t xml:space="preserve"> (e.g., that IRAP effects can be used to measures implicit attitudes or associations in </w:t>
-      </w:r>
-      <w:r>
-        <w:lastRenderedPageBreak/>
-        <w:t xml:space="preserve">memory, etc.) or functional analytic-abstractive </w:t>
+        <w:t xml:space="preserve"> (e.g., that IRAP effects can be used to measures implicit attitudes or associations in memory, etc.) or functional analytic-abstractive </w:t>
       </w:r>
       <w:r>
         <w:fldChar w:fldCharType="begin"/>
@@ -4756,11 +4751,11 @@
         <w:t>-</w:t>
       </w:r>
       <w:r>
-        <w:t xml:space="preserve">intuitive positive evaluations of death. In light of the generic pattern among IRAP effects, it would be more accurate – and less interesting – to characterize these results merely as ‘the generic pattern among IRAP effects was </w:t>
+        <w:t xml:space="preserve">intuitive positive evaluations of death. In light of the generic pattern among IRAP effects, it would be more accurate – and less interesting – to </w:t>
       </w:r>
       <w:r>
         <w:lastRenderedPageBreak/>
-        <w:t>observed’</w:t>
+        <w:t>characterize these results merely as ‘the generic pattern among IRAP effects was observed’</w:t>
       </w:r>
       <w:r>
         <w:t>, with no reference to what this might say about the original domain of interest.</w:t>
@@ -4970,12 +4965,16 @@
         <w:t>discuss each</w:t>
       </w:r>
       <w:r>
-        <w:t xml:space="preserve"> of</w:t>
-      </w:r>
-      <w:r>
         <w:t xml:space="preserve"> </w:t>
       </w:r>
       <w:r>
+        <w:lastRenderedPageBreak/>
+        <w:t>of</w:t>
+      </w:r>
+      <w:r>
+        <w:t xml:space="preserve"> </w:t>
+      </w:r>
+      <w:r>
         <w:t xml:space="preserve">the most common forms of analysis of IRAP </w:t>
       </w:r>
       <w:r>
@@ -5006,14 +5005,7 @@
         <w:rPr>
           <w:color w:val="000000" w:themeColor="text1"/>
         </w:rPr>
-        <w:t xml:space="preserve"> provides a </w:t>
-      </w:r>
-      <w:r>
-        <w:rPr>
-          <w:color w:val="000000" w:themeColor="text1"/>
-        </w:rPr>
-        <w:lastRenderedPageBreak/>
-        <w:t xml:space="preserve">summary of the </w:t>
+        <w:t xml:space="preserve"> provides a summary of the </w:t>
       </w:r>
       <w:r>
         <w:rPr>
@@ -5061,7 +5053,19 @@
         <w:rPr>
           <w:color w:val="000000" w:themeColor="text1"/>
         </w:rPr>
-        <w:t xml:space="preserve">Figure 2 </w:t>
+        <w:t xml:space="preserve">Figure </w:t>
+      </w:r>
+      <w:r>
+        <w:rPr>
+          <w:color w:val="000000" w:themeColor="text1"/>
+        </w:rPr>
+        <w:t>4</w:t>
+      </w:r>
+      <w:r>
+        <w:rPr>
+          <w:color w:val="000000" w:themeColor="text1"/>
+        </w:rPr>
+        <w:t xml:space="preserve"> </w:t>
       </w:r>
       <w:r>
         <w:rPr>
@@ -7241,7 +7245,19 @@
         <w:rPr>
           <w:color w:val="000000" w:themeColor="text1"/>
         </w:rPr>
-        <w:t>It is useful to unpack the example comparisons made in Figure 2 in detail in order to understand the</w:t>
+        <w:t xml:space="preserve">It is useful to unpack the example comparisons made in Figure </w:t>
+      </w:r>
+      <w:r>
+        <w:rPr>
+          <w:color w:val="000000" w:themeColor="text1"/>
+        </w:rPr>
+        <w:t>4</w:t>
+      </w:r>
+      <w:r>
+        <w:rPr>
+          <w:color w:val="000000" w:themeColor="text1"/>
+        </w:rPr>
+        <w:t xml:space="preserve"> in detail in order to understand the</w:t>
       </w:r>
       <w:r>
         <w:rPr>
@@ -7847,14 +7863,14 @@
         <w:rPr>
           <w:color w:val="000000" w:themeColor="text1"/>
         </w:rPr>
-        <w:t xml:space="preserve">ir </w:t>
+        <w:t xml:space="preserve">ir intervention </w:t>
       </w:r>
       <w:r>
         <w:rPr>
           <w:color w:val="000000" w:themeColor="text1"/>
         </w:rPr>
         <w:lastRenderedPageBreak/>
-        <w:t>intervention ‘served to reduce implicit negativity towards Black people’. Because this comparison involves scores on only a single trial-type, with no direct or tacit reliance on interpretation of the zero point, this domain level conclusion would not be invalidated by the existence of the generic pattern among IRAP effects. Similarly, a comparison made within-subjects on the same trial-type (e.g., pre-post intervention) would also remain valid.</w:t>
+        <w:t>‘served to reduce implicit negativity towards Black people’. Because this comparison involves scores on only a single trial-type, with no direct or tacit reliance on interpretation of the zero point, this domain level conclusion would not be invalidated by the existence of the generic pattern among IRAP effects. Similarly, a comparison made within-subjects on the same trial-type (e.g., pre-post intervention) would also remain valid.</w:t>
       </w:r>
       <w:r>
         <w:rPr>
@@ -7921,6 +7937,12 @@
           <w:color w:val="000000" w:themeColor="text1"/>
         </w:rPr>
         <w:t>1</w:t>
+      </w:r>
+      <w:r>
+        <w:rPr>
+          <w:color w:val="000000" w:themeColor="text1"/>
+        </w:rPr>
+        <w:t xml:space="preserve"> and Figure 4</w:t>
       </w:r>
       <w:r>
         <w:rPr>
@@ -8007,6 +8029,7 @@
         <w:t xml:space="preserve">. This finding is in agreement with </w:t>
       </w:r>
       <w:r>
+        <w:lastRenderedPageBreak/>
         <w:t xml:space="preserve">general conclusions of </w:t>
       </w:r>
       <w:r>
@@ -8016,11 +8039,7 @@
         <w:t xml:space="preserve">articles </w:t>
       </w:r>
       <w:r>
-        <w:t xml:space="preserve">that there is a generic pattern among </w:t>
-      </w:r>
-      <w:r>
-        <w:lastRenderedPageBreak/>
-        <w:t>IRAP effects. However, due to its relatively large sample size, this study is the first to quantify the generic pattern more precisely and to consider its implications for the validity of published and future IRAP studies.</w:t>
+        <w:t>that there is a generic pattern among IRAP effects. However, due to its relatively large sample size, this study is the first to quantify the generic pattern more precisely and to consider its implications for the validity of published and future IRAP studies.</w:t>
       </w:r>
       <w:r>
         <w:t xml:space="preserve"> </w:t>
@@ -9068,17 +9087,8 @@
 </w:document>
 </file>
 
-<file path=word/commentsExtensible.xml><?xml version="1.0" encoding="utf-8"?>
-<w16cex:commentsExtensible xmlns:wpc="http://schemas.microsoft.com/office/word/2010/wordprocessingCanvas" xmlns:cx="http://schemas.microsoft.com/office/drawing/2014/chartex" xmlns:cx1="http://schemas.microsoft.com/office/drawing/2015/9/8/chartex" xmlns:cx2="http://schemas.microsoft.com/office/drawing/2015/10/21/chartex" xmlns:cx3="http://schemas.microsoft.com/office/drawing/2016/5/9/chartex" xmlns:cx4="http://schemas.microsoft.com/office/drawing/2016/5/10/chartex" xmlns:cx5="http://schemas.microsoft.com/office/drawing/2016/5/11/chartex" xmlns:cx6="http://schemas.microsoft.com/office/drawing/2016/5/12/chartex" xmlns:cx7="http://schemas.microsoft.com/office/drawing/2016/5/13/chartex" xmlns:cx8="http://schemas.microsoft.com/office/drawing/2016/5/14/chartex" xmlns:mc="http://schemas.openxmlformats.org/markup-compatibility/2006" xmlns:aink="http://schemas.microsoft.com/office/drawing/2016/ink" xmlns:am3d="http://schemas.microsoft.com/office/drawing/2017/model3d" xmlns:o="urn:schemas-microsoft-com:office:office" xmlns:r="http://schemas.openxmlformats.org/officeDocument/2006/relationships" xmlns:m="http://schemas.openxmlformats.org/officeDocument/2006/math" xmlns:v="urn:schemas-microsoft-com:vml" xmlns:wp14="http://schemas.microsoft.com/office/word/2010/wordprocessingDrawing" xmlns:wp="http://schemas.openxmlformats.org/drawingml/2006/wordprocessingDrawing" xmlns:w10="urn:schemas-microsoft-com:office:word" xmlns:w="http://schemas.openxmlformats.org/wordprocessingml/2006/main" xmlns:w14="http://schemas.microsoft.com/office/word/2010/wordml" xmlns:w15="http://schemas.microsoft.com/office/word/2012/wordml" xmlns:w16cex="http://schemas.microsoft.com/office/word/2018/wordml/cex" xmlns:w16cid="http://schemas.microsoft.com/office/word/2016/wordml/cid" xmlns:w16="http://schemas.microsoft.com/office/word/2018/wordml" xmlns:w16se="http://schemas.microsoft.com/office/word/2015/wordml/symex" xmlns:wpg="http://schemas.microsoft.com/office/word/2010/wordprocessingGroup" xmlns:wpi="http://schemas.microsoft.com/office/word/2010/wordprocessingInk" xmlns:wne="http://schemas.microsoft.com/office/word/2006/wordml" xmlns:wps="http://schemas.microsoft.com/office/word/2010/wordprocessingShape" mc:Ignorable="w14 w15 w16se w16cid w16 w16cex wp14">
-  <w16cex:commentExtensible w16cex:durableId="22B94C4D" w16cex:dateUtc="2020-07-15T14:35:00Z"/>
-  <w16cex:commentExtensible w16cex:durableId="22B94FA4" w16cex:dateUtc="2020-07-15T14:49:00Z"/>
-  <w16cex:commentExtensible w16cex:durableId="22B952BA" w16cex:dateUtc="2020-07-15T15:02:00Z"/>
-  <w16cex:commentExtensible w16cex:durableId="22B954D8" w16cex:dateUtc="2020-07-15T15:11:00Z"/>
-</w16cex:commentsExtensible>
-</file>
-
 <file path=word/endnotes.xml><?xml version="1.0" encoding="utf-8"?>
-<w:endnotes xmlns:wpc="http://schemas.microsoft.com/office/word/2010/wordprocessingCanvas" xmlns:cx="http://schemas.microsoft.com/office/drawing/2014/chartex" xmlns:cx1="http://schemas.microsoft.com/office/drawing/2015/9/8/chartex" xmlns:cx2="http://schemas.microsoft.com/office/drawing/2015/10/21/chartex" xmlns:cx3="http://schemas.microsoft.com/office/drawing/2016/5/9/chartex" xmlns:cx4="http://schemas.microsoft.com/office/drawing/2016/5/10/chartex" xmlns:cx5="http://schemas.microsoft.com/office/drawing/2016/5/11/chartex" xmlns:cx6="http://schemas.microsoft.com/office/drawing/2016/5/12/chartex" xmlns:cx7="http://schemas.microsoft.com/office/drawing/2016/5/13/chartex" xmlns:cx8="http://schemas.microsoft.com/office/drawing/2016/5/14/chartex" xmlns:mc="http://schemas.openxmlformats.org/markup-compatibility/2006" xmlns:aink="http://schemas.microsoft.com/office/drawing/2016/ink" xmlns:am3d="http://schemas.microsoft.com/office/drawing/2017/model3d" xmlns:o="urn:schemas-microsoft-com:office:office" xmlns:r="http://schemas.openxmlformats.org/officeDocument/2006/relationships" xmlns:m="http://schemas.openxmlformats.org/officeDocument/2006/math" xmlns:v="urn:schemas-microsoft-com:vml" xmlns:wp14="http://schemas.microsoft.com/office/word/2010/wordprocessingDrawing" xmlns:wp="http://schemas.openxmlformats.org/drawingml/2006/wordprocessingDrawing" xmlns:w10="urn:schemas-microsoft-com:office:word" xmlns:w="http://schemas.openxmlformats.org/wordprocessingml/2006/main" xmlns:w14="http://schemas.microsoft.com/office/word/2010/wordml" xmlns:w15="http://schemas.microsoft.com/office/word/2012/wordml" xmlns:w16cid="http://schemas.microsoft.com/office/word/2016/wordml/cid" xmlns:w16se="http://schemas.microsoft.com/office/word/2015/wordml/symex" xmlns:wpg="http://schemas.microsoft.com/office/word/2010/wordprocessingGroup" xmlns:wpi="http://schemas.microsoft.com/office/word/2010/wordprocessingInk" xmlns:wne="http://schemas.microsoft.com/office/word/2006/wordml" xmlns:wps="http://schemas.microsoft.com/office/word/2010/wordprocessingShape" mc:Ignorable="w14 w15 w16se w16cid wp14">
+<w:endnotes xmlns:wpc="http://schemas.microsoft.com/office/word/2010/wordprocessingCanvas" xmlns:cx="http://schemas.microsoft.com/office/drawing/2014/chartex" xmlns:cx1="http://schemas.microsoft.com/office/drawing/2015/9/8/chartex" xmlns:cx2="http://schemas.microsoft.com/office/drawing/2015/10/21/chartex" xmlns:cx3="http://schemas.microsoft.com/office/drawing/2016/5/9/chartex" xmlns:cx4="http://schemas.microsoft.com/office/drawing/2016/5/10/chartex" xmlns:cx5="http://schemas.microsoft.com/office/drawing/2016/5/11/chartex" xmlns:cx6="http://schemas.microsoft.com/office/drawing/2016/5/12/chartex" xmlns:cx7="http://schemas.microsoft.com/office/drawing/2016/5/13/chartex" xmlns:cx8="http://schemas.microsoft.com/office/drawing/2016/5/14/chartex" xmlns:mc="http://schemas.openxmlformats.org/markup-compatibility/2006" xmlns:aink="http://schemas.microsoft.com/office/drawing/2016/ink" xmlns:am3d="http://schemas.microsoft.com/office/drawing/2017/model3d" xmlns:o="urn:schemas-microsoft-com:office:office" xmlns:oel="http://schemas.microsoft.com/office/2019/extlst" xmlns:r="http://schemas.openxmlformats.org/officeDocument/2006/relationships" xmlns:m="http://schemas.openxmlformats.org/officeDocument/2006/math" xmlns:v="urn:schemas-microsoft-com:vml" xmlns:wp14="http://schemas.microsoft.com/office/word/2010/wordprocessingDrawing" xmlns:wp="http://schemas.openxmlformats.org/drawingml/2006/wordprocessingDrawing" xmlns:w10="urn:schemas-microsoft-com:office:word" xmlns:w="http://schemas.openxmlformats.org/wordprocessingml/2006/main" xmlns:w14="http://schemas.microsoft.com/office/word/2010/wordml" xmlns:w15="http://schemas.microsoft.com/office/word/2012/wordml" xmlns:w16cex="http://schemas.microsoft.com/office/word/2018/wordml/cex" xmlns:w16cid="http://schemas.microsoft.com/office/word/2016/wordml/cid" xmlns:w16="http://schemas.microsoft.com/office/word/2018/wordml" xmlns:w16sdtdh="http://schemas.microsoft.com/office/word/2020/wordml/sdtdatahash" xmlns:w16se="http://schemas.microsoft.com/office/word/2015/wordml/symex" xmlns:wpg="http://schemas.microsoft.com/office/word/2010/wordprocessingGroup" xmlns:wpi="http://schemas.microsoft.com/office/word/2010/wordprocessingInk" xmlns:wne="http://schemas.microsoft.com/office/word/2006/wordml" xmlns:wps="http://schemas.microsoft.com/office/word/2010/wordprocessingShape" mc:Ignorable="w14 w15 w16se w16cid w16 w16cex w16sdtdh wp14">
   <w:endnote w:type="separator" w:id="-1">
     <w:p>
       <w:pPr>
@@ -9103,7 +9113,7 @@
 </file>
 
 <file path=word/footnotes.xml><?xml version="1.0" encoding="utf-8"?>
-<w:footnotes xmlns:wpc="http://schemas.microsoft.com/office/word/2010/wordprocessingCanvas" xmlns:cx="http://schemas.microsoft.com/office/drawing/2014/chartex" xmlns:cx1="http://schemas.microsoft.com/office/drawing/2015/9/8/chartex" xmlns:cx2="http://schemas.microsoft.com/office/drawing/2015/10/21/chartex" xmlns:cx3="http://schemas.microsoft.com/office/drawing/2016/5/9/chartex" xmlns:cx4="http://schemas.microsoft.com/office/drawing/2016/5/10/chartex" xmlns:cx5="http://schemas.microsoft.com/office/drawing/2016/5/11/chartex" xmlns:cx6="http://schemas.microsoft.com/office/drawing/2016/5/12/chartex" xmlns:cx7="http://schemas.microsoft.com/office/drawing/2016/5/13/chartex" xmlns:cx8="http://schemas.microsoft.com/office/drawing/2016/5/14/chartex" xmlns:mc="http://schemas.openxmlformats.org/markup-compatibility/2006" xmlns:aink="http://schemas.microsoft.com/office/drawing/2016/ink" xmlns:am3d="http://schemas.microsoft.com/office/drawing/2017/model3d" xmlns:o="urn:schemas-microsoft-com:office:office" xmlns:r="http://schemas.openxmlformats.org/officeDocument/2006/relationships" xmlns:m="http://schemas.openxmlformats.org/officeDocument/2006/math" xmlns:v="urn:schemas-microsoft-com:vml" xmlns:wp14="http://schemas.microsoft.com/office/word/2010/wordprocessingDrawing" xmlns:wp="http://schemas.openxmlformats.org/drawingml/2006/wordprocessingDrawing" xmlns:w10="urn:schemas-microsoft-com:office:word" xmlns:w="http://schemas.openxmlformats.org/wordprocessingml/2006/main" xmlns:w14="http://schemas.microsoft.com/office/word/2010/wordml" xmlns:w15="http://schemas.microsoft.com/office/word/2012/wordml" xmlns:w16cid="http://schemas.microsoft.com/office/word/2016/wordml/cid" xmlns:w16se="http://schemas.microsoft.com/office/word/2015/wordml/symex" xmlns:wpg="http://schemas.microsoft.com/office/word/2010/wordprocessingGroup" xmlns:wpi="http://schemas.microsoft.com/office/word/2010/wordprocessingInk" xmlns:wne="http://schemas.microsoft.com/office/word/2006/wordml" xmlns:wps="http://schemas.microsoft.com/office/word/2010/wordprocessingShape" mc:Ignorable="w14 w15 w16se w16cid wp14">
+<w:footnotes xmlns:wpc="http://schemas.microsoft.com/office/word/2010/wordprocessingCanvas" xmlns:cx="http://schemas.microsoft.com/office/drawing/2014/chartex" xmlns:cx1="http://schemas.microsoft.com/office/drawing/2015/9/8/chartex" xmlns:cx2="http://schemas.microsoft.com/office/drawing/2015/10/21/chartex" xmlns:cx3="http://schemas.microsoft.com/office/drawing/2016/5/9/chartex" xmlns:cx4="http://schemas.microsoft.com/office/drawing/2016/5/10/chartex" xmlns:cx5="http://schemas.microsoft.com/office/drawing/2016/5/11/chartex" xmlns:cx6="http://schemas.microsoft.com/office/drawing/2016/5/12/chartex" xmlns:cx7="http://schemas.microsoft.com/office/drawing/2016/5/13/chartex" xmlns:cx8="http://schemas.microsoft.com/office/drawing/2016/5/14/chartex" xmlns:mc="http://schemas.openxmlformats.org/markup-compatibility/2006" xmlns:aink="http://schemas.microsoft.com/office/drawing/2016/ink" xmlns:am3d="http://schemas.microsoft.com/office/drawing/2017/model3d" xmlns:o="urn:schemas-microsoft-com:office:office" xmlns:oel="http://schemas.microsoft.com/office/2019/extlst" xmlns:r="http://schemas.openxmlformats.org/officeDocument/2006/relationships" xmlns:m="http://schemas.openxmlformats.org/officeDocument/2006/math" xmlns:v="urn:schemas-microsoft-com:vml" xmlns:wp14="http://schemas.microsoft.com/office/word/2010/wordprocessingDrawing" xmlns:wp="http://schemas.openxmlformats.org/drawingml/2006/wordprocessingDrawing" xmlns:w10="urn:schemas-microsoft-com:office:word" xmlns:w="http://schemas.openxmlformats.org/wordprocessingml/2006/main" xmlns:w14="http://schemas.microsoft.com/office/word/2010/wordml" xmlns:w15="http://schemas.microsoft.com/office/word/2012/wordml" xmlns:w16cex="http://schemas.microsoft.com/office/word/2018/wordml/cex" xmlns:w16cid="http://schemas.microsoft.com/office/word/2016/wordml/cid" xmlns:w16="http://schemas.microsoft.com/office/word/2018/wordml" xmlns:w16sdtdh="http://schemas.microsoft.com/office/word/2020/wordml/sdtdatahash" xmlns:w16se="http://schemas.microsoft.com/office/word/2015/wordml/symex" xmlns:wpg="http://schemas.microsoft.com/office/word/2010/wordprocessingGroup" xmlns:wpi="http://schemas.microsoft.com/office/word/2010/wordprocessingInk" xmlns:wne="http://schemas.microsoft.com/office/word/2006/wordml" xmlns:wps="http://schemas.microsoft.com/office/word/2010/wordprocessingShape" mc:Ignorable="w14 w15 w16se w16cid w16 w16cex w16sdtdh wp14">
   <w:footnote w:type="separator" w:id="-1">
     <w:p>
       <w:pPr>
@@ -9128,7 +9138,7 @@
 </file>
 
 <file path=word/header1.xml><?xml version="1.0" encoding="utf-8"?>
-<w:hdr xmlns:wpc="http://schemas.microsoft.com/office/word/2010/wordprocessingCanvas" xmlns:cx="http://schemas.microsoft.com/office/drawing/2014/chartex" xmlns:cx1="http://schemas.microsoft.com/office/drawing/2015/9/8/chartex" xmlns:cx2="http://schemas.microsoft.com/office/drawing/2015/10/21/chartex" xmlns:cx3="http://schemas.microsoft.com/office/drawing/2016/5/9/chartex" xmlns:cx4="http://schemas.microsoft.com/office/drawing/2016/5/10/chartex" xmlns:cx5="http://schemas.microsoft.com/office/drawing/2016/5/11/chartex" xmlns:cx6="http://schemas.microsoft.com/office/drawing/2016/5/12/chartex" xmlns:cx7="http://schemas.microsoft.com/office/drawing/2016/5/13/chartex" xmlns:cx8="http://schemas.microsoft.com/office/drawing/2016/5/14/chartex" xmlns:mc="http://schemas.openxmlformats.org/markup-compatibility/2006" xmlns:aink="http://schemas.microsoft.com/office/drawing/2016/ink" xmlns:am3d="http://schemas.microsoft.com/office/drawing/2017/model3d" xmlns:o="urn:schemas-microsoft-com:office:office" xmlns:r="http://schemas.openxmlformats.org/officeDocument/2006/relationships" xmlns:m="http://schemas.openxmlformats.org/officeDocument/2006/math" xmlns:v="urn:schemas-microsoft-com:vml" xmlns:wp14="http://schemas.microsoft.com/office/word/2010/wordprocessingDrawing" xmlns:wp="http://schemas.openxmlformats.org/drawingml/2006/wordprocessingDrawing" xmlns:w10="urn:schemas-microsoft-com:office:word" xmlns:w="http://schemas.openxmlformats.org/wordprocessingml/2006/main" xmlns:w14="http://schemas.microsoft.com/office/word/2010/wordml" xmlns:w15="http://schemas.microsoft.com/office/word/2012/wordml" xmlns:w16cid="http://schemas.microsoft.com/office/word/2016/wordml/cid" xmlns:w16se="http://schemas.microsoft.com/office/word/2015/wordml/symex" xmlns:wpg="http://schemas.microsoft.com/office/word/2010/wordprocessingGroup" xmlns:wpi="http://schemas.microsoft.com/office/word/2010/wordprocessingInk" xmlns:wne="http://schemas.microsoft.com/office/word/2006/wordml" xmlns:wps="http://schemas.microsoft.com/office/word/2010/wordprocessingShape" mc:Ignorable="w14 w15 w16se w16cid wp14">
+<w:hdr xmlns:wpc="http://schemas.microsoft.com/office/word/2010/wordprocessingCanvas" xmlns:cx="http://schemas.microsoft.com/office/drawing/2014/chartex" xmlns:cx1="http://schemas.microsoft.com/office/drawing/2015/9/8/chartex" xmlns:cx2="http://schemas.microsoft.com/office/drawing/2015/10/21/chartex" xmlns:cx3="http://schemas.microsoft.com/office/drawing/2016/5/9/chartex" xmlns:cx4="http://schemas.microsoft.com/office/drawing/2016/5/10/chartex" xmlns:cx5="http://schemas.microsoft.com/office/drawing/2016/5/11/chartex" xmlns:cx6="http://schemas.microsoft.com/office/drawing/2016/5/12/chartex" xmlns:cx7="http://schemas.microsoft.com/office/drawing/2016/5/13/chartex" xmlns:cx8="http://schemas.microsoft.com/office/drawing/2016/5/14/chartex" xmlns:mc="http://schemas.openxmlformats.org/markup-compatibility/2006" xmlns:aink="http://schemas.microsoft.com/office/drawing/2016/ink" xmlns:am3d="http://schemas.microsoft.com/office/drawing/2017/model3d" xmlns:o="urn:schemas-microsoft-com:office:office" xmlns:oel="http://schemas.microsoft.com/office/2019/extlst" xmlns:r="http://schemas.openxmlformats.org/officeDocument/2006/relationships" xmlns:m="http://schemas.openxmlformats.org/officeDocument/2006/math" xmlns:v="urn:schemas-microsoft-com:vml" xmlns:wp14="http://schemas.microsoft.com/office/word/2010/wordprocessingDrawing" xmlns:wp="http://schemas.openxmlformats.org/drawingml/2006/wordprocessingDrawing" xmlns:w10="urn:schemas-microsoft-com:office:word" xmlns:w="http://schemas.openxmlformats.org/wordprocessingml/2006/main" xmlns:w14="http://schemas.microsoft.com/office/word/2010/wordml" xmlns:w15="http://schemas.microsoft.com/office/word/2012/wordml" xmlns:w16cex="http://schemas.microsoft.com/office/word/2018/wordml/cex" xmlns:w16cid="http://schemas.microsoft.com/office/word/2016/wordml/cid" xmlns:w16="http://schemas.microsoft.com/office/word/2018/wordml" xmlns:w16sdtdh="http://schemas.microsoft.com/office/word/2020/wordml/sdtdatahash" xmlns:w16se="http://schemas.microsoft.com/office/word/2015/wordml/symex" xmlns:wpg="http://schemas.microsoft.com/office/word/2010/wordprocessingGroup" xmlns:wpi="http://schemas.microsoft.com/office/word/2010/wordprocessingInk" xmlns:wne="http://schemas.microsoft.com/office/word/2006/wordml" xmlns:wps="http://schemas.microsoft.com/office/word/2010/wordprocessingShape" mc:Ignorable="w14 w15 w16se w16cid w16 w16cex w16sdtdh wp14">
   <w:p>
     <w:pPr>
       <w:pStyle w:val="Header"/>
@@ -9202,7 +9212,7 @@
 </file>
 
 <file path=word/header2.xml><?xml version="1.0" encoding="utf-8"?>
-<w:hdr xmlns:wpc="http://schemas.microsoft.com/office/word/2010/wordprocessingCanvas" xmlns:cx="http://schemas.microsoft.com/office/drawing/2014/chartex" xmlns:cx1="http://schemas.microsoft.com/office/drawing/2015/9/8/chartex" xmlns:cx2="http://schemas.microsoft.com/office/drawing/2015/10/21/chartex" xmlns:cx3="http://schemas.microsoft.com/office/drawing/2016/5/9/chartex" xmlns:cx4="http://schemas.microsoft.com/office/drawing/2016/5/10/chartex" xmlns:cx5="http://schemas.microsoft.com/office/drawing/2016/5/11/chartex" xmlns:cx6="http://schemas.microsoft.com/office/drawing/2016/5/12/chartex" xmlns:cx7="http://schemas.microsoft.com/office/drawing/2016/5/13/chartex" xmlns:cx8="http://schemas.microsoft.com/office/drawing/2016/5/14/chartex" xmlns:mc="http://schemas.openxmlformats.org/markup-compatibility/2006" xmlns:aink="http://schemas.microsoft.com/office/drawing/2016/ink" xmlns:am3d="http://schemas.microsoft.com/office/drawing/2017/model3d" xmlns:o="urn:schemas-microsoft-com:office:office" xmlns:r="http://schemas.openxmlformats.org/officeDocument/2006/relationships" xmlns:m="http://schemas.openxmlformats.org/officeDocument/2006/math" xmlns:v="urn:schemas-microsoft-com:vml" xmlns:wp14="http://schemas.microsoft.com/office/word/2010/wordprocessingDrawing" xmlns:wp="http://schemas.openxmlformats.org/drawingml/2006/wordprocessingDrawing" xmlns:w10="urn:schemas-microsoft-com:office:word" xmlns:w="http://schemas.openxmlformats.org/wordprocessingml/2006/main" xmlns:w14="http://schemas.microsoft.com/office/word/2010/wordml" xmlns:w15="http://schemas.microsoft.com/office/word/2012/wordml" xmlns:w16cid="http://schemas.microsoft.com/office/word/2016/wordml/cid" xmlns:w16se="http://schemas.microsoft.com/office/word/2015/wordml/symex" xmlns:wpg="http://schemas.microsoft.com/office/word/2010/wordprocessingGroup" xmlns:wpi="http://schemas.microsoft.com/office/word/2010/wordprocessingInk" xmlns:wne="http://schemas.microsoft.com/office/word/2006/wordml" xmlns:wps="http://schemas.microsoft.com/office/word/2010/wordprocessingShape" mc:Ignorable="w14 w15 w16se w16cid wp14">
+<w:hdr xmlns:wpc="http://schemas.microsoft.com/office/word/2010/wordprocessingCanvas" xmlns:cx="http://schemas.microsoft.com/office/drawing/2014/chartex" xmlns:cx1="http://schemas.microsoft.com/office/drawing/2015/9/8/chartex" xmlns:cx2="http://schemas.microsoft.com/office/drawing/2015/10/21/chartex" xmlns:cx3="http://schemas.microsoft.com/office/drawing/2016/5/9/chartex" xmlns:cx4="http://schemas.microsoft.com/office/drawing/2016/5/10/chartex" xmlns:cx5="http://schemas.microsoft.com/office/drawing/2016/5/11/chartex" xmlns:cx6="http://schemas.microsoft.com/office/drawing/2016/5/12/chartex" xmlns:cx7="http://schemas.microsoft.com/office/drawing/2016/5/13/chartex" xmlns:cx8="http://schemas.microsoft.com/office/drawing/2016/5/14/chartex" xmlns:mc="http://schemas.openxmlformats.org/markup-compatibility/2006" xmlns:aink="http://schemas.microsoft.com/office/drawing/2016/ink" xmlns:am3d="http://schemas.microsoft.com/office/drawing/2017/model3d" xmlns:o="urn:schemas-microsoft-com:office:office" xmlns:oel="http://schemas.microsoft.com/office/2019/extlst" xmlns:r="http://schemas.openxmlformats.org/officeDocument/2006/relationships" xmlns:m="http://schemas.openxmlformats.org/officeDocument/2006/math" xmlns:v="urn:schemas-microsoft-com:vml" xmlns:wp14="http://schemas.microsoft.com/office/word/2010/wordprocessingDrawing" xmlns:wp="http://schemas.openxmlformats.org/drawingml/2006/wordprocessingDrawing" xmlns:w10="urn:schemas-microsoft-com:office:word" xmlns:w="http://schemas.openxmlformats.org/wordprocessingml/2006/main" xmlns:w14="http://schemas.microsoft.com/office/word/2010/wordml" xmlns:w15="http://schemas.microsoft.com/office/word/2012/wordml" xmlns:w16cex="http://schemas.microsoft.com/office/word/2018/wordml/cex" xmlns:w16cid="http://schemas.microsoft.com/office/word/2016/wordml/cid" xmlns:w16="http://schemas.microsoft.com/office/word/2018/wordml" xmlns:w16sdtdh="http://schemas.microsoft.com/office/word/2020/wordml/sdtdatahash" xmlns:w16se="http://schemas.microsoft.com/office/word/2015/wordml/symex" xmlns:wpg="http://schemas.microsoft.com/office/word/2010/wordprocessingGroup" xmlns:wpi="http://schemas.microsoft.com/office/word/2010/wordprocessingInk" xmlns:wne="http://schemas.microsoft.com/office/word/2006/wordml" xmlns:wps="http://schemas.microsoft.com/office/word/2010/wordprocessingShape" mc:Ignorable="w14 w15 w16se w16cid w16 w16cex w16sdtdh wp14">
   <w:p>
     <w:pPr>
       <w:pStyle w:val="Header"/>
@@ -9279,7 +9289,7 @@
 </file>
 
 <file path=word/numbering.xml><?xml version="1.0" encoding="utf-8"?>
-<w:numbering xmlns:wpc="http://schemas.microsoft.com/office/word/2010/wordprocessingCanvas" xmlns:cx="http://schemas.microsoft.com/office/drawing/2014/chartex" xmlns:cx1="http://schemas.microsoft.com/office/drawing/2015/9/8/chartex" xmlns:cx2="http://schemas.microsoft.com/office/drawing/2015/10/21/chartex" xmlns:cx3="http://schemas.microsoft.com/office/drawing/2016/5/9/chartex" xmlns:cx4="http://schemas.microsoft.com/office/drawing/2016/5/10/chartex" xmlns:cx5="http://schemas.microsoft.com/office/drawing/2016/5/11/chartex" xmlns:cx6="http://schemas.microsoft.com/office/drawing/2016/5/12/chartex" xmlns:cx7="http://schemas.microsoft.com/office/drawing/2016/5/13/chartex" xmlns:cx8="http://schemas.microsoft.com/office/drawing/2016/5/14/chartex" xmlns:mc="http://schemas.openxmlformats.org/markup-compatibility/2006" xmlns:aink="http://schemas.microsoft.com/office/drawing/2016/ink" xmlns:am3d="http://schemas.microsoft.com/office/drawing/2017/model3d" xmlns:o="urn:schemas-microsoft-com:office:office" xmlns:r="http://schemas.openxmlformats.org/officeDocument/2006/relationships" xmlns:m="http://schemas.openxmlformats.org/officeDocument/2006/math" xmlns:v="urn:schemas-microsoft-com:vml" xmlns:wp14="http://schemas.microsoft.com/office/word/2010/wordprocessingDrawing" xmlns:wp="http://schemas.openxmlformats.org/drawingml/2006/wordprocessingDrawing" xmlns:w10="urn:schemas-microsoft-com:office:word" xmlns:w="http://schemas.openxmlformats.org/wordprocessingml/2006/main" xmlns:w14="http://schemas.microsoft.com/office/word/2010/wordml" xmlns:w15="http://schemas.microsoft.com/office/word/2012/wordml" xmlns:w16cid="http://schemas.microsoft.com/office/word/2016/wordml/cid" xmlns:w16se="http://schemas.microsoft.com/office/word/2015/wordml/symex" xmlns:wpg="http://schemas.microsoft.com/office/word/2010/wordprocessingGroup" xmlns:wpi="http://schemas.microsoft.com/office/word/2010/wordprocessingInk" xmlns:wne="http://schemas.microsoft.com/office/word/2006/wordml" xmlns:wps="http://schemas.microsoft.com/office/word/2010/wordprocessingShape" mc:Ignorable="w14 w15 w16se w16cid wp14">
+<w:numbering xmlns:wpc="http://schemas.microsoft.com/office/word/2010/wordprocessingCanvas" xmlns:cx="http://schemas.microsoft.com/office/drawing/2014/chartex" xmlns:cx1="http://schemas.microsoft.com/office/drawing/2015/9/8/chartex" xmlns:cx2="http://schemas.microsoft.com/office/drawing/2015/10/21/chartex" xmlns:cx3="http://schemas.microsoft.com/office/drawing/2016/5/9/chartex" xmlns:cx4="http://schemas.microsoft.com/office/drawing/2016/5/10/chartex" xmlns:cx5="http://schemas.microsoft.com/office/drawing/2016/5/11/chartex" xmlns:cx6="http://schemas.microsoft.com/office/drawing/2016/5/12/chartex" xmlns:cx7="http://schemas.microsoft.com/office/drawing/2016/5/13/chartex" xmlns:cx8="http://schemas.microsoft.com/office/drawing/2016/5/14/chartex" xmlns:mc="http://schemas.openxmlformats.org/markup-compatibility/2006" xmlns:aink="http://schemas.microsoft.com/office/drawing/2016/ink" xmlns:am3d="http://schemas.microsoft.com/office/drawing/2017/model3d" xmlns:o="urn:schemas-microsoft-com:office:office" xmlns:oel="http://schemas.microsoft.com/office/2019/extlst" xmlns:r="http://schemas.openxmlformats.org/officeDocument/2006/relationships" xmlns:m="http://schemas.openxmlformats.org/officeDocument/2006/math" xmlns:v="urn:schemas-microsoft-com:vml" xmlns:wp14="http://schemas.microsoft.com/office/word/2010/wordprocessingDrawing" xmlns:wp="http://schemas.openxmlformats.org/drawingml/2006/wordprocessingDrawing" xmlns:w10="urn:schemas-microsoft-com:office:word" xmlns:w="http://schemas.openxmlformats.org/wordprocessingml/2006/main" xmlns:w14="http://schemas.microsoft.com/office/word/2010/wordml" xmlns:w15="http://schemas.microsoft.com/office/word/2012/wordml" xmlns:w16cex="http://schemas.microsoft.com/office/word/2018/wordml/cex" xmlns:w16cid="http://schemas.microsoft.com/office/word/2016/wordml/cid" xmlns:w16="http://schemas.microsoft.com/office/word/2018/wordml" xmlns:w16sdtdh="http://schemas.microsoft.com/office/word/2020/wordml/sdtdatahash" xmlns:w16se="http://schemas.microsoft.com/office/word/2015/wordml/symex" xmlns:wpg="http://schemas.microsoft.com/office/word/2010/wordprocessingGroup" xmlns:wpi="http://schemas.microsoft.com/office/word/2010/wordprocessingInk" xmlns:wne="http://schemas.microsoft.com/office/word/2006/wordml" xmlns:wps="http://schemas.microsoft.com/office/word/2010/wordprocessingShape" mc:Ignorable="w14 w15 w16se w16cid w16 w16cex w16sdtdh wp14">
   <w:abstractNum w:abstractNumId="0" w15:restartNumberingAfterBreak="0">
     <w:nsid w:val="FFFFFF7C"/>
     <w:multiLevelType w:val="singleLevel"/>
@@ -9478,37 +9488,37 @@
       </w:rPr>
     </w:lvl>
   </w:abstractNum>
-  <w:num w:numId="1">
+  <w:num w:numId="1" w16cid:durableId="363210744">
     <w:abstractNumId w:val="9"/>
   </w:num>
-  <w:num w:numId="2">
+  <w:num w:numId="2" w16cid:durableId="1422872454">
     <w:abstractNumId w:val="7"/>
   </w:num>
-  <w:num w:numId="3">
+  <w:num w:numId="3" w16cid:durableId="678695926">
     <w:abstractNumId w:val="6"/>
   </w:num>
-  <w:num w:numId="4">
+  <w:num w:numId="4" w16cid:durableId="1531600076">
     <w:abstractNumId w:val="5"/>
   </w:num>
-  <w:num w:numId="5">
+  <w:num w:numId="5" w16cid:durableId="63991476">
     <w:abstractNumId w:val="4"/>
   </w:num>
-  <w:num w:numId="6">
+  <w:num w:numId="6" w16cid:durableId="1304656784">
     <w:abstractNumId w:val="8"/>
   </w:num>
-  <w:num w:numId="7">
+  <w:num w:numId="7" w16cid:durableId="594678987">
     <w:abstractNumId w:val="3"/>
   </w:num>
-  <w:num w:numId="8">
+  <w:num w:numId="8" w16cid:durableId="1916891861">
     <w:abstractNumId w:val="2"/>
   </w:num>
-  <w:num w:numId="9">
+  <w:num w:numId="9" w16cid:durableId="957371176">
     <w:abstractNumId w:val="1"/>
   </w:num>
-  <w:num w:numId="10">
+  <w:num w:numId="10" w16cid:durableId="2127119268">
     <w:abstractNumId w:val="0"/>
   </w:num>
-  <w:num w:numId="11">
+  <w:num w:numId="11" w16cid:durableId="1204555717">
     <w:abstractNumId w:val="9"/>
     <w:lvlOverride w:ilvl="0">
       <w:startOverride w:val="1"/>
@@ -9518,7 +9528,7 @@
 </file>
 
 <file path=word/styles.xml><?xml version="1.0" encoding="utf-8"?>
-<w:styles xmlns:mc="http://schemas.openxmlformats.org/markup-compatibility/2006" xmlns:r="http://schemas.openxmlformats.org/officeDocument/2006/relationships" xmlns:w="http://schemas.openxmlformats.org/wordprocessingml/2006/main" xmlns:w14="http://schemas.microsoft.com/office/word/2010/wordml" xmlns:w15="http://schemas.microsoft.com/office/word/2012/wordml" xmlns:w16cid="http://schemas.microsoft.com/office/word/2016/wordml/cid" xmlns:w16se="http://schemas.microsoft.com/office/word/2015/wordml/symex" mc:Ignorable="w14 w15 w16se w16cid">
+<w:styles xmlns:mc="http://schemas.openxmlformats.org/markup-compatibility/2006" xmlns:r="http://schemas.openxmlformats.org/officeDocument/2006/relationships" xmlns:w="http://schemas.openxmlformats.org/wordprocessingml/2006/main" xmlns:w14="http://schemas.microsoft.com/office/word/2010/wordml" xmlns:w15="http://schemas.microsoft.com/office/word/2012/wordml" xmlns:w16cex="http://schemas.microsoft.com/office/word/2018/wordml/cex" xmlns:w16cid="http://schemas.microsoft.com/office/word/2016/wordml/cid" xmlns:w16="http://schemas.microsoft.com/office/word/2018/wordml" xmlns:w16sdtdh="http://schemas.microsoft.com/office/word/2020/wordml/sdtdatahash" xmlns:w16se="http://schemas.microsoft.com/office/word/2015/wordml/symex" mc:Ignorable="w14 w15 w16se w16cid w16 w16cex w16sdtdh">
   <w:docDefaults>
     <w:rPrDefault>
       <w:rPr>
@@ -9535,7 +9545,7 @@
       </w:pPr>
     </w:pPrDefault>
   </w:docDefaults>
-  <w:latentStyles w:defLockedState="0" w:defUIPriority="99" w:defSemiHidden="0" w:defUnhideWhenUsed="0" w:defQFormat="0" w:count="375">
+  <w:latentStyles w:defLockedState="0" w:defUIPriority="99" w:defSemiHidden="0" w:defUnhideWhenUsed="0" w:defQFormat="0" w:count="376">
     <w:lsdException w:name="Normal" w:uiPriority="0" w:qFormat="1"/>
     <w:lsdException w:name="heading 1" w:uiPriority="9" w:qFormat="1"/>
     <w:lsdException w:name="heading 2" w:semiHidden="1" w:uiPriority="3" w:unhideWhenUsed="1" w:qFormat="1"/>
@@ -9641,7 +9651,6 @@
     <w:lsdException w:name="HTML Sample" w:semiHidden="1" w:unhideWhenUsed="1"/>
     <w:lsdException w:name="HTML Typewriter" w:semiHidden="1" w:unhideWhenUsed="1"/>
     <w:lsdException w:name="HTML Variable" w:semiHidden="1" w:unhideWhenUsed="1"/>
-    <w:lsdException w:name="Normal Table" w:semiHidden="1" w:unhideWhenUsed="1"/>
     <w:lsdException w:name="annotation subject" w:semiHidden="1" w:unhideWhenUsed="1"/>
     <w:lsdException w:name="No List" w:semiHidden="1" w:unhideWhenUsed="1"/>
     <w:lsdException w:name="Outline List 1" w:semiHidden="1" w:unhideWhenUsed="1"/>
@@ -9688,10 +9697,8 @@
     <w:lsdException w:name="Table Subtle 2" w:semiHidden="1" w:unhideWhenUsed="1"/>
     <w:lsdException w:name="Table Web 1" w:semiHidden="1" w:unhideWhenUsed="1"/>
     <w:lsdException w:name="Table Web 2" w:semiHidden="1" w:unhideWhenUsed="1"/>
-    <w:lsdException w:name="Table Web 3" w:semiHidden="1" w:unhideWhenUsed="1"/>
     <w:lsdException w:name="Balloon Text" w:semiHidden="1" w:unhideWhenUsed="1"/>
     <w:lsdException w:name="Table Grid" w:uiPriority="39"/>
-    <w:lsdException w:name="Table Theme" w:semiHidden="1" w:unhideWhenUsed="1"/>
     <w:lsdException w:name="Placeholder Text" w:semiHidden="1"/>
     <w:lsdException w:name="No Spacing" w:uiPriority="1" w:qFormat="1"/>
     <w:lsdException w:name="Light Shading" w:uiPriority="60"/>
@@ -9902,6 +9909,7 @@
     <w:lsdException w:name="Smart Hyperlink" w:semiHidden="1" w:unhideWhenUsed="1"/>
     <w:lsdException w:name="Hashtag" w:semiHidden="1" w:unhideWhenUsed="1"/>
     <w:lsdException w:name="Unresolved Mention" w:semiHidden="1" w:unhideWhenUsed="1"/>
+    <w:lsdException w:name="Smart Link" w:semiHidden="1" w:unhideWhenUsed="1"/>
   </w:latentStyles>
   <w:style w:type="paragraph" w:default="1" w:styleId="Normal">
     <w:name w:val="Normal"/>
@@ -10702,10 +10710,10 @@
       <w:szCs w:val="16"/>
     </w:rPr>
   </w:style>
-  <w:style w:type="paragraph" w:styleId="E-mailSignature">
+  <w:style w:type="paragraph" w:styleId="EmailSignature">
     <w:name w:val="E-mail Signature"/>
     <w:basedOn w:val="Normal"/>
-    <w:link w:val="E-mailSignatureChar"/>
+    <w:link w:val="EmailSignatureChar"/>
     <w:uiPriority w:val="99"/>
     <w:semiHidden/>
     <w:unhideWhenUsed/>
@@ -10714,10 +10722,10 @@
       <w:ind w:firstLine="0"/>
     </w:pPr>
   </w:style>
-  <w:style w:type="character" w:customStyle="1" w:styleId="E-mailSignatureChar">
-    <w:name w:val="E-mail Signature Char"/>
+  <w:style w:type="character" w:customStyle="1" w:styleId="EmailSignatureChar">
+    <w:name w:val="Email Signature Char"/>
     <w:basedOn w:val="DefaultParagraphFont"/>
-    <w:link w:val="E-mailSignature"/>
+    <w:link w:val="EmailSignature"/>
     <w:uiPriority w:val="99"/>
     <w:semiHidden/>
     <w:rPr>

</xml_diff>